<commit_message>
Intro del informe y enlace al repositorio.
</commit_message>
<xml_diff>
--- a/INFORME/TP1 - informe.docx
+++ b/INFORME/TP1 - informe.docx
@@ -591,176 +591,426 @@
         <w:pStyle w:val="Normal"/>
         <w:rPr>
           <w:sz w:val="20"/>
+          <w:u w:val="single"/>
           <w:lang w:val="es-ES"/>
         </w:rPr>
       </w:pPr>
       <w:r>
         <w:rPr>
           <w:sz w:val="20"/>
-          <w:lang w:val="es-ES"/>
-        </w:rPr>
-      </w:r>
-    </w:p>
-    <w:p>
-      <w:pPr>
-        <w:pStyle w:val="Normal"/>
-        <w:rPr>
-          <w:lang w:val="es-ES"/>
-        </w:rPr>
-      </w:pPr>
-      <w:r>
-        <w:rPr>
-          <w:lang w:val="es-ES"/>
-        </w:rPr>
-      </w:r>
-    </w:p>
-    <w:p>
-      <w:pPr>
-        <w:pStyle w:val="Normal"/>
-        <w:rPr>
-          <w:lang w:val="es-ES"/>
-        </w:rPr>
-      </w:pPr>
-      <w:r>
-        <w:rPr>
-          <w:lang w:val="es-ES"/>
-        </w:rPr>
-      </w:r>
-    </w:p>
-    <w:p>
-      <w:pPr>
-        <w:pStyle w:val="Normal"/>
-        <w:rPr>
-          <w:lang w:val="es-ES"/>
-        </w:rPr>
-      </w:pPr>
-      <w:r>
-        <w:rPr>
-          <w:lang w:val="es-ES"/>
-        </w:rPr>
-      </w:r>
-    </w:p>
-    <w:p>
-      <w:pPr>
-        <w:pStyle w:val="Normal"/>
-        <w:rPr>
-          <w:lang w:val="es-ES"/>
-        </w:rPr>
-      </w:pPr>
-      <w:r>
-        <w:rPr>
-          <w:lang w:val="es-ES"/>
-        </w:rPr>
-      </w:r>
-    </w:p>
-    <w:p>
-      <w:pPr>
-        <w:pStyle w:val="Normal"/>
-        <w:rPr>
           <w:u w:val="single"/>
           <w:lang w:val="es-ES"/>
         </w:rPr>
-      </w:pPr>
-      <w:r>
-        <w:rPr>
+      </w:r>
+    </w:p>
+    <w:p>
+      <w:pPr>
+        <w:pStyle w:val="Normal"/>
+        <w:rPr>
+          <w:lang w:val="es-ES"/>
+        </w:rPr>
+      </w:pPr>
+      <w:r>
+        <w:rPr>
+          <w:lang w:val="es-ES"/>
+        </w:rPr>
+        <w:t>Repositorio en GitHub:</w:t>
+      </w:r>
+    </w:p>
+    <w:p>
+      <w:pPr>
+        <w:pStyle w:val="Normal"/>
+        <w:rPr>
+          <w:lang w:val="es-ES"/>
+        </w:rPr>
+      </w:pPr>
+      <w:r>
+        <w:rPr>
+          <w:lang w:val="es-ES"/>
+        </w:rPr>
+      </w:r>
+    </w:p>
+    <w:p>
+      <w:pPr>
+        <w:pStyle w:val="Normal"/>
+        <w:rPr>
+          <w:lang w:val="es-ES"/>
+        </w:rPr>
+      </w:pPr>
+      <w:hyperlink r:id="rId4">
+        <w:r>
+          <w:rPr>
+            <w:rStyle w:val="EnlacedeInternet"/>
+            <w:lang w:val="es-ES"/>
+          </w:rPr>
+          <w:t>https://github.com/JulioCastillo1/TP1-Datos</w:t>
+        </w:r>
+      </w:hyperlink>
+    </w:p>
+    <w:p>
+      <w:pPr>
+        <w:pStyle w:val="Normal"/>
+        <w:rPr>
+          <w:lang w:val="es-ES"/>
+        </w:rPr>
+      </w:pPr>
+      <w:r>
+        <w:rPr>
+          <w:lang w:val="es-ES"/>
+        </w:rPr>
+      </w:r>
+    </w:p>
+    <w:p>
+      <w:pPr>
+        <w:pStyle w:val="Normal"/>
+        <w:rPr>
+          <w:lang w:val="es-ES"/>
+        </w:rPr>
+      </w:pPr>
+      <w:r>
+        <w:rPr>
+          <w:lang w:val="es-ES"/>
+        </w:rPr>
+      </w:r>
+    </w:p>
+    <w:p>
+      <w:pPr>
+        <w:pStyle w:val="Normal"/>
+        <w:rPr>
+          <w:lang w:val="es-ES"/>
+        </w:rPr>
+      </w:pPr>
+      <w:r>
+        <w:rPr>
+          <w:lang w:val="es-ES"/>
+        </w:rPr>
+        <w:t xml:space="preserve">________________________________________________________________________________ </w:t>
+      </w:r>
+    </w:p>
+    <w:p>
+      <w:pPr>
+        <w:pStyle w:val="Normal"/>
+        <w:rPr>
+          <w:lang w:val="es-ES"/>
+        </w:rPr>
+      </w:pPr>
+      <w:r>
+        <w:rPr>
+          <w:lang w:val="es-ES"/>
+        </w:rPr>
+        <w:t xml:space="preserve">     </w:t>
+      </w:r>
+      <w:r>
+        <w:rPr>
+          <w:lang w:val="es-ES"/>
+        </w:rPr>
+        <w:t>75.06 – Organización de datos                                                             Curso 01 – Luis Argerich</w:t>
+      </w:r>
+    </w:p>
+    <w:p>
+      <w:pPr>
+        <w:pStyle w:val="Normal"/>
+        <w:rPr>
+          <w:lang w:val="es-ES"/>
+        </w:rPr>
+      </w:pPr>
+      <w:r>
+        <w:rPr>
+          <w:lang w:val="es-ES"/>
+        </w:rPr>
+      </w:r>
+    </w:p>
+    <w:p>
+      <w:pPr>
+        <w:pStyle w:val="Normal"/>
+        <w:rPr>
+          <w:lang w:val="es-ES"/>
+        </w:rPr>
+      </w:pPr>
+      <w:r>
+        <w:rPr>
+          <w:lang w:val="es-ES"/>
+        </w:rPr>
+      </w:r>
+    </w:p>
+    <w:p>
+      <w:pPr>
+        <w:pStyle w:val="Normal"/>
+        <w:rPr>
+          <w:sz w:val="28"/>
+          <w:szCs w:val="28"/>
           <w:u w:val="single"/>
           <w:lang w:val="es-ES"/>
         </w:rPr>
-      </w:r>
-    </w:p>
-    <w:p>
-      <w:pPr>
-        <w:pStyle w:val="Normal"/>
-        <w:rPr>
-          <w:lang w:val="es-ES"/>
-        </w:rPr>
-      </w:pPr>
-      <w:r>
-        <w:rPr>
-          <w:lang w:val="es-ES"/>
-        </w:rPr>
-      </w:r>
-    </w:p>
-    <w:p>
-      <w:pPr>
-        <w:pStyle w:val="Normal"/>
-        <w:rPr>
-          <w:lang w:val="es-ES"/>
-        </w:rPr>
-      </w:pPr>
-      <w:r>
-        <w:rPr>
-          <w:lang w:val="es-ES"/>
-        </w:rPr>
-        <w:t xml:space="preserve">________________________________________________________________________________ </w:t>
-      </w:r>
-    </w:p>
-    <w:p>
-      <w:pPr>
-        <w:pStyle w:val="Normal"/>
-        <w:rPr>
-          <w:lang w:val="es-ES"/>
-        </w:rPr>
-      </w:pPr>
-      <w:r>
-        <w:rPr>
-          <w:lang w:val="es-ES"/>
-        </w:rPr>
-        <w:t xml:space="preserve">     </w:t>
-      </w:r>
-      <w:r>
-        <w:rPr>
-          <w:lang w:val="es-ES"/>
-        </w:rPr>
-        <w:t>75.06 – Organización de datos                                                             Curso 01 – Luis Argerich</w:t>
-      </w:r>
-    </w:p>
-    <w:p>
-      <w:pPr>
-        <w:pStyle w:val="Normal"/>
-        <w:rPr>
-          <w:lang w:val="es-ES"/>
-        </w:rPr>
-      </w:pPr>
-      <w:r>
-        <w:rPr>
-          <w:lang w:val="es-ES"/>
-        </w:rPr>
-      </w:r>
-    </w:p>
-    <w:p>
-      <w:pPr>
-        <w:pStyle w:val="Normal"/>
-        <w:rPr>
-          <w:lang w:val="es-ES"/>
-        </w:rPr>
-      </w:pPr>
-      <w:r>
-        <w:rPr>
-          <w:lang w:val="es-ES"/>
-        </w:rPr>
-      </w:r>
-    </w:p>
-    <w:p>
-      <w:pPr>
-        <w:pStyle w:val="Normal"/>
-        <w:rPr>
-          <w:lang w:val="es-ES"/>
-        </w:rPr>
-      </w:pPr>
-      <w:r>
-        <w:rPr>
-          <w:lang w:val="es-ES"/>
-        </w:rPr>
-      </w:r>
-    </w:p>
-    <w:p>
-      <w:pPr>
-        <w:pStyle w:val="Normal"/>
+      </w:pPr>
+      <w:r>
+        <w:rPr>
+          <w:sz w:val="28"/>
+          <w:szCs w:val="28"/>
+          <w:u w:val="single"/>
+          <w:lang w:val="es-ES"/>
+        </w:rPr>
+        <w:t>INTRODUCCION</w:t>
+      </w:r>
+    </w:p>
+    <w:p>
+      <w:pPr>
+        <w:pStyle w:val="Normal"/>
+        <w:rPr>
+          <w:lang w:val="es-ES"/>
+        </w:rPr>
+      </w:pPr>
+      <w:r>
+        <w:rPr>
+          <w:lang w:val="es-ES"/>
+        </w:rPr>
+      </w:r>
+    </w:p>
+    <w:p>
+      <w:pPr>
+        <w:pStyle w:val="Normal"/>
+        <w:rPr>
+          <w:lang w:val="es-ES"/>
+        </w:rPr>
+      </w:pPr>
+      <w:r>
+        <w:rPr>
+          <w:lang w:val="es-ES"/>
+        </w:rPr>
+      </w:r>
+    </w:p>
+    <w:p>
+      <w:pPr>
+        <w:pStyle w:val="Normal"/>
+        <w:rPr>
+          <w:lang w:val="es-ES"/>
+        </w:rPr>
+      </w:pPr>
+      <w:r>
+        <w:rPr>
+          <w:lang w:val="es-ES"/>
+        </w:rPr>
+        <w:t xml:space="preserve">    </w:t>
+      </w:r>
+      <w:r>
+        <w:rPr>
+          <w:lang w:val="es-ES"/>
+        </w:rPr>
+        <w:t>El objetivo de este trabajo práctico es realizar un análisis exploratorio del set de datos de la competencia de Kaggle: https://www.kaggle.com/c/nlp-getting-started​ .</w:t>
+      </w:r>
+    </w:p>
+    <w:p>
+      <w:pPr>
+        <w:pStyle w:val="Normal"/>
+        <w:rPr>
+          <w:lang w:val="es-ES"/>
+        </w:rPr>
+      </w:pPr>
+      <w:r>
+        <w:rPr>
+          <w:lang w:val="es-ES"/>
+        </w:rPr>
+      </w:r>
+    </w:p>
+    <w:p>
+      <w:pPr>
+        <w:pStyle w:val="Normal"/>
+        <w:rPr>
+          <w:lang w:val="es-ES"/>
+        </w:rPr>
+      </w:pPr>
+      <w:r>
+        <w:rPr>
+          <w:lang w:val="es-ES"/>
+        </w:rPr>
+        <w:t xml:space="preserve">    </w:t>
+      </w:r>
+      <w:r>
+        <w:rPr>
+          <w:lang w:val="es-ES"/>
+        </w:rPr>
+        <w:t>El archivo train.csv cuenta con los siguientes campos:</w:t>
+      </w:r>
+    </w:p>
+    <w:p>
+      <w:pPr>
+        <w:pStyle w:val="Normal"/>
+        <w:rPr>
+          <w:lang w:val="es-ES"/>
+        </w:rPr>
+      </w:pPr>
+      <w:r>
+        <w:rPr>
+          <w:lang w:val="es-ES"/>
+        </w:rPr>
+      </w:r>
+    </w:p>
+    <w:p>
+      <w:pPr>
+        <w:pStyle w:val="Normal"/>
+        <w:numPr>
+          <w:ilvl w:val="0"/>
+          <w:numId w:val="1"/>
+        </w:numPr>
         <w:rPr/>
       </w:pPr>
       <w:r>
+        <w:rPr>
+          <w:lang w:val="es-ES"/>
+        </w:rPr>
+        <w:t>Id: identificador unico para cada tweet</w:t>
+      </w:r>
+    </w:p>
+    <w:p>
+      <w:pPr>
+        <w:pStyle w:val="Normal"/>
+        <w:rPr>
+          <w:lang w:val="es-ES"/>
+        </w:rPr>
+      </w:pPr>
+      <w:r>
+        <w:rPr>
+          <w:lang w:val="es-ES"/>
+        </w:rPr>
+      </w:r>
+    </w:p>
+    <w:p>
+      <w:pPr>
+        <w:pStyle w:val="Normal"/>
+        <w:numPr>
+          <w:ilvl w:val="0"/>
+          <w:numId w:val="1"/>
+        </w:numPr>
         <w:rPr/>
+      </w:pPr>
+      <w:r>
+        <w:rPr>
+          <w:lang w:val="es-ES"/>
+        </w:rPr>
+        <w:t>text: el texto del tweet</w:t>
+      </w:r>
+    </w:p>
+    <w:p>
+      <w:pPr>
+        <w:pStyle w:val="Normal"/>
+        <w:rPr>
+          <w:lang w:val="es-ES"/>
+        </w:rPr>
+      </w:pPr>
+      <w:r>
+        <w:rPr>
+          <w:lang w:val="es-ES"/>
+        </w:rPr>
+      </w:r>
+    </w:p>
+    <w:p>
+      <w:pPr>
+        <w:pStyle w:val="Normal"/>
+        <w:numPr>
+          <w:ilvl w:val="0"/>
+          <w:numId w:val="1"/>
+        </w:numPr>
+        <w:rPr/>
+      </w:pPr>
+      <w:r>
+        <w:rPr>
+          <w:lang w:val="es-ES"/>
+        </w:rPr>
+        <w:t>location: Ubicación desde donde fue enviado (podría no estar)</w:t>
+      </w:r>
+    </w:p>
+    <w:p>
+      <w:pPr>
+        <w:pStyle w:val="Normal"/>
+        <w:rPr>
+          <w:lang w:val="es-ES"/>
+        </w:rPr>
+      </w:pPr>
+      <w:r>
+        <w:rPr>
+          <w:lang w:val="es-ES"/>
+        </w:rPr>
+      </w:r>
+    </w:p>
+    <w:p>
+      <w:pPr>
+        <w:pStyle w:val="Normal"/>
+        <w:numPr>
+          <w:ilvl w:val="0"/>
+          <w:numId w:val="1"/>
+        </w:numPr>
+        <w:rPr/>
+      </w:pPr>
+      <w:r>
+        <w:rPr>
+          <w:lang w:val="es-ES"/>
+        </w:rPr>
+        <w:t>keyword: Un keyword para el tweet (podría faltar)</w:t>
+      </w:r>
+    </w:p>
+    <w:p>
+      <w:pPr>
+        <w:pStyle w:val="Normal"/>
+        <w:rPr>
+          <w:lang w:val="es-ES"/>
+        </w:rPr>
+      </w:pPr>
+      <w:r>
+        <w:rPr>
+          <w:lang w:val="es-ES"/>
+        </w:rPr>
+      </w:r>
+    </w:p>
+    <w:p>
+      <w:pPr>
+        <w:pStyle w:val="Normal"/>
+        <w:numPr>
+          <w:ilvl w:val="0"/>
+          <w:numId w:val="1"/>
+        </w:numPr>
+        <w:rPr/>
+      </w:pPr>
+      <w:r>
+        <w:rPr>
+          <w:lang w:val="es-ES"/>
+        </w:rPr>
+        <w:t>target: En train.csv, indica si se trata de un desastre real (1) o no (0)</w:t>
+      </w:r>
+    </w:p>
+    <w:p>
+      <w:pPr>
+        <w:pStyle w:val="Normal"/>
+        <w:rPr>
+          <w:lang w:val="es-ES"/>
+        </w:rPr>
+      </w:pPr>
+      <w:r>
+        <w:rPr>
+          <w:lang w:val="es-ES"/>
+        </w:rPr>
+      </w:r>
+    </w:p>
+    <w:p>
+      <w:pPr>
+        <w:pStyle w:val="Normal"/>
+        <w:rPr>
+          <w:lang w:val="es-ES"/>
+        </w:rPr>
+      </w:pPr>
+      <w:r>
+        <w:rPr>
+          <w:lang w:val="es-ES"/>
+        </w:rPr>
+      </w:r>
+    </w:p>
+    <w:p>
+      <w:pPr>
+        <w:pStyle w:val="Normal"/>
+        <w:rPr/>
+      </w:pPr>
+      <w:r>
+        <w:rPr/>
+        <w:t>Se pretende descubrir cosas sobre los datos que puedan resultar interesantes.</w:t>
       </w:r>
     </w:p>
     <w:sectPr>
@@ -774,6 +1024,255 @@
     </w:sectPr>
   </w:body>
 </w:document>
+</file>
+
+<file path=word/numbering.xml><?xml version="1.0" encoding="utf-8"?>
+<w:numbering xmlns:w="http://schemas.openxmlformats.org/wordprocessingml/2006/main" xmlns:o="urn:schemas-microsoft-com:office:office" xmlns:r="http://schemas.openxmlformats.org/officeDocument/2006/relationships" xmlns:v="urn:schemas-microsoft-com:vml">
+  <w:abstractNum w:abstractNumId="1">
+    <w:lvl w:ilvl="0">
+      <w:start w:val="1"/>
+      <w:numFmt w:val="bullet"/>
+      <w:lvlText w:val=""/>
+      <w:lvlJc w:val="left"/>
+      <w:pPr>
+        <w:tabs>
+          <w:tab w:val="num" w:pos="720"/>
+        </w:tabs>
+        <w:ind w:left="720" w:hanging="360"/>
+      </w:pPr>
+      <w:rPr>
+        <w:rFonts w:ascii="Symbol" w:hAnsi="Symbol" w:cs="Symbol" w:hint="default"/>
+        <w:rFonts w:cs="OpenSymbol"/>
+      </w:rPr>
+    </w:lvl>
+    <w:lvl w:ilvl="1">
+      <w:start w:val="1"/>
+      <w:numFmt w:val="bullet"/>
+      <w:lvlText w:val="◦"/>
+      <w:lvlJc w:val="left"/>
+      <w:pPr>
+        <w:tabs>
+          <w:tab w:val="num" w:pos="1080"/>
+        </w:tabs>
+        <w:ind w:left="1080" w:hanging="360"/>
+      </w:pPr>
+      <w:rPr>
+        <w:rFonts w:ascii="OpenSymbol" w:hAnsi="OpenSymbol" w:cs="OpenSymbol" w:hint="default"/>
+        <w:rFonts w:cs="OpenSymbol"/>
+      </w:rPr>
+    </w:lvl>
+    <w:lvl w:ilvl="2">
+      <w:start w:val="1"/>
+      <w:numFmt w:val="bullet"/>
+      <w:lvlText w:val="▪"/>
+      <w:lvlJc w:val="left"/>
+      <w:pPr>
+        <w:tabs>
+          <w:tab w:val="num" w:pos="1440"/>
+        </w:tabs>
+        <w:ind w:left="1440" w:hanging="360"/>
+      </w:pPr>
+      <w:rPr>
+        <w:rFonts w:ascii="OpenSymbol" w:hAnsi="OpenSymbol" w:cs="OpenSymbol" w:hint="default"/>
+        <w:rFonts w:cs="OpenSymbol"/>
+      </w:rPr>
+    </w:lvl>
+    <w:lvl w:ilvl="3">
+      <w:start w:val="1"/>
+      <w:numFmt w:val="bullet"/>
+      <w:lvlText w:val=""/>
+      <w:lvlJc w:val="left"/>
+      <w:pPr>
+        <w:tabs>
+          <w:tab w:val="num" w:pos="1800"/>
+        </w:tabs>
+        <w:ind w:left="1800" w:hanging="360"/>
+      </w:pPr>
+      <w:rPr>
+        <w:rFonts w:ascii="Symbol" w:hAnsi="Symbol" w:cs="Symbol" w:hint="default"/>
+        <w:rFonts w:cs="OpenSymbol"/>
+      </w:rPr>
+    </w:lvl>
+    <w:lvl w:ilvl="4">
+      <w:start w:val="1"/>
+      <w:numFmt w:val="bullet"/>
+      <w:lvlText w:val="◦"/>
+      <w:lvlJc w:val="left"/>
+      <w:pPr>
+        <w:tabs>
+          <w:tab w:val="num" w:pos="2160"/>
+        </w:tabs>
+        <w:ind w:left="2160" w:hanging="360"/>
+      </w:pPr>
+      <w:rPr>
+        <w:rFonts w:ascii="OpenSymbol" w:hAnsi="OpenSymbol" w:cs="OpenSymbol" w:hint="default"/>
+        <w:rFonts w:cs="OpenSymbol"/>
+      </w:rPr>
+    </w:lvl>
+    <w:lvl w:ilvl="5">
+      <w:start w:val="1"/>
+      <w:numFmt w:val="bullet"/>
+      <w:lvlText w:val="▪"/>
+      <w:lvlJc w:val="left"/>
+      <w:pPr>
+        <w:tabs>
+          <w:tab w:val="num" w:pos="2520"/>
+        </w:tabs>
+        <w:ind w:left="2520" w:hanging="360"/>
+      </w:pPr>
+      <w:rPr>
+        <w:rFonts w:ascii="OpenSymbol" w:hAnsi="OpenSymbol" w:cs="OpenSymbol" w:hint="default"/>
+        <w:rFonts w:cs="OpenSymbol"/>
+      </w:rPr>
+    </w:lvl>
+    <w:lvl w:ilvl="6">
+      <w:start w:val="1"/>
+      <w:numFmt w:val="bullet"/>
+      <w:lvlText w:val=""/>
+      <w:lvlJc w:val="left"/>
+      <w:pPr>
+        <w:tabs>
+          <w:tab w:val="num" w:pos="2880"/>
+        </w:tabs>
+        <w:ind w:left="2880" w:hanging="360"/>
+      </w:pPr>
+      <w:rPr>
+        <w:rFonts w:ascii="Symbol" w:hAnsi="Symbol" w:cs="Symbol" w:hint="default"/>
+        <w:rFonts w:cs="OpenSymbol"/>
+      </w:rPr>
+    </w:lvl>
+    <w:lvl w:ilvl="7">
+      <w:start w:val="1"/>
+      <w:numFmt w:val="bullet"/>
+      <w:lvlText w:val="◦"/>
+      <w:lvlJc w:val="left"/>
+      <w:pPr>
+        <w:tabs>
+          <w:tab w:val="num" w:pos="3240"/>
+        </w:tabs>
+        <w:ind w:left="3240" w:hanging="360"/>
+      </w:pPr>
+      <w:rPr>
+        <w:rFonts w:ascii="OpenSymbol" w:hAnsi="OpenSymbol" w:cs="OpenSymbol" w:hint="default"/>
+        <w:rFonts w:cs="OpenSymbol"/>
+      </w:rPr>
+    </w:lvl>
+    <w:lvl w:ilvl="8">
+      <w:start w:val="1"/>
+      <w:numFmt w:val="bullet"/>
+      <w:lvlText w:val="▪"/>
+      <w:lvlJc w:val="left"/>
+      <w:pPr>
+        <w:tabs>
+          <w:tab w:val="num" w:pos="3600"/>
+        </w:tabs>
+        <w:ind w:left="3600" w:hanging="360"/>
+      </w:pPr>
+      <w:rPr>
+        <w:rFonts w:ascii="OpenSymbol" w:hAnsi="OpenSymbol" w:cs="OpenSymbol" w:hint="default"/>
+        <w:rFonts w:cs="OpenSymbol"/>
+      </w:rPr>
+    </w:lvl>
+  </w:abstractNum>
+  <w:abstractNum w:abstractNumId="2">
+    <w:lvl w:ilvl="0">
+      <w:start w:val="1"/>
+      <w:numFmt w:val="none"/>
+      <w:suff w:val="nothing"/>
+      <w:lvlText w:val=""/>
+      <w:lvlJc w:val="left"/>
+      <w:pPr>
+        <w:ind w:left="0" w:hanging="0"/>
+      </w:pPr>
+    </w:lvl>
+    <w:lvl w:ilvl="1">
+      <w:start w:val="1"/>
+      <w:numFmt w:val="none"/>
+      <w:suff w:val="nothing"/>
+      <w:lvlText w:val=""/>
+      <w:lvlJc w:val="left"/>
+      <w:pPr>
+        <w:ind w:left="0" w:hanging="0"/>
+      </w:pPr>
+    </w:lvl>
+    <w:lvl w:ilvl="2">
+      <w:start w:val="1"/>
+      <w:numFmt w:val="none"/>
+      <w:suff w:val="nothing"/>
+      <w:lvlText w:val=""/>
+      <w:lvlJc w:val="left"/>
+      <w:pPr>
+        <w:ind w:left="0" w:hanging="0"/>
+      </w:pPr>
+    </w:lvl>
+    <w:lvl w:ilvl="3">
+      <w:start w:val="1"/>
+      <w:numFmt w:val="none"/>
+      <w:suff w:val="nothing"/>
+      <w:lvlText w:val=""/>
+      <w:lvlJc w:val="left"/>
+      <w:pPr>
+        <w:ind w:left="0" w:hanging="0"/>
+      </w:pPr>
+    </w:lvl>
+    <w:lvl w:ilvl="4">
+      <w:start w:val="1"/>
+      <w:numFmt w:val="none"/>
+      <w:suff w:val="nothing"/>
+      <w:lvlText w:val=""/>
+      <w:lvlJc w:val="left"/>
+      <w:pPr>
+        <w:ind w:left="0" w:hanging="0"/>
+      </w:pPr>
+    </w:lvl>
+    <w:lvl w:ilvl="5">
+      <w:start w:val="1"/>
+      <w:numFmt w:val="none"/>
+      <w:suff w:val="nothing"/>
+      <w:lvlText w:val=""/>
+      <w:lvlJc w:val="left"/>
+      <w:pPr>
+        <w:ind w:left="0" w:hanging="0"/>
+      </w:pPr>
+    </w:lvl>
+    <w:lvl w:ilvl="6">
+      <w:start w:val="1"/>
+      <w:numFmt w:val="none"/>
+      <w:suff w:val="nothing"/>
+      <w:lvlText w:val=""/>
+      <w:lvlJc w:val="left"/>
+      <w:pPr>
+        <w:ind w:left="0" w:hanging="0"/>
+      </w:pPr>
+    </w:lvl>
+    <w:lvl w:ilvl="7">
+      <w:start w:val="1"/>
+      <w:numFmt w:val="none"/>
+      <w:suff w:val="nothing"/>
+      <w:lvlText w:val=""/>
+      <w:lvlJc w:val="left"/>
+      <w:pPr>
+        <w:ind w:left="0" w:hanging="0"/>
+      </w:pPr>
+    </w:lvl>
+    <w:lvl w:ilvl="8">
+      <w:start w:val="1"/>
+      <w:numFmt w:val="none"/>
+      <w:suff w:val="nothing"/>
+      <w:lvlText w:val=""/>
+      <w:lvlJc w:val="left"/>
+      <w:pPr>
+        <w:ind w:left="0" w:hanging="0"/>
+      </w:pPr>
+    </w:lvl>
+  </w:abstractNum>
+  <w:num w:numId="1">
+    <w:abstractNumId w:val="1"/>
+  </w:num>
+  <w:num w:numId="2">
+    <w:abstractNumId w:val="2"/>
+  </w:num>
+</w:numbering>
 </file>
 
 <file path=word/styles.xml><?xml version="1.0" encoding="utf-8"?>
@@ -807,6 +1306,21 @@
       <w:sz w:val="24"/>
       <w:szCs w:val="24"/>
       <w:lang w:val="es-AR" w:eastAsia="zh-CN" w:bidi="hi-IN"/>
+    </w:rPr>
+  </w:style>
+  <w:style w:type="character" w:styleId="EnlacedeInternet">
+    <w:name w:val="Enlace de Internet"/>
+    <w:rPr>
+      <w:color w:val="000080"/>
+      <w:u w:val="single"/>
+      <w:lang w:val="zxx" w:eastAsia="zxx" w:bidi="zxx"/>
+    </w:rPr>
+  </w:style>
+  <w:style w:type="character" w:styleId="Vietas">
+    <w:name w:val="Viñetas"/>
+    <w:qFormat/>
+    <w:rPr>
+      <w:rFonts w:ascii="OpenSymbol" w:hAnsi="OpenSymbol" w:eastAsia="OpenSymbol" w:cs="OpenSymbol"/>
     </w:rPr>
   </w:style>
   <w:style w:type="paragraph" w:styleId="Ttulo">

</xml_diff>

<commit_message>
Adelanto del informe. Carpeta con imágenes.
</commit_message>
<xml_diff>
--- a/INFORME/TP1 - informe.docx
+++ b/INFORME/TP1 - informe.docx
@@ -633,9 +633,7 @@
     <w:p>
       <w:pPr>
         <w:pStyle w:val="Normal"/>
-        <w:rPr>
-          <w:lang w:val="es-ES"/>
-        </w:rPr>
+        <w:rPr/>
       </w:pPr>
       <w:hyperlink r:id="rId4">
         <w:r>
@@ -1011,6 +1009,3464 @@
       <w:r>
         <w:rPr/>
         <w:t>Se pretende descubrir cosas sobre los datos que puedan resultar interesantes.</w:t>
+      </w:r>
+    </w:p>
+    <w:p>
+      <w:pPr>
+        <w:pStyle w:val="Normal"/>
+        <w:rPr/>
+      </w:pPr>
+      <w:r>
+        <w:rPr/>
+      </w:r>
+    </w:p>
+    <w:p>
+      <w:pPr>
+        <w:pStyle w:val="Normal"/>
+        <w:rPr/>
+      </w:pPr>
+      <w:r>
+        <w:rPr/>
+      </w:r>
+    </w:p>
+    <w:p>
+      <w:pPr>
+        <w:pStyle w:val="Normal"/>
+        <w:rPr/>
+      </w:pPr>
+      <w:r>
+        <w:rPr/>
+      </w:r>
+    </w:p>
+    <w:p>
+      <w:pPr>
+        <w:pStyle w:val="Normal"/>
+        <w:rPr/>
+      </w:pPr>
+      <w:r>
+        <w:rPr/>
+      </w:r>
+    </w:p>
+    <w:p>
+      <w:pPr>
+        <w:pStyle w:val="Normal"/>
+        <w:rPr/>
+      </w:pPr>
+      <w:r>
+        <w:rPr/>
+      </w:r>
+    </w:p>
+    <w:p>
+      <w:pPr>
+        <w:pStyle w:val="Normal"/>
+        <w:rPr/>
+      </w:pPr>
+      <w:r>
+        <w:rPr/>
+      </w:r>
+    </w:p>
+    <w:p>
+      <w:pPr>
+        <w:pStyle w:val="Normal"/>
+        <w:rPr/>
+      </w:pPr>
+      <w:r>
+        <w:rPr/>
+      </w:r>
+    </w:p>
+    <w:p>
+      <w:pPr>
+        <w:pStyle w:val="Normal"/>
+        <w:rPr/>
+      </w:pPr>
+      <w:r>
+        <w:rPr/>
+      </w:r>
+    </w:p>
+    <w:p>
+      <w:pPr>
+        <w:pStyle w:val="Normal"/>
+        <w:rPr/>
+      </w:pPr>
+      <w:r>
+        <w:rPr/>
+      </w:r>
+    </w:p>
+    <w:p>
+      <w:pPr>
+        <w:pStyle w:val="Normal"/>
+        <w:rPr/>
+      </w:pPr>
+      <w:r>
+        <w:rPr/>
+      </w:r>
+    </w:p>
+    <w:p>
+      <w:pPr>
+        <w:pStyle w:val="Normal"/>
+        <w:rPr/>
+      </w:pPr>
+      <w:r>
+        <w:rPr/>
+      </w:r>
+    </w:p>
+    <w:p>
+      <w:pPr>
+        <w:pStyle w:val="Normal"/>
+        <w:rPr/>
+      </w:pPr>
+      <w:r>
+        <w:rPr/>
+      </w:r>
+    </w:p>
+    <w:p>
+      <w:pPr>
+        <w:pStyle w:val="Normal"/>
+        <w:rPr/>
+      </w:pPr>
+      <w:r>
+        <w:rPr/>
+      </w:r>
+    </w:p>
+    <w:p>
+      <w:pPr>
+        <w:pStyle w:val="Normal"/>
+        <w:rPr/>
+      </w:pPr>
+      <w:r>
+        <w:rPr/>
+      </w:r>
+    </w:p>
+    <w:p>
+      <w:pPr>
+        <w:pStyle w:val="Normal"/>
+        <w:rPr/>
+      </w:pPr>
+      <w:r>
+        <w:rPr/>
+      </w:r>
+    </w:p>
+    <w:p>
+      <w:pPr>
+        <w:pStyle w:val="Normal"/>
+        <w:rPr/>
+      </w:pPr>
+      <w:r>
+        <w:rPr/>
+      </w:r>
+    </w:p>
+    <w:p>
+      <w:pPr>
+        <w:pStyle w:val="Normal"/>
+        <w:rPr/>
+      </w:pPr>
+      <w:r>
+        <w:rPr/>
+      </w:r>
+    </w:p>
+    <w:p>
+      <w:pPr>
+        <w:pStyle w:val="Normal"/>
+        <w:rPr/>
+      </w:pPr>
+      <w:r>
+        <w:rPr/>
+      </w:r>
+    </w:p>
+    <w:p>
+      <w:pPr>
+        <w:pStyle w:val="Normal"/>
+        <w:rPr/>
+      </w:pPr>
+      <w:r>
+        <w:rPr/>
+      </w:r>
+    </w:p>
+    <w:p>
+      <w:pPr>
+        <w:pStyle w:val="Normal"/>
+        <w:rPr/>
+      </w:pPr>
+      <w:r>
+        <w:rPr/>
+      </w:r>
+    </w:p>
+    <w:p>
+      <w:pPr>
+        <w:pStyle w:val="Normal"/>
+        <w:rPr/>
+      </w:pPr>
+      <w:r>
+        <w:rPr/>
+      </w:r>
+    </w:p>
+    <w:p>
+      <w:pPr>
+        <w:pStyle w:val="Normal"/>
+        <w:rPr/>
+      </w:pPr>
+      <w:r>
+        <w:rPr/>
+      </w:r>
+    </w:p>
+    <w:p>
+      <w:pPr>
+        <w:pStyle w:val="Normal"/>
+        <w:rPr/>
+      </w:pPr>
+      <w:r>
+        <w:rPr/>
+      </w:r>
+    </w:p>
+    <w:p>
+      <w:pPr>
+        <w:pStyle w:val="Normal"/>
+        <w:rPr/>
+      </w:pPr>
+      <w:r>
+        <w:rPr/>
+      </w:r>
+    </w:p>
+    <w:p>
+      <w:pPr>
+        <w:pStyle w:val="Normal"/>
+        <w:rPr/>
+      </w:pPr>
+      <w:r>
+        <w:rPr/>
+      </w:r>
+    </w:p>
+    <w:p>
+      <w:pPr>
+        <w:pStyle w:val="Normal"/>
+        <w:rPr/>
+      </w:pPr>
+      <w:r>
+        <w:rPr/>
+      </w:r>
+    </w:p>
+    <w:p>
+      <w:pPr>
+        <w:pStyle w:val="Normal"/>
+        <w:rPr/>
+      </w:pPr>
+      <w:r>
+        <w:rPr/>
+      </w:r>
+    </w:p>
+    <w:p>
+      <w:pPr>
+        <w:pStyle w:val="Normal"/>
+        <w:rPr/>
+      </w:pPr>
+      <w:r>
+        <w:rPr/>
+      </w:r>
+    </w:p>
+    <w:p>
+      <w:pPr>
+        <w:pStyle w:val="Normal"/>
+        <w:rPr/>
+      </w:pPr>
+      <w:r>
+        <w:rPr/>
+      </w:r>
+    </w:p>
+    <w:p>
+      <w:pPr>
+        <w:pStyle w:val="Normal"/>
+        <w:rPr/>
+      </w:pPr>
+      <w:r>
+        <w:rPr/>
+      </w:r>
+    </w:p>
+    <w:p>
+      <w:pPr>
+        <w:pStyle w:val="Normal"/>
+        <w:rPr/>
+      </w:pPr>
+      <w:r>
+        <w:rPr/>
+      </w:r>
+    </w:p>
+    <w:p>
+      <w:pPr>
+        <w:pStyle w:val="Normal"/>
+        <w:rPr/>
+      </w:pPr>
+      <w:r>
+        <w:rPr/>
+        <w:t>PRIMERA VISTA A LOS DATOS</w:t>
+      </w:r>
+    </w:p>
+    <w:p>
+      <w:pPr>
+        <w:pStyle w:val="Normal"/>
+        <w:rPr/>
+      </w:pPr>
+      <w:r>
+        <w:rPr/>
+      </w:r>
+    </w:p>
+    <w:p>
+      <w:pPr>
+        <w:pStyle w:val="Normal"/>
+        <w:rPr/>
+      </w:pPr>
+      <w:r>
+        <w:rPr/>
+      </w:r>
+    </w:p>
+    <w:p>
+      <w:pPr>
+        <w:pStyle w:val="Normal"/>
+        <w:numPr>
+          <w:ilvl w:val="0"/>
+          <w:numId w:val="5"/>
+        </w:numPr>
+        <w:rPr/>
+      </w:pPr>
+      <w:r>
+        <w:rPr>
+          <w:u w:val="single"/>
+        </w:rPr>
+        <w:t>Valores nulos.</w:t>
+      </w:r>
+    </w:p>
+    <w:p>
+      <w:pPr>
+        <w:pStyle w:val="Normal"/>
+        <w:rPr/>
+      </w:pPr>
+      <w:r>
+        <w:rPr/>
+      </w:r>
+    </w:p>
+    <w:p>
+      <w:pPr>
+        <w:pStyle w:val="Normal"/>
+        <w:rPr/>
+      </w:pPr>
+      <w:r>
+        <w:rPr/>
+        <w:t xml:space="preserve">    </w:t>
+      </w:r>
+      <w:r>
+        <w:rPr/>
+        <w:t>Se hecha un vistazo al predominio de valores nulos, los cuales se hallan en dos de los campos del dataset.</w:t>
+      </w:r>
+    </w:p>
+    <w:p>
+      <w:pPr>
+        <w:pStyle w:val="Normal"/>
+        <w:rPr/>
+      </w:pPr>
+      <w:r>
+        <w:rPr/>
+      </w:r>
+    </w:p>
+    <w:p>
+      <w:pPr>
+        <w:pStyle w:val="Normal"/>
+        <w:rPr/>
+      </w:pPr>
+      <w:r>
+        <w:rPr/>
+      </w:r>
+    </w:p>
+    <w:p>
+      <w:pPr>
+        <w:pStyle w:val="Normal"/>
+        <w:rPr/>
+      </w:pPr>
+      <w:r>
+        <w:rPr/>
+        <w:drawing>
+          <wp:anchor behindDoc="0" distT="0" distB="0" distL="0" distR="0" simplePos="0" locked="0" layoutInCell="1" allowOverlap="1" relativeHeight="4">
+            <wp:simplePos x="0" y="0"/>
+            <wp:positionH relativeFrom="column">
+              <wp:align>center</wp:align>
+            </wp:positionH>
+            <wp:positionV relativeFrom="paragraph">
+              <wp:posOffset>635</wp:posOffset>
+            </wp:positionV>
+            <wp:extent cx="5370830" cy="2780030"/>
+            <wp:effectExtent l="0" t="0" r="0" b="0"/>
+            <wp:wrapSquare wrapText="largest"/>
+            <wp:docPr id="3" name="Imagen1" descr=""/>
+            <wp:cNvGraphicFramePr>
+              <a:graphicFrameLocks xmlns:a="http://schemas.openxmlformats.org/drawingml/2006/main" noChangeAspect="1"/>
+            </wp:cNvGraphicFramePr>
+            <a:graphic xmlns:a="http://schemas.openxmlformats.org/drawingml/2006/main">
+              <a:graphicData uri="http://schemas.openxmlformats.org/drawingml/2006/picture">
+                <pic:pic xmlns:pic="http://schemas.openxmlformats.org/drawingml/2006/picture">
+                  <pic:nvPicPr>
+                    <pic:cNvPr id="3" name="Imagen1" descr=""/>
+                    <pic:cNvPicPr>
+                      <a:picLocks noChangeAspect="1" noChangeArrowheads="1"/>
+                    </pic:cNvPicPr>
+                  </pic:nvPicPr>
+                  <pic:blipFill>
+                    <a:blip r:embed="rId5"/>
+                    <a:stretch>
+                      <a:fillRect/>
+                    </a:stretch>
+                  </pic:blipFill>
+                  <pic:spPr bwMode="auto">
+                    <a:xfrm>
+                      <a:off x="0" y="0"/>
+                      <a:ext cx="5370830" cy="2780030"/>
+                    </a:xfrm>
+                    <a:prstGeom prst="rect">
+                      <a:avLst/>
+                    </a:prstGeom>
+                  </pic:spPr>
+                </pic:pic>
+              </a:graphicData>
+            </a:graphic>
+          </wp:anchor>
+        </w:drawing>
+      </w:r>
+    </w:p>
+    <w:p>
+      <w:pPr>
+        <w:pStyle w:val="Normal"/>
+        <w:rPr/>
+      </w:pPr>
+      <w:r>
+        <w:rPr/>
+      </w:r>
+    </w:p>
+    <w:p>
+      <w:pPr>
+        <w:pStyle w:val="Normal"/>
+        <w:rPr/>
+      </w:pPr>
+      <w:r>
+        <w:rPr/>
+      </w:r>
+    </w:p>
+    <w:p>
+      <w:pPr>
+        <w:pStyle w:val="Normal"/>
+        <w:rPr/>
+      </w:pPr>
+      <w:r>
+        <w:rPr/>
+      </w:r>
+    </w:p>
+    <w:p>
+      <w:pPr>
+        <w:pStyle w:val="Normal"/>
+        <w:rPr/>
+      </w:pPr>
+      <w:r>
+        <w:rPr/>
+      </w:r>
+    </w:p>
+    <w:p>
+      <w:pPr>
+        <w:pStyle w:val="Normal"/>
+        <w:rPr/>
+      </w:pPr>
+      <w:r>
+        <w:rPr/>
+      </w:r>
+    </w:p>
+    <w:p>
+      <w:pPr>
+        <w:pStyle w:val="Normal"/>
+        <w:rPr/>
+      </w:pPr>
+      <w:r>
+        <w:rPr/>
+      </w:r>
+    </w:p>
+    <w:p>
+      <w:pPr>
+        <w:pStyle w:val="Normal"/>
+        <w:rPr/>
+      </w:pPr>
+      <w:r>
+        <w:rPr/>
+      </w:r>
+    </w:p>
+    <w:p>
+      <w:pPr>
+        <w:pStyle w:val="Normal"/>
+        <w:rPr/>
+      </w:pPr>
+      <w:r>
+        <w:rPr/>
+      </w:r>
+    </w:p>
+    <w:p>
+      <w:pPr>
+        <w:pStyle w:val="Normal"/>
+        <w:rPr/>
+      </w:pPr>
+      <w:r>
+        <w:rPr/>
+      </w:r>
+    </w:p>
+    <w:p>
+      <w:pPr>
+        <w:pStyle w:val="Normal"/>
+        <w:rPr/>
+      </w:pPr>
+      <w:r>
+        <w:rPr/>
+      </w:r>
+    </w:p>
+    <w:p>
+      <w:pPr>
+        <w:pStyle w:val="Normal"/>
+        <w:rPr/>
+      </w:pPr>
+      <w:r>
+        <w:rPr/>
+      </w:r>
+    </w:p>
+    <w:p>
+      <w:pPr>
+        <w:pStyle w:val="Normal"/>
+        <w:rPr/>
+      </w:pPr>
+      <w:r>
+        <w:rPr/>
+      </w:r>
+    </w:p>
+    <w:p>
+      <w:pPr>
+        <w:pStyle w:val="Normal"/>
+        <w:rPr/>
+      </w:pPr>
+      <w:r>
+        <w:rPr/>
+      </w:r>
+    </w:p>
+    <w:p>
+      <w:pPr>
+        <w:pStyle w:val="Normal"/>
+        <w:rPr/>
+      </w:pPr>
+      <w:r>
+        <w:rPr/>
+      </w:r>
+    </w:p>
+    <w:p>
+      <w:pPr>
+        <w:pStyle w:val="Normal"/>
+        <w:rPr/>
+      </w:pPr>
+      <w:r>
+        <w:rPr/>
+      </w:r>
+    </w:p>
+    <w:p>
+      <w:pPr>
+        <w:pStyle w:val="Normal"/>
+        <w:rPr/>
+      </w:pPr>
+      <w:r>
+        <w:rPr/>
+      </w:r>
+    </w:p>
+    <w:p>
+      <w:pPr>
+        <w:pStyle w:val="Normal"/>
+        <w:rPr/>
+      </w:pPr>
+      <w:r>
+        <w:rPr/>
+      </w:r>
+    </w:p>
+    <w:p>
+      <w:pPr>
+        <w:pStyle w:val="Normal"/>
+        <w:rPr/>
+      </w:pPr>
+      <w:r>
+        <w:rPr/>
+      </w:r>
+    </w:p>
+    <w:p>
+      <w:pPr>
+        <w:pStyle w:val="Normal"/>
+        <w:rPr/>
+      </w:pPr>
+      <w:r>
+        <w:rPr/>
+      </w:r>
+    </w:p>
+    <w:p>
+      <w:pPr>
+        <w:pStyle w:val="Normal"/>
+        <w:rPr/>
+      </w:pPr>
+      <w:r>
+        <w:rPr/>
+      </w:r>
+    </w:p>
+    <w:p>
+      <w:pPr>
+        <w:pStyle w:val="Normal"/>
+        <w:rPr/>
+      </w:pPr>
+      <w:r>
+        <w:rPr/>
+      </w:r>
+    </w:p>
+    <w:p>
+      <w:pPr>
+        <w:pStyle w:val="Normal"/>
+        <w:rPr/>
+      </w:pPr>
+      <w:r>
+        <w:rPr/>
+      </w:r>
+    </w:p>
+    <w:p>
+      <w:pPr>
+        <w:pStyle w:val="Normal"/>
+        <w:rPr/>
+      </w:pPr>
+      <w:r>
+        <w:rPr/>
+      </w:r>
+    </w:p>
+    <w:p>
+      <w:pPr>
+        <w:pStyle w:val="Normal"/>
+        <w:rPr/>
+      </w:pPr>
+      <w:r>
+        <w:rPr/>
+      </w:r>
+    </w:p>
+    <w:p>
+      <w:pPr>
+        <w:pStyle w:val="Normal"/>
+        <w:rPr/>
+      </w:pPr>
+      <w:r>
+        <w:rPr/>
+      </w:r>
+    </w:p>
+    <w:p>
+      <w:pPr>
+        <w:pStyle w:val="Normal"/>
+        <w:rPr/>
+      </w:pPr>
+      <w:r>
+        <w:rPr/>
+      </w:r>
+    </w:p>
+    <w:p>
+      <w:pPr>
+        <w:pStyle w:val="Normal"/>
+        <w:rPr/>
+      </w:pPr>
+      <w:r>
+        <w:rPr/>
+      </w:r>
+    </w:p>
+    <w:p>
+      <w:pPr>
+        <w:pStyle w:val="Normal"/>
+        <w:rPr/>
+      </w:pPr>
+      <w:r>
+        <w:rPr/>
+      </w:r>
+    </w:p>
+    <w:p>
+      <w:pPr>
+        <w:pStyle w:val="Normal"/>
+        <w:rPr/>
+      </w:pPr>
+      <w:r>
+        <w:rPr/>
+      </w:r>
+    </w:p>
+    <w:p>
+      <w:pPr>
+        <w:pStyle w:val="Normal"/>
+        <w:rPr/>
+      </w:pPr>
+      <w:r>
+        <w:rPr/>
+      </w:r>
+    </w:p>
+    <w:p>
+      <w:pPr>
+        <w:pStyle w:val="Normal"/>
+        <w:rPr/>
+      </w:pPr>
+      <w:r>
+        <w:rPr/>
+      </w:r>
+    </w:p>
+    <w:p>
+      <w:pPr>
+        <w:pStyle w:val="Normal"/>
+        <w:rPr/>
+      </w:pPr>
+      <w:r>
+        <w:rPr/>
+      </w:r>
+    </w:p>
+    <w:p>
+      <w:pPr>
+        <w:pStyle w:val="Normal"/>
+        <w:rPr/>
+      </w:pPr>
+      <w:r>
+        <w:rPr/>
+      </w:r>
+    </w:p>
+    <w:p>
+      <w:pPr>
+        <w:pStyle w:val="Normal"/>
+        <w:rPr/>
+      </w:pPr>
+      <w:r>
+        <w:rPr/>
+      </w:r>
+    </w:p>
+    <w:p>
+      <w:pPr>
+        <w:pStyle w:val="Normal"/>
+        <w:rPr/>
+      </w:pPr>
+      <w:r>
+        <w:rPr/>
+      </w:r>
+    </w:p>
+    <w:p>
+      <w:pPr>
+        <w:pStyle w:val="Normal"/>
+        <w:rPr/>
+      </w:pPr>
+      <w:r>
+        <w:rPr/>
+      </w:r>
+    </w:p>
+    <w:p>
+      <w:pPr>
+        <w:pStyle w:val="Normal"/>
+        <w:rPr/>
+      </w:pPr>
+      <w:r>
+        <w:rPr/>
+      </w:r>
+    </w:p>
+    <w:p>
+      <w:pPr>
+        <w:pStyle w:val="Normal"/>
+        <w:rPr/>
+      </w:pPr>
+      <w:r>
+        <w:rPr/>
+      </w:r>
+    </w:p>
+    <w:p>
+      <w:pPr>
+        <w:pStyle w:val="Normal"/>
+        <w:rPr/>
+      </w:pPr>
+      <w:r>
+        <w:rPr/>
+      </w:r>
+    </w:p>
+    <w:p>
+      <w:pPr>
+        <w:pStyle w:val="Normal"/>
+        <w:rPr/>
+      </w:pPr>
+      <w:r>
+        <w:rPr/>
+      </w:r>
+    </w:p>
+    <w:p>
+      <w:pPr>
+        <w:pStyle w:val="Normal"/>
+        <w:rPr/>
+      </w:pPr>
+      <w:r>
+        <w:rPr/>
+      </w:r>
+    </w:p>
+    <w:p>
+      <w:pPr>
+        <w:pStyle w:val="Normal"/>
+        <w:rPr/>
+      </w:pPr>
+      <w:r>
+        <w:rPr/>
+      </w:r>
+    </w:p>
+    <w:p>
+      <w:pPr>
+        <w:pStyle w:val="Normal"/>
+        <w:rPr/>
+      </w:pPr>
+      <w:r>
+        <w:rPr/>
+      </w:r>
+    </w:p>
+    <w:p>
+      <w:pPr>
+        <w:pStyle w:val="Normal"/>
+        <w:numPr>
+          <w:ilvl w:val="0"/>
+          <w:numId w:val="6"/>
+        </w:numPr>
+        <w:rPr>
+          <w:u w:val="single"/>
+        </w:rPr>
+      </w:pPr>
+      <w:r>
+        <w:rPr>
+          <w:u w:val="single"/>
+        </w:rPr>
+        <w:t>Locaciones</w:t>
+      </w:r>
+    </w:p>
+    <w:p>
+      <w:pPr>
+        <w:pStyle w:val="Normal"/>
+        <w:rPr/>
+      </w:pPr>
+      <w:r>
+        <w:rPr/>
+      </w:r>
+    </w:p>
+    <w:p>
+      <w:pPr>
+        <w:pStyle w:val="Normal"/>
+        <w:jc w:val="both"/>
+        <w:rPr>
+          <w:rFonts w:ascii="Helvetica Neue;Helvetica;Arial;sans-serif" w:hAnsi="Helvetica Neue;Helvetica;Arial;sans-serif"/>
+          <w:b w:val="false"/>
+          <w:i w:val="false"/>
+          <w:caps w:val="false"/>
+          <w:smallCaps w:val="false"/>
+          <w:color w:val="000000"/>
+          <w:spacing w:val="0"/>
+          <w:sz w:val="21"/>
+        </w:rPr>
+      </w:pPr>
+      <w:r>
+        <w:rPr>
+          <w:rFonts w:ascii="Helvetica Neue;Helvetica;Arial;sans-serif" w:hAnsi="Helvetica Neue;Helvetica;Arial;sans-serif"/>
+          <w:b w:val="false"/>
+          <w:i w:val="false"/>
+          <w:caps w:val="false"/>
+          <w:smallCaps w:val="false"/>
+          <w:color w:val="000000"/>
+          <w:spacing w:val="0"/>
+          <w:sz w:val="21"/>
+        </w:rPr>
+        <w:t xml:space="preserve">    </w:t>
+      </w:r>
+      <w:r>
+        <w:rPr>
+          <w:rFonts w:ascii="Helvetica Neue;Helvetica;Arial;sans-serif" w:hAnsi="Helvetica Neue;Helvetica;Arial;sans-serif"/>
+          <w:b w:val="false"/>
+          <w:i w:val="false"/>
+          <w:caps w:val="false"/>
+          <w:smallCaps w:val="false"/>
+          <w:color w:val="000000"/>
+          <w:spacing w:val="0"/>
+          <w:sz w:val="21"/>
+        </w:rPr>
+        <w:t>De la información del dataset se observa que e</w:t>
+      </w:r>
+      <w:r>
+        <w:rPr>
+          <w:rFonts w:ascii="Helvetica Neue;Helvetica;Arial;sans-serif" w:hAnsi="Helvetica Neue;Helvetica;Arial;sans-serif"/>
+          <w:b w:val="false"/>
+          <w:i w:val="false"/>
+          <w:caps w:val="false"/>
+          <w:smallCaps w:val="false"/>
+          <w:color w:val="000000"/>
+          <w:spacing w:val="0"/>
+          <w:sz w:val="21"/>
+        </w:rPr>
+        <w:t xml:space="preserve">s imprecisa la clasificación de ubicaciones, ya </w:t>
+      </w:r>
+      <w:r>
+        <w:rPr>
+          <w:rFonts w:ascii="Helvetica Neue;Helvetica;Arial;sans-serif" w:hAnsi="Helvetica Neue;Helvetica;Arial;sans-serif"/>
+          <w:b w:val="false"/>
+          <w:i w:val="false"/>
+          <w:caps w:val="false"/>
+          <w:smallCaps w:val="false"/>
+          <w:color w:val="000000"/>
+          <w:spacing w:val="0"/>
+          <w:sz w:val="21"/>
+        </w:rPr>
+        <w:t>que</w:t>
+      </w:r>
+      <w:r>
+        <w:rPr>
+          <w:rFonts w:ascii="Helvetica Neue;Helvetica;Arial;sans-serif" w:hAnsi="Helvetica Neue;Helvetica;Arial;sans-serif"/>
+          <w:b w:val="false"/>
+          <w:i w:val="false"/>
+          <w:caps w:val="false"/>
+          <w:smallCaps w:val="false"/>
+          <w:color w:val="000000"/>
+          <w:spacing w:val="0"/>
+          <w:sz w:val="21"/>
+        </w:rPr>
+        <w:t xml:space="preserve"> contiene distintas categorías: hay países, estados, ciudades e incluso hay uno que es el mundo entero (worldwide). </w:t>
+      </w:r>
+      <w:r>
+        <w:rPr>
+          <w:rFonts w:ascii="Helvetica Neue;Helvetica;Arial;sans-serif" w:hAnsi="Helvetica Neue;Helvetica;Arial;sans-serif"/>
+          <w:b w:val="false"/>
+          <w:i w:val="false"/>
+          <w:caps w:val="false"/>
+          <w:smallCaps w:val="false"/>
+          <w:color w:val="000000"/>
+          <w:spacing w:val="0"/>
+          <w:sz w:val="21"/>
+        </w:rPr>
+        <w:t>Se procede a realizar una limpieza</w:t>
+      </w:r>
+    </w:p>
+    <w:p>
+      <w:pPr>
+        <w:pStyle w:val="Normal"/>
+        <w:jc w:val="both"/>
+        <w:rPr/>
+      </w:pPr>
+      <w:r>
+        <w:rPr/>
+      </w:r>
+    </w:p>
+    <w:p>
+      <w:pPr>
+        <w:pStyle w:val="Normal"/>
+        <w:rPr/>
+      </w:pPr>
+      <w:r>
+        <w:rPr/>
+        <w:drawing>
+          <wp:anchor behindDoc="0" distT="0" distB="0" distL="0" distR="0" simplePos="0" locked="0" layoutInCell="1" allowOverlap="1" relativeHeight="7">
+            <wp:simplePos x="0" y="0"/>
+            <wp:positionH relativeFrom="column">
+              <wp:align>center</wp:align>
+            </wp:positionH>
+            <wp:positionV relativeFrom="paragraph">
+              <wp:posOffset>635</wp:posOffset>
+            </wp:positionV>
+            <wp:extent cx="6120130" cy="4362450"/>
+            <wp:effectExtent l="0" t="0" r="0" b="0"/>
+            <wp:wrapSquare wrapText="largest"/>
+            <wp:docPr id="4" name="Imagen4" descr=""/>
+            <wp:cNvGraphicFramePr>
+              <a:graphicFrameLocks xmlns:a="http://schemas.openxmlformats.org/drawingml/2006/main" noChangeAspect="1"/>
+            </wp:cNvGraphicFramePr>
+            <a:graphic xmlns:a="http://schemas.openxmlformats.org/drawingml/2006/main">
+              <a:graphicData uri="http://schemas.openxmlformats.org/drawingml/2006/picture">
+                <pic:pic xmlns:pic="http://schemas.openxmlformats.org/drawingml/2006/picture">
+                  <pic:nvPicPr>
+                    <pic:cNvPr id="4" name="Imagen4" descr=""/>
+                    <pic:cNvPicPr>
+                      <a:picLocks noChangeAspect="1" noChangeArrowheads="1"/>
+                    </pic:cNvPicPr>
+                  </pic:nvPicPr>
+                  <pic:blipFill>
+                    <a:blip r:embed="rId6"/>
+                    <a:stretch>
+                      <a:fillRect/>
+                    </a:stretch>
+                  </pic:blipFill>
+                  <pic:spPr bwMode="auto">
+                    <a:xfrm>
+                      <a:off x="0" y="0"/>
+                      <a:ext cx="6120130" cy="4362450"/>
+                    </a:xfrm>
+                    <a:prstGeom prst="rect">
+                      <a:avLst/>
+                    </a:prstGeom>
+                  </pic:spPr>
+                </pic:pic>
+              </a:graphicData>
+            </a:graphic>
+          </wp:anchor>
+        </w:drawing>
+      </w:r>
+    </w:p>
+    <w:p>
+      <w:pPr>
+        <w:pStyle w:val="Normal"/>
+        <w:rPr/>
+      </w:pPr>
+      <w:r>
+        <w:rPr/>
+      </w:r>
+    </w:p>
+    <w:p>
+      <w:pPr>
+        <w:pStyle w:val="Normal"/>
+        <w:rPr/>
+      </w:pPr>
+      <w:r>
+        <w:rPr/>
+      </w:r>
+    </w:p>
+    <w:p>
+      <w:pPr>
+        <w:pStyle w:val="Normal"/>
+        <w:rPr/>
+      </w:pPr>
+      <w:r>
+        <w:rPr/>
+      </w:r>
+    </w:p>
+    <w:p>
+      <w:pPr>
+        <w:pStyle w:val="Normal"/>
+        <w:rPr/>
+      </w:pPr>
+      <w:r>
+        <w:rPr/>
+      </w:r>
+    </w:p>
+    <w:p>
+      <w:pPr>
+        <w:pStyle w:val="Normal"/>
+        <w:rPr/>
+      </w:pPr>
+      <w:r>
+        <w:rPr/>
+      </w:r>
+    </w:p>
+    <w:p>
+      <w:pPr>
+        <w:pStyle w:val="Normal"/>
+        <w:rPr/>
+      </w:pPr>
+      <w:r>
+        <w:rPr/>
+      </w:r>
+    </w:p>
+    <w:p>
+      <w:pPr>
+        <w:pStyle w:val="Normal"/>
+        <w:rPr/>
+      </w:pPr>
+      <w:r>
+        <w:rPr/>
+      </w:r>
+    </w:p>
+    <w:p>
+      <w:pPr>
+        <w:pStyle w:val="Normal"/>
+        <w:rPr/>
+      </w:pPr>
+      <w:r>
+        <w:rPr/>
+      </w:r>
+    </w:p>
+    <w:p>
+      <w:pPr>
+        <w:pStyle w:val="Normal"/>
+        <w:rPr/>
+      </w:pPr>
+      <w:r>
+        <w:rPr/>
+      </w:r>
+    </w:p>
+    <w:p>
+      <w:pPr>
+        <w:pStyle w:val="Normal"/>
+        <w:rPr/>
+      </w:pPr>
+      <w:r>
+        <w:rPr/>
+      </w:r>
+    </w:p>
+    <w:p>
+      <w:pPr>
+        <w:pStyle w:val="Normal"/>
+        <w:rPr/>
+      </w:pPr>
+      <w:r>
+        <w:rPr/>
+      </w:r>
+    </w:p>
+    <w:p>
+      <w:pPr>
+        <w:pStyle w:val="Normal"/>
+        <w:rPr/>
+      </w:pPr>
+      <w:r>
+        <w:rPr/>
+      </w:r>
+    </w:p>
+    <w:p>
+      <w:pPr>
+        <w:pStyle w:val="Normal"/>
+        <w:rPr/>
+      </w:pPr>
+      <w:r>
+        <w:rPr/>
+      </w:r>
+    </w:p>
+    <w:p>
+      <w:pPr>
+        <w:pStyle w:val="Normal"/>
+        <w:rPr/>
+      </w:pPr>
+      <w:r>
+        <w:rPr/>
+      </w:r>
+    </w:p>
+    <w:p>
+      <w:pPr>
+        <w:pStyle w:val="Normal"/>
+        <w:rPr/>
+      </w:pPr>
+      <w:r>
+        <w:rPr/>
+      </w:r>
+    </w:p>
+    <w:p>
+      <w:pPr>
+        <w:pStyle w:val="Normal"/>
+        <w:rPr/>
+      </w:pPr>
+      <w:r>
+        <w:rPr/>
+      </w:r>
+    </w:p>
+    <w:p>
+      <w:pPr>
+        <w:pStyle w:val="Normal"/>
+        <w:rPr/>
+      </w:pPr>
+      <w:r>
+        <w:rPr/>
+      </w:r>
+    </w:p>
+    <w:p>
+      <w:pPr>
+        <w:pStyle w:val="Normal"/>
+        <w:rPr/>
+      </w:pPr>
+      <w:r>
+        <w:rPr/>
+      </w:r>
+    </w:p>
+    <w:p>
+      <w:pPr>
+        <w:pStyle w:val="Normal"/>
+        <w:rPr/>
+      </w:pPr>
+      <w:r>
+        <w:rPr/>
+      </w:r>
+    </w:p>
+    <w:p>
+      <w:pPr>
+        <w:pStyle w:val="Normal"/>
+        <w:rPr/>
+      </w:pPr>
+      <w:r>
+        <w:rPr/>
+      </w:r>
+    </w:p>
+    <w:p>
+      <w:pPr>
+        <w:pStyle w:val="Normal"/>
+        <w:rPr>
+          <w:u w:val="single"/>
+        </w:rPr>
+      </w:pPr>
+      <w:r>
+        <w:rPr>
+          <w:u w:val="single"/>
+        </w:rPr>
+      </w:r>
+    </w:p>
+    <w:p>
+      <w:pPr>
+        <w:pStyle w:val="Normal"/>
+        <w:rPr/>
+      </w:pPr>
+      <w:r>
+        <w:rPr/>
+        <w:t>ANALISIS DE VERACIDAD DE LOS TWEETS</w:t>
+      </w:r>
+    </w:p>
+    <w:p>
+      <w:pPr>
+        <w:pStyle w:val="Normal"/>
+        <w:rPr/>
+      </w:pPr>
+      <w:r>
+        <w:rPr/>
+      </w:r>
+    </w:p>
+    <w:p>
+      <w:pPr>
+        <w:pStyle w:val="Normal"/>
+        <w:rPr/>
+      </w:pPr>
+      <w:r>
+        <w:rPr/>
+      </w:r>
+    </w:p>
+    <w:p>
+      <w:pPr>
+        <w:pStyle w:val="Normal"/>
+        <w:numPr>
+          <w:ilvl w:val="0"/>
+          <w:numId w:val="2"/>
+        </w:numPr>
+        <w:rPr>
+          <w:u w:val="single"/>
+        </w:rPr>
+      </w:pPr>
+      <w:r>
+        <w:rPr>
+          <w:rFonts w:ascii="Helvetica Neue;Helvetica;Arial;sans-serif" w:hAnsi="Helvetica Neue;Helvetica;Arial;sans-serif"/>
+          <w:b w:val="false"/>
+          <w:i w:val="false"/>
+          <w:caps w:val="false"/>
+          <w:smallCaps w:val="false"/>
+          <w:color w:val="000000"/>
+          <w:spacing w:val="0"/>
+          <w:sz w:val="21"/>
+          <w:u w:val="single"/>
+        </w:rPr>
+        <w:t>P</w:t>
+      </w:r>
+      <w:r>
+        <w:rPr>
+          <w:rFonts w:ascii="Helvetica Neue;Helvetica;Arial;sans-serif" w:hAnsi="Helvetica Neue;Helvetica;Arial;sans-serif"/>
+          <w:b w:val="false"/>
+          <w:i w:val="false"/>
+          <w:caps w:val="false"/>
+          <w:smallCaps w:val="false"/>
+          <w:color w:val="000000"/>
+          <w:spacing w:val="0"/>
+          <w:sz w:val="21"/>
+          <w:u w:val="single"/>
+        </w:rPr>
+        <w:t>orcentaje de veracidad de tweets según keyword.</w:t>
+      </w:r>
+    </w:p>
+    <w:p>
+      <w:pPr>
+        <w:pStyle w:val="Normal"/>
+        <w:rPr>
+          <w:rFonts w:ascii="Helvetica Neue;Helvetica;Arial;sans-serif" w:hAnsi="Helvetica Neue;Helvetica;Arial;sans-serif"/>
+          <w:b w:val="false"/>
+          <w:i w:val="false"/>
+          <w:caps w:val="false"/>
+          <w:smallCaps w:val="false"/>
+          <w:color w:val="000000"/>
+          <w:spacing w:val="0"/>
+          <w:sz w:val="21"/>
+        </w:rPr>
+      </w:pPr>
+      <w:r>
+        <w:rPr>
+          <w:rFonts w:ascii="Helvetica Neue;Helvetica;Arial;sans-serif" w:hAnsi="Helvetica Neue;Helvetica;Arial;sans-serif"/>
+          <w:b w:val="false"/>
+          <w:i w:val="false"/>
+          <w:caps w:val="false"/>
+          <w:smallCaps w:val="false"/>
+          <w:color w:val="000000"/>
+          <w:spacing w:val="0"/>
+          <w:sz w:val="21"/>
+        </w:rPr>
+      </w:r>
+    </w:p>
+    <w:p>
+      <w:pPr>
+        <w:pStyle w:val="Normal"/>
+        <w:rPr/>
+      </w:pPr>
+      <w:r>
+        <w:rPr/>
+        <w:t xml:space="preserve">    </w:t>
+      </w:r>
+      <w:r>
+        <w:rPr/>
+        <w:t>En primer lugar se procede a asociar la frecuencia de las keywords con el target.</w:t>
+      </w:r>
+    </w:p>
+    <w:p>
+      <w:pPr>
+        <w:pStyle w:val="Normal"/>
+        <w:rPr/>
+      </w:pPr>
+      <w:r>
+        <w:rPr/>
+      </w:r>
+    </w:p>
+    <w:p>
+      <w:pPr>
+        <w:pStyle w:val="Cuerpodetexto"/>
+        <w:rPr/>
+      </w:pPr>
+      <w:r>
+        <w:rPr>
+          <w:rStyle w:val="Muydestacado"/>
+          <w:rFonts w:ascii="Helvetica Neue;Helvetica;Arial;sans-serif" w:hAnsi="Helvetica Neue;Helvetica;Arial;sans-serif"/>
+          <w:b/>
+          <w:i w:val="false"/>
+          <w:caps w:val="false"/>
+          <w:smallCaps w:val="false"/>
+          <w:color w:val="000000"/>
+          <w:spacing w:val="0"/>
+          <w:sz w:val="21"/>
+        </w:rPr>
+        <w:t>¿Qué asuntos están más asociados a desastres reales y cuáles a metafóricos?</w:t>
+      </w:r>
+    </w:p>
+    <w:p>
+      <w:pPr>
+        <w:pStyle w:val="Normal"/>
+        <w:rPr>
+          <w:rFonts w:ascii="Helvetica Neue;Helvetica;Arial;sans-serif" w:hAnsi="Helvetica Neue;Helvetica;Arial;sans-serif"/>
+          <w:b w:val="false"/>
+          <w:i w:val="false"/>
+          <w:caps w:val="false"/>
+          <w:smallCaps w:val="false"/>
+          <w:color w:val="000000"/>
+          <w:spacing w:val="0"/>
+          <w:sz w:val="21"/>
+        </w:rPr>
+      </w:pPr>
+      <w:r>
+        <w:rPr>
+          <w:rFonts w:ascii="Helvetica Neue;Helvetica;Arial;sans-serif" w:hAnsi="Helvetica Neue;Helvetica;Arial;sans-serif"/>
+          <w:b w:val="false"/>
+          <w:i w:val="false"/>
+          <w:caps w:val="false"/>
+          <w:smallCaps w:val="false"/>
+          <w:color w:val="000000"/>
+          <w:spacing w:val="0"/>
+          <w:sz w:val="21"/>
+        </w:rPr>
+        <w:t xml:space="preserve">    </w:t>
+      </w:r>
+      <w:r>
+        <w:rPr>
+          <w:rFonts w:ascii="Helvetica Neue;Helvetica;Arial;sans-serif" w:hAnsi="Helvetica Neue;Helvetica;Arial;sans-serif"/>
+          <w:b w:val="false"/>
+          <w:i w:val="false"/>
+          <w:caps w:val="false"/>
+          <w:smallCaps w:val="false"/>
+          <w:color w:val="000000"/>
+          <w:spacing w:val="0"/>
+          <w:sz w:val="21"/>
+        </w:rPr>
+        <w:t>Como las categorías son más de 200, tengo que hacer un gráfico con el top 20 y el bottom 20, algo así, sino sería mala la visualización</w:t>
+      </w:r>
+    </w:p>
+    <w:p>
+      <w:pPr>
+        <w:pStyle w:val="Normal"/>
+        <w:rPr/>
+      </w:pPr>
+      <w:r>
+        <w:rPr/>
+      </w:r>
+    </w:p>
+    <w:p>
+      <w:pPr>
+        <w:pStyle w:val="Normal"/>
+        <w:rPr/>
+      </w:pPr>
+      <w:r>
+        <w:rPr/>
+      </w:r>
+    </w:p>
+    <w:p>
+      <w:pPr>
+        <w:pStyle w:val="Normal"/>
+        <w:rPr/>
+      </w:pPr>
+      <w:r>
+        <w:rPr/>
+        <w:drawing>
+          <wp:anchor behindDoc="0" distT="0" distB="0" distL="0" distR="0" simplePos="0" locked="0" layoutInCell="1" allowOverlap="1" relativeHeight="8">
+            <wp:simplePos x="0" y="0"/>
+            <wp:positionH relativeFrom="column">
+              <wp:align>center</wp:align>
+            </wp:positionH>
+            <wp:positionV relativeFrom="paragraph">
+              <wp:posOffset>635</wp:posOffset>
+            </wp:positionV>
+            <wp:extent cx="6120130" cy="2913380"/>
+            <wp:effectExtent l="0" t="0" r="0" b="0"/>
+            <wp:wrapSquare wrapText="largest"/>
+            <wp:docPr id="5" name="Imagen5" descr=""/>
+            <wp:cNvGraphicFramePr>
+              <a:graphicFrameLocks xmlns:a="http://schemas.openxmlformats.org/drawingml/2006/main" noChangeAspect="1"/>
+            </wp:cNvGraphicFramePr>
+            <a:graphic xmlns:a="http://schemas.openxmlformats.org/drawingml/2006/main">
+              <a:graphicData uri="http://schemas.openxmlformats.org/drawingml/2006/picture">
+                <pic:pic xmlns:pic="http://schemas.openxmlformats.org/drawingml/2006/picture">
+                  <pic:nvPicPr>
+                    <pic:cNvPr id="5" name="Imagen5" descr=""/>
+                    <pic:cNvPicPr>
+                      <a:picLocks noChangeAspect="1" noChangeArrowheads="1"/>
+                    </pic:cNvPicPr>
+                  </pic:nvPicPr>
+                  <pic:blipFill>
+                    <a:blip r:embed="rId7"/>
+                    <a:stretch>
+                      <a:fillRect/>
+                    </a:stretch>
+                  </pic:blipFill>
+                  <pic:spPr bwMode="auto">
+                    <a:xfrm>
+                      <a:off x="0" y="0"/>
+                      <a:ext cx="6120130" cy="2913380"/>
+                    </a:xfrm>
+                    <a:prstGeom prst="rect">
+                      <a:avLst/>
+                    </a:prstGeom>
+                  </pic:spPr>
+                </pic:pic>
+              </a:graphicData>
+            </a:graphic>
+          </wp:anchor>
+        </w:drawing>
+      </w:r>
+    </w:p>
+    <w:p>
+      <w:pPr>
+        <w:pStyle w:val="Normal"/>
+        <w:rPr>
+          <w:u w:val="single"/>
+        </w:rPr>
+      </w:pPr>
+      <w:r>
+        <w:rPr>
+          <w:u w:val="single"/>
+        </w:rPr>
+      </w:r>
+    </w:p>
+    <w:p>
+      <w:pPr>
+        <w:pStyle w:val="Normal"/>
+        <w:rPr/>
+      </w:pPr>
+      <w:r>
+        <w:rPr/>
+      </w:r>
+    </w:p>
+    <w:p>
+      <w:pPr>
+        <w:pStyle w:val="Normal"/>
+        <w:rPr/>
+      </w:pPr>
+      <w:r>
+        <w:rPr/>
+      </w:r>
+    </w:p>
+    <w:p>
+      <w:pPr>
+        <w:pStyle w:val="Normal"/>
+        <w:rPr/>
+      </w:pPr>
+      <w:r>
+        <w:rPr/>
+      </w:r>
+    </w:p>
+    <w:p>
+      <w:pPr>
+        <w:pStyle w:val="Normal"/>
+        <w:rPr/>
+      </w:pPr>
+      <w:r>
+        <w:rPr/>
+      </w:r>
+    </w:p>
+    <w:p>
+      <w:pPr>
+        <w:pStyle w:val="Normal"/>
+        <w:rPr/>
+      </w:pPr>
+      <w:r>
+        <w:rPr/>
+      </w:r>
+    </w:p>
+    <w:p>
+      <w:pPr>
+        <w:pStyle w:val="Normal"/>
+        <w:rPr/>
+      </w:pPr>
+      <w:r>
+        <w:rPr/>
+      </w:r>
+    </w:p>
+    <w:p>
+      <w:pPr>
+        <w:pStyle w:val="Normal"/>
+        <w:rPr/>
+      </w:pPr>
+      <w:r>
+        <w:rPr/>
+      </w:r>
+    </w:p>
+    <w:p>
+      <w:pPr>
+        <w:pStyle w:val="Normal"/>
+        <w:rPr/>
+      </w:pPr>
+      <w:r>
+        <w:rPr/>
+      </w:r>
+    </w:p>
+    <w:p>
+      <w:pPr>
+        <w:pStyle w:val="Normal"/>
+        <w:rPr/>
+      </w:pPr>
+      <w:r>
+        <w:rPr/>
+      </w:r>
+    </w:p>
+    <w:p>
+      <w:pPr>
+        <w:pStyle w:val="Normal"/>
+        <w:rPr/>
+      </w:pPr>
+      <w:r>
+        <w:rPr/>
+      </w:r>
+    </w:p>
+    <w:p>
+      <w:pPr>
+        <w:pStyle w:val="Normal"/>
+        <w:rPr/>
+      </w:pPr>
+      <w:r>
+        <w:rPr/>
+      </w:r>
+    </w:p>
+    <w:p>
+      <w:pPr>
+        <w:pStyle w:val="Normal"/>
+        <w:rPr/>
+      </w:pPr>
+      <w:r>
+        <w:rPr/>
+      </w:r>
+    </w:p>
+    <w:p>
+      <w:pPr>
+        <w:pStyle w:val="Normal"/>
+        <w:rPr/>
+      </w:pPr>
+      <w:r>
+        <w:rPr/>
+      </w:r>
+    </w:p>
+    <w:p>
+      <w:pPr>
+        <w:pStyle w:val="Normal"/>
+        <w:rPr/>
+      </w:pPr>
+      <w:r>
+        <w:rPr/>
+      </w:r>
+    </w:p>
+    <w:p>
+      <w:pPr>
+        <w:pStyle w:val="Normal"/>
+        <w:rPr/>
+      </w:pPr>
+      <w:r>
+        <w:rPr/>
+      </w:r>
+    </w:p>
+    <w:p>
+      <w:pPr>
+        <w:pStyle w:val="Normal"/>
+        <w:rPr>
+          <w:rStyle w:val="Muydestacado"/>
+          <w:rFonts w:ascii="Helvetica Neue;Helvetica;Arial;sans-serif" w:hAnsi="Helvetica Neue;Helvetica;Arial;sans-serif"/>
+          <w:b/>
+          <w:i w:val="false"/>
+          <w:caps w:val="false"/>
+          <w:smallCaps w:val="false"/>
+          <w:color w:val="000000"/>
+          <w:spacing w:val="0"/>
+          <w:sz w:val="21"/>
+        </w:rPr>
+      </w:pPr>
+      <w:r>
+        <w:rPr/>
+      </w:r>
+    </w:p>
+    <w:p>
+      <w:pPr>
+        <w:pStyle w:val="Normal"/>
+        <w:rPr>
+          <w:rStyle w:val="Muydestacado"/>
+          <w:rFonts w:ascii="Helvetica Neue;Helvetica;Arial;sans-serif" w:hAnsi="Helvetica Neue;Helvetica;Arial;sans-serif"/>
+          <w:b/>
+          <w:i w:val="false"/>
+          <w:caps w:val="false"/>
+          <w:smallCaps w:val="false"/>
+          <w:color w:val="000000"/>
+          <w:spacing w:val="0"/>
+          <w:sz w:val="21"/>
+        </w:rPr>
+      </w:pPr>
+      <w:r>
+        <w:rPr/>
+        <w:drawing>
+          <wp:anchor behindDoc="0" distT="0" distB="0" distL="0" distR="0" simplePos="0" locked="0" layoutInCell="1" allowOverlap="1" relativeHeight="9">
+            <wp:simplePos x="0" y="0"/>
+            <wp:positionH relativeFrom="column">
+              <wp:align>center</wp:align>
+            </wp:positionH>
+            <wp:positionV relativeFrom="paragraph">
+              <wp:posOffset>635</wp:posOffset>
+            </wp:positionV>
+            <wp:extent cx="6120130" cy="2845435"/>
+            <wp:effectExtent l="0" t="0" r="0" b="0"/>
+            <wp:wrapSquare wrapText="largest"/>
+            <wp:docPr id="6" name="Imagen6" descr=""/>
+            <wp:cNvGraphicFramePr>
+              <a:graphicFrameLocks xmlns:a="http://schemas.openxmlformats.org/drawingml/2006/main" noChangeAspect="1"/>
+            </wp:cNvGraphicFramePr>
+            <a:graphic xmlns:a="http://schemas.openxmlformats.org/drawingml/2006/main">
+              <a:graphicData uri="http://schemas.openxmlformats.org/drawingml/2006/picture">
+                <pic:pic xmlns:pic="http://schemas.openxmlformats.org/drawingml/2006/picture">
+                  <pic:nvPicPr>
+                    <pic:cNvPr id="6" name="Imagen6" descr=""/>
+                    <pic:cNvPicPr>
+                      <a:picLocks noChangeAspect="1" noChangeArrowheads="1"/>
+                    </pic:cNvPicPr>
+                  </pic:nvPicPr>
+                  <pic:blipFill>
+                    <a:blip r:embed="rId8"/>
+                    <a:stretch>
+                      <a:fillRect/>
+                    </a:stretch>
+                  </pic:blipFill>
+                  <pic:spPr bwMode="auto">
+                    <a:xfrm>
+                      <a:off x="0" y="0"/>
+                      <a:ext cx="6120130" cy="2845435"/>
+                    </a:xfrm>
+                    <a:prstGeom prst="rect">
+                      <a:avLst/>
+                    </a:prstGeom>
+                  </pic:spPr>
+                </pic:pic>
+              </a:graphicData>
+            </a:graphic>
+          </wp:anchor>
+        </w:drawing>
+      </w:r>
+    </w:p>
+    <w:p>
+      <w:pPr>
+        <w:pStyle w:val="Normal"/>
+        <w:rPr>
+          <w:rStyle w:val="Muydestacado"/>
+          <w:rFonts w:ascii="Helvetica Neue;Helvetica;Arial;sans-serif" w:hAnsi="Helvetica Neue;Helvetica;Arial;sans-serif"/>
+          <w:b/>
+          <w:i w:val="false"/>
+          <w:caps w:val="false"/>
+          <w:smallCaps w:val="false"/>
+          <w:color w:val="000000"/>
+          <w:spacing w:val="0"/>
+          <w:sz w:val="21"/>
+        </w:rPr>
+      </w:pPr>
+      <w:r>
+        <w:rPr/>
+      </w:r>
+    </w:p>
+    <w:p>
+      <w:pPr>
+        <w:pStyle w:val="Cuerpodetexto"/>
+        <w:widowControl/>
+        <w:pBdr/>
+        <w:spacing w:before="0" w:after="0"/>
+        <w:ind w:left="0" w:right="0" w:hanging="0"/>
+        <w:jc w:val="both"/>
+        <w:rPr>
+          <w:rFonts w:ascii="Helvetica Neue;Helvetica;Arial;sans-serif" w:hAnsi="Helvetica Neue;Helvetica;Arial;sans-serif"/>
+          <w:b w:val="false"/>
+          <w:i w:val="false"/>
+          <w:caps w:val="false"/>
+          <w:smallCaps w:val="false"/>
+          <w:color w:val="000000"/>
+          <w:spacing w:val="0"/>
+          <w:sz w:val="21"/>
+        </w:rPr>
+      </w:pPr>
+      <w:r>
+        <w:rPr>
+          <w:rFonts w:ascii="Helvetica Neue;Helvetica;Arial;sans-serif" w:hAnsi="Helvetica Neue;Helvetica;Arial;sans-serif"/>
+          <w:b w:val="false"/>
+          <w:i w:val="false"/>
+          <w:caps w:val="false"/>
+          <w:smallCaps w:val="false"/>
+          <w:color w:val="000000"/>
+          <w:spacing w:val="0"/>
+          <w:sz w:val="21"/>
+        </w:rPr>
+        <w:t xml:space="preserve">    </w:t>
+      </w:r>
+      <w:r>
+        <w:rPr>
+          <w:rFonts w:ascii="Helvetica Neue;Helvetica;Arial;sans-serif" w:hAnsi="Helvetica Neue;Helvetica;Arial;sans-serif"/>
+          <w:b w:val="false"/>
+          <w:i w:val="false"/>
+          <w:caps w:val="false"/>
+          <w:smallCaps w:val="false"/>
+          <w:color w:val="000000"/>
+          <w:spacing w:val="0"/>
+          <w:sz w:val="21"/>
+        </w:rPr>
+        <w:t>Observando los dos gráficos previos, se puede notar qué tipos de palabras clave suelen ser sobre desastres reales y cuáles se prestan más a la broma, metáfora, chiste u otro hecho artístico.</w:t>
+      </w:r>
+    </w:p>
+    <w:p>
+      <w:pPr>
+        <w:pStyle w:val="Cuerpodetexto"/>
+        <w:widowControl/>
+        <w:pBdr/>
+        <w:spacing w:before="0" w:after="0"/>
+        <w:ind w:left="0" w:right="0" w:hanging="0"/>
+        <w:jc w:val="both"/>
+        <w:rPr>
+          <w:rFonts w:ascii="Helvetica Neue;Helvetica;Arial;sans-serif" w:hAnsi="Helvetica Neue;Helvetica;Arial;sans-serif"/>
+          <w:b w:val="false"/>
+          <w:i w:val="false"/>
+          <w:caps w:val="false"/>
+          <w:smallCaps w:val="false"/>
+          <w:color w:val="000000"/>
+          <w:spacing w:val="0"/>
+          <w:sz w:val="21"/>
+        </w:rPr>
+      </w:pPr>
+      <w:r>
+        <w:rPr>
+          <w:rFonts w:ascii="Helvetica Neue;Helvetica;Arial;sans-serif" w:hAnsi="Helvetica Neue;Helvetica;Arial;sans-serif"/>
+          <w:b w:val="false"/>
+          <w:i w:val="false"/>
+          <w:caps w:val="false"/>
+          <w:smallCaps w:val="false"/>
+          <w:color w:val="000000"/>
+          <w:spacing w:val="0"/>
+          <w:sz w:val="21"/>
+        </w:rPr>
+        <w:t>La lista de veracidad la encabezan palabras clave como debris (escombros), wreckage (destrucción), derailment (descarrilamiento), outbreak (brote), oil spill (derrame de petróleo), razed (arrasado), typhoon (tifón), wildfire (incendio forestal), airplane accidents (no hace falta traducción :)) y buildings on fire (incendios en edificios).</w:t>
+      </w:r>
+    </w:p>
+    <w:p>
+      <w:pPr>
+        <w:pStyle w:val="Cuerpodetexto"/>
+        <w:widowControl/>
+        <w:pBdr/>
+        <w:spacing w:before="0" w:after="0"/>
+        <w:ind w:left="0" w:right="0" w:hanging="0"/>
+        <w:jc w:val="both"/>
+        <w:rPr>
+          <w:rFonts w:ascii="Helvetica Neue;Helvetica;Arial;sans-serif" w:hAnsi="Helvetica Neue;Helvetica;Arial;sans-serif"/>
+          <w:b w:val="false"/>
+          <w:i w:val="false"/>
+          <w:caps w:val="false"/>
+          <w:smallCaps w:val="false"/>
+          <w:color w:val="000000"/>
+          <w:spacing w:val="0"/>
+          <w:sz w:val="21"/>
+        </w:rPr>
+      </w:pPr>
+      <w:r>
+        <w:rPr>
+          <w:rFonts w:ascii="Helvetica Neue;Helvetica;Arial;sans-serif" w:hAnsi="Helvetica Neue;Helvetica;Arial;sans-serif"/>
+          <w:b w:val="false"/>
+          <w:i w:val="false"/>
+          <w:caps w:val="false"/>
+          <w:smallCaps w:val="false"/>
+          <w:color w:val="000000"/>
+          <w:spacing w:val="0"/>
+          <w:sz w:val="21"/>
+        </w:rPr>
+        <w:t>La de tweets sobre desastres no reales tiene temas como drown (ahogar o empapar), stretcher (camilla), collide (colisionar), bloody (sangrante), panic (pánico), explode (explotar), wrecked (borracho), screaming (gritando), electrocute (electrocución), body bag (bolsa de cadáver), aftershock (que no es usado en el sentido del terremoto físico sino metafórico), blight (plaga de plantas, literal o metafórica).</w:t>
+      </w:r>
+    </w:p>
+    <w:p>
+      <w:pPr>
+        <w:pStyle w:val="Cuerpodetexto"/>
+        <w:widowControl/>
+        <w:pBdr/>
+        <w:spacing w:before="0" w:after="0"/>
+        <w:ind w:left="0" w:right="0" w:hanging="0"/>
+        <w:jc w:val="both"/>
+        <w:rPr>
+          <w:rFonts w:ascii="Helvetica Neue;Helvetica;Arial;sans-serif" w:hAnsi="Helvetica Neue;Helvetica;Arial;sans-serif"/>
+          <w:b w:val="false"/>
+          <w:i w:val="false"/>
+          <w:caps w:val="false"/>
+          <w:smallCaps w:val="false"/>
+          <w:color w:val="000000"/>
+          <w:spacing w:val="0"/>
+          <w:sz w:val="21"/>
+        </w:rPr>
+      </w:pPr>
+      <w:r>
+        <w:rPr>
+          <w:rFonts w:ascii="Helvetica Neue;Helvetica;Arial;sans-serif" w:hAnsi="Helvetica Neue;Helvetica;Arial;sans-serif"/>
+          <w:b w:val="false"/>
+          <w:i w:val="false"/>
+          <w:caps w:val="false"/>
+          <w:smallCaps w:val="false"/>
+          <w:color w:val="000000"/>
+          <w:spacing w:val="0"/>
+          <w:sz w:val="21"/>
+        </w:rPr>
+        <w:t>Entonces lo que se nota es que cuando las palabras claves están asociadas a desastres en gran escala, donde no se involucra a una persona sino a multitudes, cuando refiere a estructuras complejas, grandes o a un accidente en zona geográfica, estos hablan casi seguro de desastres reales. En cambio los desastres no reales tienen como palabras claves las de asuntos más personales, individuales, emociones, o sea asuntos de menor escala. Esa es la tendencia que se divisa.</w:t>
+      </w:r>
+    </w:p>
+    <w:p>
+      <w:pPr>
+        <w:pStyle w:val="Cuerpodetexto"/>
+        <w:widowControl/>
+        <w:pBdr/>
+        <w:spacing w:before="0" w:after="0"/>
+        <w:ind w:left="0" w:right="0" w:hanging="0"/>
+        <w:jc w:val="both"/>
+        <w:rPr>
+          <w:rFonts w:ascii="Helvetica Neue;Helvetica;Arial;sans-serif" w:hAnsi="Helvetica Neue;Helvetica;Arial;sans-serif"/>
+          <w:b w:val="false"/>
+          <w:i w:val="false"/>
+          <w:caps w:val="false"/>
+          <w:smallCaps w:val="false"/>
+          <w:color w:val="000000"/>
+          <w:spacing w:val="0"/>
+          <w:sz w:val="21"/>
+        </w:rPr>
+      </w:pPr>
+      <w:r>
+        <w:rPr>
+          <w:rFonts w:ascii="Helvetica Neue;Helvetica;Arial;sans-serif" w:hAnsi="Helvetica Neue;Helvetica;Arial;sans-serif"/>
+          <w:b w:val="false"/>
+          <w:i w:val="false"/>
+          <w:caps w:val="false"/>
+          <w:smallCaps w:val="false"/>
+          <w:color w:val="000000"/>
+          <w:spacing w:val="0"/>
+          <w:sz w:val="21"/>
+        </w:rPr>
+      </w:r>
+    </w:p>
+    <w:p>
+      <w:pPr>
+        <w:pStyle w:val="Cuerpodetexto"/>
+        <w:widowControl/>
+        <w:pBdr/>
+        <w:spacing w:before="0" w:after="0"/>
+        <w:ind w:left="0" w:right="0" w:hanging="0"/>
+        <w:jc w:val="both"/>
+        <w:rPr>
+          <w:rFonts w:ascii="Helvetica Neue;Helvetica;Arial;sans-serif" w:hAnsi="Helvetica Neue;Helvetica;Arial;sans-serif"/>
+          <w:b w:val="false"/>
+          <w:i w:val="false"/>
+          <w:caps w:val="false"/>
+          <w:smallCaps w:val="false"/>
+          <w:color w:val="000000"/>
+          <w:spacing w:val="0"/>
+          <w:sz w:val="21"/>
+        </w:rPr>
+      </w:pPr>
+      <w:r>
+        <w:rPr>
+          <w:rFonts w:ascii="Helvetica Neue;Helvetica;Arial;sans-serif" w:hAnsi="Helvetica Neue;Helvetica;Arial;sans-serif"/>
+          <w:b w:val="false"/>
+          <w:i w:val="false"/>
+          <w:caps w:val="false"/>
+          <w:smallCaps w:val="false"/>
+          <w:color w:val="000000"/>
+          <w:spacing w:val="0"/>
+          <w:sz w:val="21"/>
+        </w:rPr>
+      </w:r>
+    </w:p>
+    <w:p>
+      <w:pPr>
+        <w:pStyle w:val="Cuerpodetexto"/>
+        <w:numPr>
+          <w:ilvl w:val="0"/>
+          <w:numId w:val="3"/>
+        </w:numPr>
+        <w:rPr>
+          <w:u w:val="single"/>
+        </w:rPr>
+      </w:pPr>
+      <w:r>
+        <w:rPr>
+          <w:u w:val="single"/>
+        </w:rPr>
+        <w:t>Veracidad según ubicación.</w:t>
+      </w:r>
+    </w:p>
+    <w:p>
+      <w:pPr>
+        <w:pStyle w:val="Cuerpodetexto"/>
+        <w:widowControl/>
+        <w:pBdr/>
+        <w:spacing w:before="0" w:after="0"/>
+        <w:ind w:left="0" w:right="0" w:hanging="0"/>
+        <w:jc w:val="both"/>
+        <w:rPr/>
+      </w:pPr>
+      <w:r>
+        <w:rPr>
+          <w:rFonts w:ascii="Helvetica Neue;Helvetica;Arial;sans-serif" w:hAnsi="Helvetica Neue;Helvetica;Arial;sans-serif"/>
+          <w:b w:val="false"/>
+          <w:i w:val="false"/>
+          <w:caps w:val="false"/>
+          <w:smallCaps w:val="false"/>
+          <w:color w:val="000000"/>
+          <w:spacing w:val="0"/>
+          <w:sz w:val="21"/>
+        </w:rPr>
+        <w:t>Analogamente a lo que se hizo respecto al porcentaje de veracidad de tweets según keyword, ahora lo hacemos respecto a ubicaciones (location). </w:t>
+      </w:r>
+      <w:r>
+        <w:rPr>
+          <w:rStyle w:val="Muydestacado"/>
+          <w:rFonts w:ascii="Helvetica Neue;Helvetica;Arial;sans-serif" w:hAnsi="Helvetica Neue;Helvetica;Arial;sans-serif"/>
+          <w:b/>
+          <w:i w:val="false"/>
+          <w:caps w:val="false"/>
+          <w:smallCaps w:val="false"/>
+          <w:color w:val="000000"/>
+          <w:spacing w:val="0"/>
+          <w:sz w:val="21"/>
+        </w:rPr>
+        <w:t>¿Qué ubicaciones están más asociados a desastres reales y cuáles a metafóricos?</w:t>
+      </w:r>
+    </w:p>
+    <w:p>
+      <w:pPr>
+        <w:pStyle w:val="Cuerpodetexto"/>
+        <w:rPr/>
+      </w:pPr>
+      <w:r>
+        <w:rPr/>
+        <w:br/>
+        <w:t xml:space="preserve">    </w:t>
+      </w:r>
+      <w:r>
+        <w:rPr>
+          <w:color w:val="000000"/>
+        </w:rPr>
+        <w:t>Hay locaciones con un sólo tweet así que vamos a quitar las locations con menos del 5% de ocurrencia respecto a la que está al tope con 104, o sea borro todas los tweets con las locations usadas 5 veces o menos.</w:t>
+      </w:r>
+    </w:p>
+    <w:p>
+      <w:pPr>
+        <w:pStyle w:val="Cuerpodetexto"/>
+        <w:spacing w:before="0" w:after="0"/>
+        <w:ind w:left="0" w:right="0" w:hanging="0"/>
+        <w:rPr/>
+      </w:pPr>
+      <w:r>
+        <w:rPr/>
+      </w:r>
+    </w:p>
+    <w:p>
+      <w:pPr>
+        <w:pStyle w:val="Cuerpodetexto"/>
+        <w:rPr/>
+      </w:pPr>
+      <w:r>
+        <w:rPr/>
+      </w:r>
+    </w:p>
+    <w:p>
+      <w:pPr>
+        <w:pStyle w:val="Cuerpodetexto"/>
+        <w:rPr/>
+      </w:pPr>
+      <w:r>
+        <w:rPr/>
+      </w:r>
+    </w:p>
+    <w:p>
+      <w:pPr>
+        <w:pStyle w:val="Cuerpodetexto"/>
+        <w:rPr/>
+      </w:pPr>
+      <w:r>
+        <w:rPr/>
+      </w:r>
+    </w:p>
+    <w:p>
+      <w:pPr>
+        <w:pStyle w:val="Cuerpodetexto"/>
+        <w:rPr/>
+      </w:pPr>
+      <w:r>
+        <w:rPr/>
+      </w:r>
+    </w:p>
+    <w:p>
+      <w:pPr>
+        <w:pStyle w:val="Cuerpodetexto"/>
+        <w:rPr/>
+      </w:pPr>
+      <w:r>
+        <w:rPr/>
+      </w:r>
+    </w:p>
+    <w:p>
+      <w:pPr>
+        <w:pStyle w:val="Cuerpodetexto"/>
+        <w:rPr/>
+      </w:pPr>
+      <w:r>
+        <w:rPr/>
+        <w:drawing>
+          <wp:anchor behindDoc="0" distT="0" distB="0" distL="0" distR="0" simplePos="0" locked="0" layoutInCell="1" allowOverlap="1" relativeHeight="10">
+            <wp:simplePos x="0" y="0"/>
+            <wp:positionH relativeFrom="column">
+              <wp:posOffset>171450</wp:posOffset>
+            </wp:positionH>
+            <wp:positionV relativeFrom="paragraph">
+              <wp:posOffset>-32385</wp:posOffset>
+            </wp:positionV>
+            <wp:extent cx="6120130" cy="3318510"/>
+            <wp:effectExtent l="0" t="0" r="0" b="0"/>
+            <wp:wrapSquare wrapText="largest"/>
+            <wp:docPr id="7" name="Imagen7" descr=""/>
+            <wp:cNvGraphicFramePr>
+              <a:graphicFrameLocks xmlns:a="http://schemas.openxmlformats.org/drawingml/2006/main" noChangeAspect="1"/>
+            </wp:cNvGraphicFramePr>
+            <a:graphic xmlns:a="http://schemas.openxmlformats.org/drawingml/2006/main">
+              <a:graphicData uri="http://schemas.openxmlformats.org/drawingml/2006/picture">
+                <pic:pic xmlns:pic="http://schemas.openxmlformats.org/drawingml/2006/picture">
+                  <pic:nvPicPr>
+                    <pic:cNvPr id="7" name="Imagen7" descr=""/>
+                    <pic:cNvPicPr>
+                      <a:picLocks noChangeAspect="1" noChangeArrowheads="1"/>
+                    </pic:cNvPicPr>
+                  </pic:nvPicPr>
+                  <pic:blipFill>
+                    <a:blip r:embed="rId9"/>
+                    <a:stretch>
+                      <a:fillRect/>
+                    </a:stretch>
+                  </pic:blipFill>
+                  <pic:spPr bwMode="auto">
+                    <a:xfrm>
+                      <a:off x="0" y="0"/>
+                      <a:ext cx="6120130" cy="3318510"/>
+                    </a:xfrm>
+                    <a:prstGeom prst="rect">
+                      <a:avLst/>
+                    </a:prstGeom>
+                  </pic:spPr>
+                </pic:pic>
+              </a:graphicData>
+            </a:graphic>
+          </wp:anchor>
+        </w:drawing>
+      </w:r>
+    </w:p>
+    <w:p>
+      <w:pPr>
+        <w:pStyle w:val="Cuerpodetexto"/>
+        <w:rPr/>
+      </w:pPr>
+      <w:r>
+        <w:rPr/>
+        <w:t xml:space="preserve">    </w:t>
+      </w:r>
+      <w:r>
+        <w:rPr/>
+        <w:t>Puede observarse que los tweets que provienen de India tienen un porcentaje de veracidad mayor que los de Estados Unidos, los cuales son los que predominan.</w:t>
+      </w:r>
+    </w:p>
+    <w:p>
+      <w:pPr>
+        <w:pStyle w:val="Cuerpodetexto"/>
+        <w:rPr/>
+      </w:pPr>
+      <w:r>
+        <w:rPr/>
+      </w:r>
+    </w:p>
+    <w:p>
+      <w:pPr>
+        <w:pStyle w:val="Cuerpodetexto"/>
+        <w:rPr/>
+      </w:pPr>
+      <w:r>
+        <w:rPr/>
+      </w:r>
+    </w:p>
+    <w:p>
+      <w:pPr>
+        <w:pStyle w:val="Cuerpodetexto"/>
+        <w:numPr>
+          <w:ilvl w:val="0"/>
+          <w:numId w:val="4"/>
+        </w:numPr>
+        <w:rPr>
+          <w:u w:val="single"/>
+        </w:rPr>
+      </w:pPr>
+      <w:r>
+        <w:rPr>
+          <w:u w:val="single"/>
+        </w:rPr>
+        <w:t>Veracidad según longitud de los tweets.</w:t>
+      </w:r>
+    </w:p>
+    <w:p>
+      <w:pPr>
+        <w:pStyle w:val="Cuerpodetexto"/>
+        <w:rPr/>
+      </w:pPr>
+      <w:r>
+        <w:rPr/>
+      </w:r>
+    </w:p>
+    <w:p>
+      <w:pPr>
+        <w:pStyle w:val="Cuerpodetexto"/>
+        <w:rPr/>
+      </w:pPr>
+      <w:r>
+        <w:rPr/>
+      </w:r>
+    </w:p>
+    <w:p>
+      <w:pPr>
+        <w:pStyle w:val="Cuerpodetexto"/>
+        <w:rPr/>
+      </w:pPr>
+      <w:r>
+        <w:rPr/>
+      </w:r>
+    </w:p>
+    <w:p>
+      <w:pPr>
+        <w:pStyle w:val="Cuerpodetexto"/>
+        <w:rPr/>
+      </w:pPr>
+      <w:r>
+        <w:rPr/>
+      </w:r>
+    </w:p>
+    <w:p>
+      <w:pPr>
+        <w:pStyle w:val="Cuerpodetexto"/>
+        <w:rPr/>
+      </w:pPr>
+      <w:r>
+        <w:rPr/>
+      </w:r>
+    </w:p>
+    <w:p>
+      <w:pPr>
+        <w:pStyle w:val="Cuerpodetexto"/>
+        <w:rPr/>
+      </w:pPr>
+      <w:r>
+        <w:rPr/>
+      </w:r>
+    </w:p>
+    <w:p>
+      <w:pPr>
+        <w:pStyle w:val="Cuerpodetexto"/>
+        <w:rPr/>
+      </w:pPr>
+      <w:r>
+        <w:rPr/>
+      </w:r>
+    </w:p>
+    <w:p>
+      <w:pPr>
+        <w:pStyle w:val="Cuerpodetexto"/>
+        <w:rPr/>
+      </w:pPr>
+      <w:r>
+        <w:rPr/>
+      </w:r>
+    </w:p>
+    <w:p>
+      <w:pPr>
+        <w:pStyle w:val="Cuerpodetexto"/>
+        <w:rPr/>
+      </w:pPr>
+      <w:r>
+        <w:rPr/>
+      </w:r>
+    </w:p>
+    <w:p>
+      <w:pPr>
+        <w:pStyle w:val="Cuerpodetexto"/>
+        <w:rPr/>
+      </w:pPr>
+      <w:r>
+        <w:rPr/>
+        <w:drawing>
+          <wp:anchor behindDoc="0" distT="0" distB="0" distL="0" distR="0" simplePos="0" locked="0" layoutInCell="1" allowOverlap="1" relativeHeight="5">
+            <wp:simplePos x="0" y="0"/>
+            <wp:positionH relativeFrom="column">
+              <wp:posOffset>152400</wp:posOffset>
+            </wp:positionH>
+            <wp:positionV relativeFrom="paragraph">
+              <wp:posOffset>4717415</wp:posOffset>
+            </wp:positionV>
+            <wp:extent cx="6120130" cy="3268980"/>
+            <wp:effectExtent l="0" t="0" r="0" b="0"/>
+            <wp:wrapSquare wrapText="largest"/>
+            <wp:docPr id="8" name="Imagen2" descr=""/>
+            <wp:cNvGraphicFramePr>
+              <a:graphicFrameLocks xmlns:a="http://schemas.openxmlformats.org/drawingml/2006/main" noChangeAspect="1"/>
+            </wp:cNvGraphicFramePr>
+            <a:graphic xmlns:a="http://schemas.openxmlformats.org/drawingml/2006/main">
+              <a:graphicData uri="http://schemas.openxmlformats.org/drawingml/2006/picture">
+                <pic:pic xmlns:pic="http://schemas.openxmlformats.org/drawingml/2006/picture">
+                  <pic:nvPicPr>
+                    <pic:cNvPr id="8" name="Imagen2" descr=""/>
+                    <pic:cNvPicPr>
+                      <a:picLocks noChangeAspect="1" noChangeArrowheads="1"/>
+                    </pic:cNvPicPr>
+                  </pic:nvPicPr>
+                  <pic:blipFill>
+                    <a:blip r:embed="rId10"/>
+                    <a:stretch>
+                      <a:fillRect/>
+                    </a:stretch>
+                  </pic:blipFill>
+                  <pic:spPr bwMode="auto">
+                    <a:xfrm>
+                      <a:off x="0" y="0"/>
+                      <a:ext cx="6120130" cy="3268980"/>
+                    </a:xfrm>
+                    <a:prstGeom prst="rect">
+                      <a:avLst/>
+                    </a:prstGeom>
+                  </pic:spPr>
+                </pic:pic>
+              </a:graphicData>
+            </a:graphic>
+          </wp:anchor>
+        </w:drawing>
+        <w:drawing>
+          <wp:anchor behindDoc="0" distT="0" distB="0" distL="0" distR="0" simplePos="0" locked="0" layoutInCell="1" allowOverlap="1" relativeHeight="6">
+            <wp:simplePos x="0" y="0"/>
+            <wp:positionH relativeFrom="column">
+              <wp:posOffset>95250</wp:posOffset>
+            </wp:positionH>
+            <wp:positionV relativeFrom="paragraph">
+              <wp:posOffset>94615</wp:posOffset>
+            </wp:positionV>
+            <wp:extent cx="6120130" cy="3120390"/>
+            <wp:effectExtent l="0" t="0" r="0" b="0"/>
+            <wp:wrapSquare wrapText="largest"/>
+            <wp:docPr id="9" name="Imagen3" descr=""/>
+            <wp:cNvGraphicFramePr>
+              <a:graphicFrameLocks xmlns:a="http://schemas.openxmlformats.org/drawingml/2006/main" noChangeAspect="1"/>
+            </wp:cNvGraphicFramePr>
+            <a:graphic xmlns:a="http://schemas.openxmlformats.org/drawingml/2006/main">
+              <a:graphicData uri="http://schemas.openxmlformats.org/drawingml/2006/picture">
+                <pic:pic xmlns:pic="http://schemas.openxmlformats.org/drawingml/2006/picture">
+                  <pic:nvPicPr>
+                    <pic:cNvPr id="9" name="Imagen3" descr=""/>
+                    <pic:cNvPicPr>
+                      <a:picLocks noChangeAspect="1" noChangeArrowheads="1"/>
+                    </pic:cNvPicPr>
+                  </pic:nvPicPr>
+                  <pic:blipFill>
+                    <a:blip r:embed="rId11"/>
+                    <a:stretch>
+                      <a:fillRect/>
+                    </a:stretch>
+                  </pic:blipFill>
+                  <pic:spPr bwMode="auto">
+                    <a:xfrm>
+                      <a:off x="0" y="0"/>
+                      <a:ext cx="6120130" cy="3120390"/>
+                    </a:xfrm>
+                    <a:prstGeom prst="rect">
+                      <a:avLst/>
+                    </a:prstGeom>
+                  </pic:spPr>
+                </pic:pic>
+              </a:graphicData>
+            </a:graphic>
+          </wp:anchor>
+        </w:drawing>
+      </w:r>
+    </w:p>
+    <w:p>
+      <w:pPr>
+        <w:pStyle w:val="Cuerpodetexto"/>
+        <w:rPr/>
+      </w:pPr>
+      <w:r>
+        <w:rPr/>
+      </w:r>
+    </w:p>
+    <w:p>
+      <w:pPr>
+        <w:pStyle w:val="Cuerpodetexto"/>
+        <w:rPr/>
+      </w:pPr>
+      <w:r>
+        <w:rPr/>
+      </w:r>
+    </w:p>
+    <w:p>
+      <w:pPr>
+        <w:pStyle w:val="Cuerpodetexto"/>
+        <w:rPr>
+          <w:u w:val="single"/>
+        </w:rPr>
+      </w:pPr>
+      <w:r>
+        <w:rPr>
+          <w:u w:val="single"/>
+        </w:rPr>
+      </w:r>
+    </w:p>
+    <w:p>
+      <w:pPr>
+        <w:pStyle w:val="Cuerpodetexto"/>
+        <w:rPr/>
+      </w:pPr>
+      <w:r>
+        <w:rPr/>
+      </w:r>
+    </w:p>
+    <w:p>
+      <w:pPr>
+        <w:pStyle w:val="Cuerpodetexto"/>
+        <w:rPr/>
+      </w:pPr>
+      <w:r>
+        <w:rPr/>
+      </w:r>
+    </w:p>
+    <w:p>
+      <w:pPr>
+        <w:pStyle w:val="Cuerpodetexto"/>
+        <w:rPr/>
+      </w:pPr>
+      <w:r>
+        <w:rPr/>
+      </w:r>
+    </w:p>
+    <w:p>
+      <w:pPr>
+        <w:pStyle w:val="Cuerpodetexto"/>
+        <w:rPr/>
+      </w:pPr>
+      <w:r>
+        <w:rPr/>
+      </w:r>
+    </w:p>
+    <w:p>
+      <w:pPr>
+        <w:pStyle w:val="Cuerpodetexto"/>
+        <w:rPr/>
+      </w:pPr>
+      <w:r>
+        <w:rPr/>
+      </w:r>
+    </w:p>
+    <w:p>
+      <w:pPr>
+        <w:pStyle w:val="Cuerpodetexto"/>
+        <w:rPr/>
+      </w:pPr>
+      <w:r>
+        <w:rPr/>
+        <w:t>FRECUENCIA DE APARICIÓN DE LOS TÉRMINOS</w:t>
+      </w:r>
+    </w:p>
+    <w:p>
+      <w:pPr>
+        <w:pStyle w:val="Cuerpodetexto"/>
+        <w:rPr/>
+      </w:pPr>
+      <w:r>
+        <w:rPr/>
+      </w:r>
+    </w:p>
+    <w:p>
+      <w:pPr>
+        <w:pStyle w:val="Cuerpodetexto"/>
+        <w:rPr>
+          <w:color w:val="000000"/>
+        </w:rPr>
+      </w:pPr>
+      <w:r>
+        <w:rPr>
+          <w:color w:val="000000"/>
+        </w:rPr>
+        <w:t xml:space="preserve">    </w:t>
+      </w:r>
+      <w:r>
+        <w:rPr>
+          <w:color w:val="000000"/>
+        </w:rPr>
+        <w:t>En una primera vista al contenido del campo text, puede observarse que muchos de los términos que se muestran como los más frecuentes son irrelevantes, al tratarse stop words, protocolos y dominios de internet, etc. Se procede a realizar una limpieza de dichas palabras.</w:t>
+      </w:r>
+    </w:p>
+    <w:p>
+      <w:pPr>
+        <w:pStyle w:val="Cuerpodetexto"/>
+        <w:spacing w:before="0" w:after="0"/>
+        <w:ind w:left="0" w:right="0" w:hanging="0"/>
+        <w:rPr/>
+      </w:pPr>
+      <w:r>
+        <w:rPr/>
+      </w:r>
+    </w:p>
+    <w:p>
+      <w:pPr>
+        <w:pStyle w:val="Cuerpodetexto"/>
+        <w:rPr/>
+      </w:pPr>
+      <w:r>
+        <w:rPr/>
+      </w:r>
+    </w:p>
+    <w:p>
+      <w:pPr>
+        <w:pStyle w:val="Cuerpodetexto"/>
+        <w:rPr/>
+      </w:pPr>
+      <w:r>
+        <w:rPr/>
+        <w:drawing>
+          <wp:anchor behindDoc="0" distT="0" distB="0" distL="0" distR="0" simplePos="0" locked="0" layoutInCell="1" allowOverlap="1" relativeHeight="11">
+            <wp:simplePos x="0" y="0"/>
+            <wp:positionH relativeFrom="column">
+              <wp:align>center</wp:align>
+            </wp:positionH>
+            <wp:positionV relativeFrom="paragraph">
+              <wp:posOffset>635</wp:posOffset>
+            </wp:positionV>
+            <wp:extent cx="6120130" cy="3106420"/>
+            <wp:effectExtent l="0" t="0" r="0" b="0"/>
+            <wp:wrapSquare wrapText="largest"/>
+            <wp:docPr id="10" name="Imagen8" descr=""/>
+            <wp:cNvGraphicFramePr>
+              <a:graphicFrameLocks xmlns:a="http://schemas.openxmlformats.org/drawingml/2006/main" noChangeAspect="1"/>
+            </wp:cNvGraphicFramePr>
+            <a:graphic xmlns:a="http://schemas.openxmlformats.org/drawingml/2006/main">
+              <a:graphicData uri="http://schemas.openxmlformats.org/drawingml/2006/picture">
+                <pic:pic xmlns:pic="http://schemas.openxmlformats.org/drawingml/2006/picture">
+                  <pic:nvPicPr>
+                    <pic:cNvPr id="10" name="Imagen8" descr=""/>
+                    <pic:cNvPicPr>
+                      <a:picLocks noChangeAspect="1" noChangeArrowheads="1"/>
+                    </pic:cNvPicPr>
+                  </pic:nvPicPr>
+                  <pic:blipFill>
+                    <a:blip r:embed="rId12"/>
+                    <a:stretch>
+                      <a:fillRect/>
+                    </a:stretch>
+                  </pic:blipFill>
+                  <pic:spPr bwMode="auto">
+                    <a:xfrm>
+                      <a:off x="0" y="0"/>
+                      <a:ext cx="6120130" cy="3106420"/>
+                    </a:xfrm>
+                    <a:prstGeom prst="rect">
+                      <a:avLst/>
+                    </a:prstGeom>
+                  </pic:spPr>
+                </pic:pic>
+              </a:graphicData>
+            </a:graphic>
+          </wp:anchor>
+        </w:drawing>
+      </w:r>
+    </w:p>
+    <w:p>
+      <w:pPr>
+        <w:pStyle w:val="Cuerpodetexto"/>
+        <w:rPr/>
+      </w:pPr>
+      <w:r>
+        <w:rPr/>
+        <w:t xml:space="preserve">     </w:t>
+      </w:r>
+      <w:r>
+        <w:rPr/>
+        <w:t>En el gráfico anterior pueden observarse los términos generales relevantes.</w:t>
+      </w:r>
+    </w:p>
+    <w:p>
+      <w:pPr>
+        <w:pStyle w:val="Cuerpodetexto"/>
+        <w:widowControl/>
+        <w:ind w:left="0" w:right="0" w:hanging="0"/>
+        <w:jc w:val="both"/>
+        <w:rPr>
+          <w:rFonts w:ascii="Helvetica Neue;Helvetica;Arial;sans-serif" w:hAnsi="Helvetica Neue;Helvetica;Arial;sans-serif"/>
+          <w:b w:val="false"/>
+          <w:i w:val="false"/>
+          <w:caps w:val="false"/>
+          <w:smallCaps w:val="false"/>
+          <w:color w:val="000000"/>
+          <w:spacing w:val="0"/>
+          <w:sz w:val="21"/>
+        </w:rPr>
+      </w:pPr>
+      <w:r>
+        <w:rPr>
+          <w:rFonts w:ascii="Helvetica Neue;Helvetica;Arial;sans-serif" w:hAnsi="Helvetica Neue;Helvetica;Arial;sans-serif"/>
+          <w:b w:val="false"/>
+          <w:i w:val="false"/>
+          <w:caps w:val="false"/>
+          <w:smallCaps w:val="false"/>
+          <w:color w:val="000000"/>
+          <w:spacing w:val="0"/>
+          <w:sz w:val="21"/>
+        </w:rPr>
+        <w:t>A continuación se procede a analizar las keywords mas prevalentes.</w:t>
+      </w:r>
+    </w:p>
+    <w:p>
+      <w:pPr>
+        <w:pStyle w:val="Cuerpodetexto"/>
+        <w:rPr/>
+      </w:pPr>
+      <w:r>
+        <w:rPr/>
+      </w:r>
+    </w:p>
+    <w:p>
+      <w:pPr>
+        <w:pStyle w:val="Cuerpodetexto"/>
+        <w:rPr/>
+      </w:pPr>
+      <w:r>
+        <w:rPr/>
+      </w:r>
+    </w:p>
+    <w:p>
+      <w:pPr>
+        <w:pStyle w:val="Cuerpodetexto"/>
+        <w:rPr/>
+      </w:pPr>
+      <w:r>
+        <w:rPr/>
+      </w:r>
+    </w:p>
+    <w:p>
+      <w:pPr>
+        <w:pStyle w:val="Cuerpodetexto"/>
+        <w:rPr/>
+      </w:pPr>
+      <w:r>
+        <w:rPr/>
+      </w:r>
+    </w:p>
+    <w:p>
+      <w:pPr>
+        <w:pStyle w:val="Cuerpodetexto"/>
+        <w:rPr/>
+      </w:pPr>
+      <w:r>
+        <w:rPr/>
+      </w:r>
+    </w:p>
+    <w:p>
+      <w:pPr>
+        <w:pStyle w:val="Cuerpodetexto"/>
+        <w:rPr/>
+      </w:pPr>
+      <w:r>
+        <w:rPr/>
+      </w:r>
+    </w:p>
+    <w:p>
+      <w:pPr>
+        <w:pStyle w:val="Cuerpodetexto"/>
+        <w:rPr/>
+      </w:pPr>
+      <w:r>
+        <w:rPr/>
+      </w:r>
+    </w:p>
+    <w:p>
+      <w:pPr>
+        <w:pStyle w:val="Cuerpodetexto"/>
+        <w:rPr/>
+      </w:pPr>
+      <w:r>
+        <w:rPr/>
+      </w:r>
+    </w:p>
+    <w:p>
+      <w:pPr>
+        <w:pStyle w:val="Cuerpodetexto"/>
+        <w:rPr/>
+      </w:pPr>
+      <w:r>
+        <w:rPr/>
+      </w:r>
+    </w:p>
+    <w:p>
+      <w:pPr>
+        <w:pStyle w:val="Cuerpodetexto"/>
+        <w:rPr/>
+      </w:pPr>
+      <w:r>
+        <w:rPr/>
+      </w:r>
+    </w:p>
+    <w:p>
+      <w:pPr>
+        <w:pStyle w:val="Cuerpodetexto"/>
+        <w:rPr/>
+      </w:pPr>
+      <w:r>
+        <w:rPr/>
+      </w:r>
+    </w:p>
+    <w:p>
+      <w:pPr>
+        <w:pStyle w:val="Cuerpodetexto"/>
+        <w:rPr/>
+      </w:pPr>
+      <w:r>
+        <w:rPr/>
+      </w:r>
+    </w:p>
+    <w:p>
+      <w:pPr>
+        <w:pStyle w:val="Cuerpodetexto"/>
+        <w:rPr/>
+      </w:pPr>
+      <w:r>
+        <w:rPr/>
+        <w:drawing>
+          <wp:anchor behindDoc="0" distT="0" distB="0" distL="0" distR="0" simplePos="0" locked="0" layoutInCell="1" allowOverlap="1" relativeHeight="12">
+            <wp:simplePos x="0" y="0"/>
+            <wp:positionH relativeFrom="column">
+              <wp:align>center</wp:align>
+            </wp:positionH>
+            <wp:positionV relativeFrom="paragraph">
+              <wp:posOffset>635</wp:posOffset>
+            </wp:positionV>
+            <wp:extent cx="6120130" cy="3106420"/>
+            <wp:effectExtent l="0" t="0" r="0" b="0"/>
+            <wp:wrapSquare wrapText="largest"/>
+            <wp:docPr id="11" name="Imagen9" descr=""/>
+            <wp:cNvGraphicFramePr>
+              <a:graphicFrameLocks xmlns:a="http://schemas.openxmlformats.org/drawingml/2006/main" noChangeAspect="1"/>
+            </wp:cNvGraphicFramePr>
+            <a:graphic xmlns:a="http://schemas.openxmlformats.org/drawingml/2006/main">
+              <a:graphicData uri="http://schemas.openxmlformats.org/drawingml/2006/picture">
+                <pic:pic xmlns:pic="http://schemas.openxmlformats.org/drawingml/2006/picture">
+                  <pic:nvPicPr>
+                    <pic:cNvPr id="11" name="Imagen9" descr=""/>
+                    <pic:cNvPicPr>
+                      <a:picLocks noChangeAspect="1" noChangeArrowheads="1"/>
+                    </pic:cNvPicPr>
+                  </pic:nvPicPr>
+                  <pic:blipFill>
+                    <a:blip r:embed="rId13"/>
+                    <a:stretch>
+                      <a:fillRect/>
+                    </a:stretch>
+                  </pic:blipFill>
+                  <pic:spPr bwMode="auto">
+                    <a:xfrm>
+                      <a:off x="0" y="0"/>
+                      <a:ext cx="6120130" cy="3106420"/>
+                    </a:xfrm>
+                    <a:prstGeom prst="rect">
+                      <a:avLst/>
+                    </a:prstGeom>
+                  </pic:spPr>
+                </pic:pic>
+              </a:graphicData>
+            </a:graphic>
+          </wp:anchor>
+        </w:drawing>
+      </w:r>
+    </w:p>
+    <w:p>
+      <w:pPr>
+        <w:pStyle w:val="Cuerpodetexto"/>
+        <w:widowControl/>
+        <w:ind w:left="0" w:right="0" w:hanging="0"/>
+        <w:jc w:val="both"/>
+        <w:rPr>
+          <w:rFonts w:ascii="Helvetica Neue;Helvetica;Arial;sans-serif" w:hAnsi="Helvetica Neue;Helvetica;Arial;sans-serif"/>
+          <w:b w:val="false"/>
+          <w:i w:val="false"/>
+          <w:caps w:val="false"/>
+          <w:smallCaps w:val="false"/>
+          <w:color w:val="000000"/>
+          <w:spacing w:val="0"/>
+          <w:sz w:val="21"/>
+        </w:rPr>
+      </w:pPr>
+      <w:r>
+        <w:rPr>
+          <w:rFonts w:ascii="Helvetica Neue;Helvetica;Arial;sans-serif" w:hAnsi="Helvetica Neue;Helvetica;Arial;sans-serif"/>
+          <w:b w:val="false"/>
+          <w:i w:val="false"/>
+          <w:caps w:val="false"/>
+          <w:smallCaps w:val="false"/>
+          <w:color w:val="000000"/>
+          <w:spacing w:val="0"/>
+          <w:sz w:val="21"/>
+        </w:rPr>
+        <w:t xml:space="preserve">    </w:t>
+      </w:r>
+      <w:r>
+        <w:rPr>
+          <w:rFonts w:ascii="Helvetica Neue;Helvetica;Arial;sans-serif" w:hAnsi="Helvetica Neue;Helvetica;Arial;sans-serif"/>
+          <w:b w:val="false"/>
+          <w:i w:val="false"/>
+          <w:caps w:val="false"/>
+          <w:smallCaps w:val="false"/>
+          <w:color w:val="000000"/>
+          <w:spacing w:val="0"/>
+          <w:sz w:val="21"/>
+        </w:rPr>
+        <w:t xml:space="preserve">De esta manera pueden visualizarse los términos que son mas frecuentes, y que a la vez son </w:t>
+      </w:r>
+      <w:r>
+        <w:rPr>
+          <w:rFonts w:ascii="Helvetica Neue;Helvetica;Arial;sans-serif" w:hAnsi="Helvetica Neue;Helvetica;Arial;sans-serif"/>
+          <w:b w:val="false"/>
+          <w:i w:val="false"/>
+          <w:caps w:val="false"/>
+          <w:smallCaps w:val="false"/>
+          <w:color w:val="000000"/>
+          <w:spacing w:val="0"/>
+          <w:sz w:val="21"/>
+        </w:rPr>
+        <w:t xml:space="preserve">mas </w:t>
+      </w:r>
+      <w:r>
+        <w:rPr>
+          <w:rFonts w:ascii="Helvetica Neue;Helvetica;Arial;sans-serif" w:hAnsi="Helvetica Neue;Helvetica;Arial;sans-serif"/>
+          <w:b w:val="false"/>
+          <w:i w:val="false"/>
+          <w:caps w:val="false"/>
+          <w:smallCaps w:val="false"/>
+          <w:color w:val="000000"/>
+          <w:spacing w:val="0"/>
+          <w:sz w:val="21"/>
+        </w:rPr>
+        <w:t>relevantes.</w:t>
+      </w:r>
+    </w:p>
+    <w:p>
+      <w:pPr>
+        <w:pStyle w:val="Cuerpodetexto"/>
+        <w:widowControl/>
+        <w:ind w:left="0" w:right="0" w:hanging="0"/>
+        <w:jc w:val="both"/>
+        <w:rPr>
+          <w:rFonts w:ascii="Helvetica Neue;Helvetica;Arial;sans-serif" w:hAnsi="Helvetica Neue;Helvetica;Arial;sans-serif"/>
+          <w:b w:val="false"/>
+          <w:i w:val="false"/>
+          <w:caps w:val="false"/>
+          <w:smallCaps w:val="false"/>
+          <w:color w:val="000000"/>
+          <w:spacing w:val="0"/>
+          <w:sz w:val="21"/>
+        </w:rPr>
+      </w:pPr>
+      <w:r>
+        <w:rPr>
+          <w:rFonts w:ascii="Helvetica Neue;Helvetica;Arial;sans-serif" w:hAnsi="Helvetica Neue;Helvetica;Arial;sans-serif"/>
+          <w:b w:val="false"/>
+          <w:i w:val="false"/>
+          <w:caps w:val="false"/>
+          <w:smallCaps w:val="false"/>
+          <w:color w:val="000000"/>
+          <w:spacing w:val="0"/>
+          <w:sz w:val="21"/>
+        </w:rPr>
+      </w:r>
+    </w:p>
+    <w:p>
+      <w:pPr>
+        <w:pStyle w:val="Cuerpodetexto"/>
+        <w:widowControl/>
+        <w:ind w:left="0" w:right="0" w:hanging="0"/>
+        <w:jc w:val="both"/>
+        <w:rPr>
+          <w:rFonts w:ascii="Helvetica Neue;Helvetica;Arial;sans-serif" w:hAnsi="Helvetica Neue;Helvetica;Arial;sans-serif"/>
+          <w:b w:val="false"/>
+          <w:i w:val="false"/>
+          <w:caps w:val="false"/>
+          <w:smallCaps w:val="false"/>
+          <w:color w:val="000000"/>
+          <w:spacing w:val="0"/>
+          <w:sz w:val="21"/>
+        </w:rPr>
+      </w:pPr>
+      <w:r>
+        <w:rPr>
+          <w:rFonts w:ascii="Helvetica Neue;Helvetica;Arial;sans-serif" w:hAnsi="Helvetica Neue;Helvetica;Arial;sans-serif"/>
+          <w:b w:val="false"/>
+          <w:i w:val="false"/>
+          <w:caps w:val="false"/>
+          <w:smallCaps w:val="false"/>
+          <w:color w:val="000000"/>
+          <w:spacing w:val="0"/>
+          <w:sz w:val="21"/>
+        </w:rPr>
+      </w:r>
+    </w:p>
+    <w:p>
+      <w:pPr>
+        <w:pStyle w:val="Cuerpodetexto"/>
+        <w:widowControl/>
+        <w:ind w:left="0" w:right="0" w:hanging="0"/>
+        <w:jc w:val="both"/>
+        <w:rPr>
+          <w:rFonts w:ascii="Helvetica Neue;Helvetica;Arial;sans-serif" w:hAnsi="Helvetica Neue;Helvetica;Arial;sans-serif"/>
+          <w:b w:val="false"/>
+          <w:i w:val="false"/>
+          <w:caps w:val="false"/>
+          <w:smallCaps w:val="false"/>
+          <w:color w:val="000000"/>
+          <w:spacing w:val="0"/>
+          <w:sz w:val="21"/>
+        </w:rPr>
+      </w:pPr>
+      <w:r>
+        <w:rPr>
+          <w:rFonts w:ascii="Helvetica Neue;Helvetica;Arial;sans-serif" w:hAnsi="Helvetica Neue;Helvetica;Arial;sans-serif"/>
+          <w:b w:val="false"/>
+          <w:i w:val="false"/>
+          <w:caps w:val="false"/>
+          <w:smallCaps w:val="false"/>
+          <w:color w:val="000000"/>
+          <w:spacing w:val="0"/>
+          <w:sz w:val="21"/>
+        </w:rPr>
+      </w:r>
+    </w:p>
+    <w:p>
+      <w:pPr>
+        <w:pStyle w:val="Cuerpodetexto"/>
+        <w:widowControl/>
+        <w:ind w:left="0" w:right="0" w:hanging="0"/>
+        <w:jc w:val="both"/>
+        <w:rPr>
+          <w:rFonts w:ascii="Helvetica Neue;Helvetica;Arial;sans-serif" w:hAnsi="Helvetica Neue;Helvetica;Arial;sans-serif"/>
+          <w:b w:val="false"/>
+          <w:i w:val="false"/>
+          <w:caps w:val="false"/>
+          <w:smallCaps w:val="false"/>
+          <w:color w:val="000000"/>
+          <w:spacing w:val="0"/>
+          <w:sz w:val="21"/>
+        </w:rPr>
+      </w:pPr>
+      <w:r>
+        <w:rPr>
+          <w:rFonts w:ascii="Helvetica Neue;Helvetica;Arial;sans-serif" w:hAnsi="Helvetica Neue;Helvetica;Arial;sans-serif"/>
+          <w:b w:val="false"/>
+          <w:i w:val="false"/>
+          <w:caps w:val="false"/>
+          <w:smallCaps w:val="false"/>
+          <w:color w:val="000000"/>
+          <w:spacing w:val="0"/>
+          <w:sz w:val="21"/>
+        </w:rPr>
+      </w:r>
+    </w:p>
+    <w:p>
+      <w:pPr>
+        <w:pStyle w:val="Cuerpodetexto"/>
+        <w:widowControl/>
+        <w:ind w:left="0" w:right="0" w:hanging="0"/>
+        <w:jc w:val="both"/>
+        <w:rPr>
+          <w:rFonts w:ascii="Helvetica Neue;Helvetica;Arial;sans-serif" w:hAnsi="Helvetica Neue;Helvetica;Arial;sans-serif"/>
+          <w:b w:val="false"/>
+          <w:i w:val="false"/>
+          <w:caps w:val="false"/>
+          <w:smallCaps w:val="false"/>
+          <w:color w:val="000000"/>
+          <w:spacing w:val="0"/>
+          <w:sz w:val="21"/>
+        </w:rPr>
+      </w:pPr>
+      <w:r>
+        <w:rPr>
+          <w:rFonts w:ascii="Helvetica Neue;Helvetica;Arial;sans-serif" w:hAnsi="Helvetica Neue;Helvetica;Arial;sans-serif"/>
+          <w:b w:val="false"/>
+          <w:i w:val="false"/>
+          <w:caps w:val="false"/>
+          <w:smallCaps w:val="false"/>
+          <w:color w:val="000000"/>
+          <w:spacing w:val="0"/>
+          <w:sz w:val="21"/>
+        </w:rPr>
+      </w:r>
+    </w:p>
+    <w:p>
+      <w:pPr>
+        <w:pStyle w:val="Cuerpodetexto"/>
+        <w:widowControl/>
+        <w:ind w:left="0" w:right="0" w:hanging="0"/>
+        <w:jc w:val="both"/>
+        <w:rPr>
+          <w:rFonts w:ascii="Helvetica Neue;Helvetica;Arial;sans-serif" w:hAnsi="Helvetica Neue;Helvetica;Arial;sans-serif"/>
+          <w:b w:val="false"/>
+          <w:i w:val="false"/>
+          <w:caps w:val="false"/>
+          <w:smallCaps w:val="false"/>
+          <w:color w:val="000000"/>
+          <w:spacing w:val="0"/>
+          <w:sz w:val="21"/>
+        </w:rPr>
+      </w:pPr>
+      <w:r>
+        <w:rPr>
+          <w:rFonts w:ascii="Helvetica Neue;Helvetica;Arial;sans-serif" w:hAnsi="Helvetica Neue;Helvetica;Arial;sans-serif"/>
+          <w:b w:val="false"/>
+          <w:i w:val="false"/>
+          <w:caps w:val="false"/>
+          <w:smallCaps w:val="false"/>
+          <w:color w:val="000000"/>
+          <w:spacing w:val="0"/>
+          <w:sz w:val="21"/>
+        </w:rPr>
+      </w:r>
+    </w:p>
+    <w:p>
+      <w:pPr>
+        <w:pStyle w:val="Cuerpodetexto"/>
+        <w:widowControl/>
+        <w:ind w:left="0" w:right="0" w:hanging="0"/>
+        <w:jc w:val="both"/>
+        <w:rPr>
+          <w:rFonts w:ascii="Helvetica Neue;Helvetica;Arial;sans-serif" w:hAnsi="Helvetica Neue;Helvetica;Arial;sans-serif"/>
+          <w:b w:val="false"/>
+          <w:i w:val="false"/>
+          <w:caps w:val="false"/>
+          <w:smallCaps w:val="false"/>
+          <w:color w:val="000000"/>
+          <w:spacing w:val="0"/>
+          <w:sz w:val="21"/>
+        </w:rPr>
+      </w:pPr>
+      <w:r>
+        <w:rPr>
+          <w:rFonts w:ascii="Helvetica Neue;Helvetica;Arial;sans-serif" w:hAnsi="Helvetica Neue;Helvetica;Arial;sans-serif"/>
+          <w:b w:val="false"/>
+          <w:i w:val="false"/>
+          <w:caps w:val="false"/>
+          <w:smallCaps w:val="false"/>
+          <w:color w:val="000000"/>
+          <w:spacing w:val="0"/>
+          <w:sz w:val="21"/>
+        </w:rPr>
+      </w:r>
+    </w:p>
+    <w:p>
+      <w:pPr>
+        <w:pStyle w:val="Cuerpodetexto"/>
+        <w:widowControl/>
+        <w:ind w:left="0" w:right="0" w:hanging="0"/>
+        <w:jc w:val="both"/>
+        <w:rPr>
+          <w:rFonts w:ascii="Helvetica Neue;Helvetica;Arial;sans-serif" w:hAnsi="Helvetica Neue;Helvetica;Arial;sans-serif"/>
+          <w:b w:val="false"/>
+          <w:i w:val="false"/>
+          <w:caps w:val="false"/>
+          <w:smallCaps w:val="false"/>
+          <w:color w:val="000000"/>
+          <w:spacing w:val="0"/>
+          <w:sz w:val="21"/>
+        </w:rPr>
+      </w:pPr>
+      <w:r>
+        <w:rPr>
+          <w:rFonts w:ascii="Helvetica Neue;Helvetica;Arial;sans-serif" w:hAnsi="Helvetica Neue;Helvetica;Arial;sans-serif"/>
+          <w:b w:val="false"/>
+          <w:i w:val="false"/>
+          <w:caps w:val="false"/>
+          <w:smallCaps w:val="false"/>
+          <w:color w:val="000000"/>
+          <w:spacing w:val="0"/>
+          <w:sz w:val="21"/>
+        </w:rPr>
+      </w:r>
+    </w:p>
+    <w:p>
+      <w:pPr>
+        <w:pStyle w:val="Cuerpodetexto"/>
+        <w:widowControl/>
+        <w:ind w:left="0" w:right="0" w:hanging="0"/>
+        <w:jc w:val="both"/>
+        <w:rPr>
+          <w:rFonts w:ascii="Helvetica Neue;Helvetica;Arial;sans-serif" w:hAnsi="Helvetica Neue;Helvetica;Arial;sans-serif"/>
+          <w:b w:val="false"/>
+          <w:i w:val="false"/>
+          <w:caps w:val="false"/>
+          <w:smallCaps w:val="false"/>
+          <w:color w:val="000000"/>
+          <w:spacing w:val="0"/>
+          <w:sz w:val="21"/>
+        </w:rPr>
+      </w:pPr>
+      <w:r>
+        <w:rPr>
+          <w:rFonts w:ascii="Helvetica Neue;Helvetica;Arial;sans-serif" w:hAnsi="Helvetica Neue;Helvetica;Arial;sans-serif"/>
+          <w:b w:val="false"/>
+          <w:i w:val="false"/>
+          <w:caps w:val="false"/>
+          <w:smallCaps w:val="false"/>
+          <w:color w:val="000000"/>
+          <w:spacing w:val="0"/>
+          <w:sz w:val="21"/>
+        </w:rPr>
+      </w:r>
+    </w:p>
+    <w:p>
+      <w:pPr>
+        <w:pStyle w:val="Cuerpodetexto"/>
+        <w:widowControl/>
+        <w:ind w:left="0" w:right="0" w:hanging="0"/>
+        <w:jc w:val="both"/>
+        <w:rPr>
+          <w:rFonts w:ascii="Helvetica Neue;Helvetica;Arial;sans-serif" w:hAnsi="Helvetica Neue;Helvetica;Arial;sans-serif"/>
+          <w:b w:val="false"/>
+          <w:i w:val="false"/>
+          <w:caps w:val="false"/>
+          <w:smallCaps w:val="false"/>
+          <w:color w:val="000000"/>
+          <w:spacing w:val="0"/>
+          <w:sz w:val="21"/>
+        </w:rPr>
+      </w:pPr>
+      <w:r>
+        <w:rPr>
+          <w:rFonts w:ascii="Helvetica Neue;Helvetica;Arial;sans-serif" w:hAnsi="Helvetica Neue;Helvetica;Arial;sans-serif"/>
+          <w:b w:val="false"/>
+          <w:i w:val="false"/>
+          <w:caps w:val="false"/>
+          <w:smallCaps w:val="false"/>
+          <w:color w:val="000000"/>
+          <w:spacing w:val="0"/>
+          <w:sz w:val="21"/>
+        </w:rPr>
+      </w:r>
+    </w:p>
+    <w:p>
+      <w:pPr>
+        <w:pStyle w:val="Cuerpodetexto"/>
+        <w:widowControl/>
+        <w:ind w:left="0" w:right="0" w:hanging="0"/>
+        <w:jc w:val="both"/>
+        <w:rPr>
+          <w:rFonts w:ascii="Helvetica Neue;Helvetica;Arial;sans-serif" w:hAnsi="Helvetica Neue;Helvetica;Arial;sans-serif"/>
+          <w:b w:val="false"/>
+          <w:i w:val="false"/>
+          <w:caps w:val="false"/>
+          <w:smallCaps w:val="false"/>
+          <w:color w:val="000000"/>
+          <w:spacing w:val="0"/>
+          <w:sz w:val="21"/>
+        </w:rPr>
+      </w:pPr>
+      <w:r>
+        <w:rPr>
+          <w:rFonts w:ascii="Helvetica Neue;Helvetica;Arial;sans-serif" w:hAnsi="Helvetica Neue;Helvetica;Arial;sans-serif"/>
+          <w:b w:val="false"/>
+          <w:i w:val="false"/>
+          <w:caps w:val="false"/>
+          <w:smallCaps w:val="false"/>
+          <w:color w:val="000000"/>
+          <w:spacing w:val="0"/>
+          <w:sz w:val="21"/>
+        </w:rPr>
+      </w:r>
+    </w:p>
+    <w:p>
+      <w:pPr>
+        <w:pStyle w:val="Cuerpodetexto"/>
+        <w:widowControl/>
+        <w:ind w:left="0" w:right="0" w:hanging="0"/>
+        <w:jc w:val="both"/>
+        <w:rPr>
+          <w:rFonts w:ascii="Helvetica Neue;Helvetica;Arial;sans-serif" w:hAnsi="Helvetica Neue;Helvetica;Arial;sans-serif"/>
+          <w:b w:val="false"/>
+          <w:i w:val="false"/>
+          <w:caps w:val="false"/>
+          <w:smallCaps w:val="false"/>
+          <w:color w:val="000000"/>
+          <w:spacing w:val="0"/>
+          <w:sz w:val="21"/>
+        </w:rPr>
+      </w:pPr>
+      <w:r>
+        <w:rPr>
+          <w:rFonts w:ascii="Helvetica Neue;Helvetica;Arial;sans-serif" w:hAnsi="Helvetica Neue;Helvetica;Arial;sans-serif"/>
+          <w:b w:val="false"/>
+          <w:i w:val="false"/>
+          <w:caps w:val="false"/>
+          <w:smallCaps w:val="false"/>
+          <w:color w:val="000000"/>
+          <w:spacing w:val="0"/>
+          <w:sz w:val="21"/>
+        </w:rPr>
+      </w:r>
+    </w:p>
+    <w:p>
+      <w:pPr>
+        <w:pStyle w:val="Cuerpodetexto"/>
+        <w:widowControl/>
+        <w:ind w:left="0" w:right="0" w:hanging="0"/>
+        <w:jc w:val="both"/>
+        <w:rPr>
+          <w:rFonts w:ascii="Helvetica Neue;Helvetica;Arial;sans-serif" w:hAnsi="Helvetica Neue;Helvetica;Arial;sans-serif"/>
+          <w:b w:val="false"/>
+          <w:i w:val="false"/>
+          <w:caps w:val="false"/>
+          <w:smallCaps w:val="false"/>
+          <w:color w:val="000000"/>
+          <w:spacing w:val="0"/>
+          <w:sz w:val="21"/>
+        </w:rPr>
+      </w:pPr>
+      <w:r>
+        <w:rPr>
+          <w:rFonts w:ascii="Helvetica Neue;Helvetica;Arial;sans-serif" w:hAnsi="Helvetica Neue;Helvetica;Arial;sans-serif"/>
+          <w:b w:val="false"/>
+          <w:i w:val="false"/>
+          <w:caps w:val="false"/>
+          <w:smallCaps w:val="false"/>
+          <w:color w:val="000000"/>
+          <w:spacing w:val="0"/>
+          <w:sz w:val="21"/>
+        </w:rPr>
+      </w:r>
+    </w:p>
+    <w:p>
+      <w:pPr>
+        <w:pStyle w:val="Cuerpodetexto"/>
+        <w:widowControl/>
+        <w:ind w:left="0" w:right="0" w:hanging="0"/>
+        <w:jc w:val="both"/>
+        <w:rPr>
+          <w:rFonts w:ascii="Helvetica Neue;Helvetica;Arial;sans-serif" w:hAnsi="Helvetica Neue;Helvetica;Arial;sans-serif"/>
+          <w:b w:val="false"/>
+          <w:i w:val="false"/>
+          <w:caps w:val="false"/>
+          <w:smallCaps w:val="false"/>
+          <w:color w:val="000000"/>
+          <w:spacing w:val="0"/>
+          <w:sz w:val="21"/>
+        </w:rPr>
+      </w:pPr>
+      <w:r>
+        <w:rPr>
+          <w:rFonts w:ascii="Helvetica Neue;Helvetica;Arial;sans-serif" w:hAnsi="Helvetica Neue;Helvetica;Arial;sans-serif"/>
+          <w:b w:val="false"/>
+          <w:i w:val="false"/>
+          <w:caps w:val="false"/>
+          <w:smallCaps w:val="false"/>
+          <w:color w:val="000000"/>
+          <w:spacing w:val="0"/>
+          <w:sz w:val="21"/>
+        </w:rPr>
+      </w:r>
+    </w:p>
+    <w:p>
+      <w:pPr>
+        <w:pStyle w:val="Cuerpodetexto"/>
+        <w:widowControl/>
+        <w:ind w:left="0" w:right="0" w:hanging="0"/>
+        <w:jc w:val="both"/>
+        <w:rPr>
+          <w:rFonts w:ascii="Helvetica Neue;Helvetica;Arial;sans-serif" w:hAnsi="Helvetica Neue;Helvetica;Arial;sans-serif"/>
+          <w:b w:val="false"/>
+          <w:i w:val="false"/>
+          <w:caps w:val="false"/>
+          <w:smallCaps w:val="false"/>
+          <w:color w:val="000000"/>
+          <w:spacing w:val="0"/>
+          <w:sz w:val="21"/>
+        </w:rPr>
+      </w:pPr>
+      <w:r>
+        <w:rPr>
+          <w:rFonts w:ascii="Helvetica Neue;Helvetica;Arial;sans-serif" w:hAnsi="Helvetica Neue;Helvetica;Arial;sans-serif"/>
+          <w:b w:val="false"/>
+          <w:i w:val="false"/>
+          <w:caps w:val="false"/>
+          <w:smallCaps w:val="false"/>
+          <w:color w:val="000000"/>
+          <w:spacing w:val="0"/>
+          <w:sz w:val="21"/>
+        </w:rPr>
+      </w:r>
+    </w:p>
+    <w:p>
+      <w:pPr>
+        <w:pStyle w:val="Cuerpodetexto"/>
+        <w:widowControl/>
+        <w:ind w:left="0" w:right="0" w:hanging="0"/>
+        <w:jc w:val="both"/>
+        <w:rPr>
+          <w:rFonts w:ascii="Helvetica Neue;Helvetica;Arial;sans-serif" w:hAnsi="Helvetica Neue;Helvetica;Arial;sans-serif"/>
+          <w:b w:val="false"/>
+          <w:i w:val="false"/>
+          <w:caps w:val="false"/>
+          <w:smallCaps w:val="false"/>
+          <w:color w:val="000000"/>
+          <w:spacing w:val="0"/>
+          <w:sz w:val="21"/>
+        </w:rPr>
+      </w:pPr>
+      <w:r>
+        <w:rPr>
+          <w:rFonts w:ascii="Helvetica Neue;Helvetica;Arial;sans-serif" w:hAnsi="Helvetica Neue;Helvetica;Arial;sans-serif"/>
+          <w:b w:val="false"/>
+          <w:i w:val="false"/>
+          <w:caps w:val="false"/>
+          <w:smallCaps w:val="false"/>
+          <w:color w:val="000000"/>
+          <w:spacing w:val="0"/>
+          <w:sz w:val="21"/>
+        </w:rPr>
+      </w:r>
+    </w:p>
+    <w:p>
+      <w:pPr>
+        <w:pStyle w:val="Cuerpodetexto"/>
+        <w:widowControl/>
+        <w:ind w:left="0" w:right="0" w:hanging="0"/>
+        <w:jc w:val="both"/>
+        <w:rPr>
+          <w:rFonts w:ascii="Helvetica Neue;Helvetica;Arial;sans-serif" w:hAnsi="Helvetica Neue;Helvetica;Arial;sans-serif"/>
+          <w:b w:val="false"/>
+          <w:i w:val="false"/>
+          <w:caps w:val="false"/>
+          <w:smallCaps w:val="false"/>
+          <w:color w:val="000000"/>
+          <w:spacing w:val="0"/>
+          <w:sz w:val="21"/>
+        </w:rPr>
+      </w:pPr>
+      <w:r>
+        <w:rPr>
+          <w:rFonts w:ascii="Helvetica Neue;Helvetica;Arial;sans-serif" w:hAnsi="Helvetica Neue;Helvetica;Arial;sans-serif"/>
+          <w:b w:val="false"/>
+          <w:i w:val="false"/>
+          <w:caps w:val="false"/>
+          <w:smallCaps w:val="false"/>
+          <w:color w:val="000000"/>
+          <w:spacing w:val="0"/>
+          <w:sz w:val="21"/>
+        </w:rPr>
+      </w:r>
+    </w:p>
+    <w:p>
+      <w:pPr>
+        <w:pStyle w:val="Cuerpodetexto"/>
+        <w:widowControl/>
+        <w:ind w:left="0" w:right="0" w:hanging="0"/>
+        <w:jc w:val="both"/>
+        <w:rPr>
+          <w:rFonts w:ascii="Helvetica Neue;Helvetica;Arial;sans-serif" w:hAnsi="Helvetica Neue;Helvetica;Arial;sans-serif"/>
+          <w:b w:val="false"/>
+          <w:i w:val="false"/>
+          <w:caps w:val="false"/>
+          <w:smallCaps w:val="false"/>
+          <w:color w:val="000000"/>
+          <w:spacing w:val="0"/>
+          <w:sz w:val="21"/>
+        </w:rPr>
+      </w:pPr>
+      <w:r>
+        <w:rPr>
+          <w:rFonts w:ascii="Helvetica Neue;Helvetica;Arial;sans-serif" w:hAnsi="Helvetica Neue;Helvetica;Arial;sans-serif"/>
+          <w:b w:val="false"/>
+          <w:i w:val="false"/>
+          <w:caps w:val="false"/>
+          <w:smallCaps w:val="false"/>
+          <w:color w:val="000000"/>
+          <w:spacing w:val="0"/>
+          <w:sz w:val="21"/>
+        </w:rPr>
+      </w:r>
+    </w:p>
+    <w:p>
+      <w:pPr>
+        <w:pStyle w:val="Cuerpodetexto"/>
+        <w:widowControl/>
+        <w:ind w:left="0" w:right="0" w:hanging="0"/>
+        <w:jc w:val="both"/>
+        <w:rPr>
+          <w:rFonts w:ascii="Helvetica Neue;Helvetica;Arial;sans-serif" w:hAnsi="Helvetica Neue;Helvetica;Arial;sans-serif"/>
+          <w:b w:val="false"/>
+          <w:i w:val="false"/>
+          <w:caps w:val="false"/>
+          <w:smallCaps w:val="false"/>
+          <w:color w:val="000000"/>
+          <w:spacing w:val="0"/>
+          <w:sz w:val="21"/>
+        </w:rPr>
+      </w:pPr>
+      <w:r>
+        <w:rPr>
+          <w:rFonts w:ascii="Helvetica Neue;Helvetica;Arial;sans-serif" w:hAnsi="Helvetica Neue;Helvetica;Arial;sans-serif"/>
+          <w:b w:val="false"/>
+          <w:i w:val="false"/>
+          <w:caps w:val="false"/>
+          <w:smallCaps w:val="false"/>
+          <w:color w:val="000000"/>
+          <w:spacing w:val="0"/>
+          <w:sz w:val="21"/>
+        </w:rPr>
+      </w:r>
+    </w:p>
+    <w:p>
+      <w:pPr>
+        <w:pStyle w:val="Cuerpodetexto"/>
+        <w:widowControl/>
+        <w:ind w:left="0" w:right="0" w:hanging="0"/>
+        <w:jc w:val="both"/>
+        <w:rPr>
+          <w:rFonts w:ascii="Helvetica Neue;Helvetica;Arial;sans-serif" w:hAnsi="Helvetica Neue;Helvetica;Arial;sans-serif"/>
+          <w:b w:val="false"/>
+          <w:i w:val="false"/>
+          <w:caps w:val="false"/>
+          <w:smallCaps w:val="false"/>
+          <w:color w:val="000000"/>
+          <w:spacing w:val="0"/>
+          <w:sz w:val="21"/>
+        </w:rPr>
+      </w:pPr>
+      <w:r>
+        <w:rPr>
+          <w:rFonts w:ascii="Helvetica Neue;Helvetica;Arial;sans-serif" w:hAnsi="Helvetica Neue;Helvetica;Arial;sans-serif"/>
+          <w:b w:val="false"/>
+          <w:i w:val="false"/>
+          <w:caps w:val="false"/>
+          <w:smallCaps w:val="false"/>
+          <w:color w:val="000000"/>
+          <w:spacing w:val="0"/>
+          <w:sz w:val="21"/>
+        </w:rPr>
+      </w:r>
+    </w:p>
+    <w:p>
+      <w:pPr>
+        <w:pStyle w:val="Cuerpodetexto"/>
+        <w:widowControl/>
+        <w:ind w:left="0" w:right="0" w:hanging="0"/>
+        <w:jc w:val="both"/>
+        <w:rPr>
+          <w:u w:val="none"/>
+        </w:rPr>
+      </w:pPr>
+      <w:r>
+        <w:rPr>
+          <w:rFonts w:ascii="Helvetica Neue;Helvetica;Arial;sans-serif" w:hAnsi="Helvetica Neue;Helvetica;Arial;sans-serif"/>
+          <w:b w:val="false"/>
+          <w:i w:val="false"/>
+          <w:caps w:val="false"/>
+          <w:smallCaps w:val="false"/>
+          <w:color w:val="000000"/>
+          <w:spacing w:val="0"/>
+          <w:sz w:val="24"/>
+          <w:szCs w:val="24"/>
+        </w:rPr>
+        <w:t>INSIGHTS</w:t>
+      </w:r>
+    </w:p>
+    <w:p>
+      <w:pPr>
+        <w:pStyle w:val="Cuerpodetexto"/>
+        <w:widowControl/>
+        <w:ind w:left="0" w:right="0" w:hanging="0"/>
+        <w:jc w:val="both"/>
+        <w:rPr>
+          <w:rFonts w:ascii="Helvetica Neue;Helvetica;Arial;sans-serif" w:hAnsi="Helvetica Neue;Helvetica;Arial;sans-serif"/>
+          <w:b w:val="false"/>
+          <w:i w:val="false"/>
+          <w:caps w:val="false"/>
+          <w:smallCaps w:val="false"/>
+          <w:color w:val="000000"/>
+          <w:spacing w:val="0"/>
+          <w:sz w:val="21"/>
+        </w:rPr>
+      </w:pPr>
+      <w:r>
+        <w:rPr>
+          <w:rFonts w:ascii="Helvetica Neue;Helvetica;Arial;sans-serif" w:hAnsi="Helvetica Neue;Helvetica;Arial;sans-serif"/>
+          <w:b w:val="false"/>
+          <w:i w:val="false"/>
+          <w:caps w:val="false"/>
+          <w:smallCaps w:val="false"/>
+          <w:color w:val="000000"/>
+          <w:spacing w:val="0"/>
+          <w:sz w:val="21"/>
+        </w:rPr>
+      </w:r>
+    </w:p>
+    <w:p>
+      <w:pPr>
+        <w:pStyle w:val="Cuerpodetexto"/>
+        <w:widowControl/>
+        <w:spacing w:before="0" w:after="140"/>
+        <w:ind w:left="0" w:right="0" w:hanging="0"/>
+        <w:jc w:val="both"/>
+        <w:rPr>
+          <w:rFonts w:ascii="Helvetica Neue;Helvetica;Arial;sans-serif" w:hAnsi="Helvetica Neue;Helvetica;Arial;sans-serif"/>
+          <w:b w:val="false"/>
+          <w:i w:val="false"/>
+          <w:caps w:val="false"/>
+          <w:smallCaps w:val="false"/>
+          <w:color w:val="000000"/>
+          <w:spacing w:val="0"/>
+          <w:sz w:val="21"/>
+        </w:rPr>
+      </w:pPr>
+      <w:r>
+        <w:rPr>
+          <w:rFonts w:ascii="Helvetica Neue;Helvetica;Arial;sans-serif" w:hAnsi="Helvetica Neue;Helvetica;Arial;sans-serif"/>
+          <w:b w:val="false"/>
+          <w:i w:val="false"/>
+          <w:caps w:val="false"/>
+          <w:smallCaps w:val="false"/>
+          <w:color w:val="000000"/>
+          <w:spacing w:val="0"/>
+          <w:sz w:val="21"/>
+        </w:rPr>
       </w:r>
     </w:p>
     <w:sectPr>
@@ -1177,6 +4633,736 @@
   <w:abstractNum w:abstractNumId="2">
     <w:lvl w:ilvl="0">
       <w:start w:val="1"/>
+      <w:numFmt w:val="bullet"/>
+      <w:lvlText w:val=""/>
+      <w:lvlJc w:val="left"/>
+      <w:pPr>
+        <w:tabs>
+          <w:tab w:val="num" w:pos="720"/>
+        </w:tabs>
+        <w:ind w:left="720" w:hanging="360"/>
+      </w:pPr>
+      <w:rPr>
+        <w:rFonts w:ascii="Symbol" w:hAnsi="Symbol" w:cs="Symbol" w:hint="default"/>
+        <w:rFonts w:cs="OpenSymbol"/>
+      </w:rPr>
+    </w:lvl>
+    <w:lvl w:ilvl="1">
+      <w:start w:val="1"/>
+      <w:numFmt w:val="bullet"/>
+      <w:lvlText w:val="◦"/>
+      <w:lvlJc w:val="left"/>
+      <w:pPr>
+        <w:tabs>
+          <w:tab w:val="num" w:pos="1080"/>
+        </w:tabs>
+        <w:ind w:left="1080" w:hanging="360"/>
+      </w:pPr>
+      <w:rPr>
+        <w:rFonts w:ascii="OpenSymbol" w:hAnsi="OpenSymbol" w:cs="OpenSymbol" w:hint="default"/>
+        <w:rFonts w:cs="OpenSymbol"/>
+      </w:rPr>
+    </w:lvl>
+    <w:lvl w:ilvl="2">
+      <w:start w:val="1"/>
+      <w:numFmt w:val="bullet"/>
+      <w:lvlText w:val="▪"/>
+      <w:lvlJc w:val="left"/>
+      <w:pPr>
+        <w:tabs>
+          <w:tab w:val="num" w:pos="1440"/>
+        </w:tabs>
+        <w:ind w:left="1440" w:hanging="360"/>
+      </w:pPr>
+      <w:rPr>
+        <w:rFonts w:ascii="OpenSymbol" w:hAnsi="OpenSymbol" w:cs="OpenSymbol" w:hint="default"/>
+        <w:rFonts w:cs="OpenSymbol"/>
+      </w:rPr>
+    </w:lvl>
+    <w:lvl w:ilvl="3">
+      <w:start w:val="1"/>
+      <w:numFmt w:val="bullet"/>
+      <w:lvlText w:val=""/>
+      <w:lvlJc w:val="left"/>
+      <w:pPr>
+        <w:tabs>
+          <w:tab w:val="num" w:pos="1800"/>
+        </w:tabs>
+        <w:ind w:left="1800" w:hanging="360"/>
+      </w:pPr>
+      <w:rPr>
+        <w:rFonts w:ascii="Symbol" w:hAnsi="Symbol" w:cs="Symbol" w:hint="default"/>
+        <w:rFonts w:cs="OpenSymbol"/>
+      </w:rPr>
+    </w:lvl>
+    <w:lvl w:ilvl="4">
+      <w:start w:val="1"/>
+      <w:numFmt w:val="bullet"/>
+      <w:lvlText w:val="◦"/>
+      <w:lvlJc w:val="left"/>
+      <w:pPr>
+        <w:tabs>
+          <w:tab w:val="num" w:pos="2160"/>
+        </w:tabs>
+        <w:ind w:left="2160" w:hanging="360"/>
+      </w:pPr>
+      <w:rPr>
+        <w:rFonts w:ascii="OpenSymbol" w:hAnsi="OpenSymbol" w:cs="OpenSymbol" w:hint="default"/>
+        <w:rFonts w:cs="OpenSymbol"/>
+      </w:rPr>
+    </w:lvl>
+    <w:lvl w:ilvl="5">
+      <w:start w:val="1"/>
+      <w:numFmt w:val="bullet"/>
+      <w:lvlText w:val="▪"/>
+      <w:lvlJc w:val="left"/>
+      <w:pPr>
+        <w:tabs>
+          <w:tab w:val="num" w:pos="2520"/>
+        </w:tabs>
+        <w:ind w:left="2520" w:hanging="360"/>
+      </w:pPr>
+      <w:rPr>
+        <w:rFonts w:ascii="OpenSymbol" w:hAnsi="OpenSymbol" w:cs="OpenSymbol" w:hint="default"/>
+        <w:rFonts w:cs="OpenSymbol"/>
+      </w:rPr>
+    </w:lvl>
+    <w:lvl w:ilvl="6">
+      <w:start w:val="1"/>
+      <w:numFmt w:val="bullet"/>
+      <w:lvlText w:val=""/>
+      <w:lvlJc w:val="left"/>
+      <w:pPr>
+        <w:tabs>
+          <w:tab w:val="num" w:pos="2880"/>
+        </w:tabs>
+        <w:ind w:left="2880" w:hanging="360"/>
+      </w:pPr>
+      <w:rPr>
+        <w:rFonts w:ascii="Symbol" w:hAnsi="Symbol" w:cs="Symbol" w:hint="default"/>
+        <w:rFonts w:cs="OpenSymbol"/>
+      </w:rPr>
+    </w:lvl>
+    <w:lvl w:ilvl="7">
+      <w:start w:val="1"/>
+      <w:numFmt w:val="bullet"/>
+      <w:lvlText w:val="◦"/>
+      <w:lvlJc w:val="left"/>
+      <w:pPr>
+        <w:tabs>
+          <w:tab w:val="num" w:pos="3240"/>
+        </w:tabs>
+        <w:ind w:left="3240" w:hanging="360"/>
+      </w:pPr>
+      <w:rPr>
+        <w:rFonts w:ascii="OpenSymbol" w:hAnsi="OpenSymbol" w:cs="OpenSymbol" w:hint="default"/>
+        <w:rFonts w:cs="OpenSymbol"/>
+      </w:rPr>
+    </w:lvl>
+    <w:lvl w:ilvl="8">
+      <w:start w:val="1"/>
+      <w:numFmt w:val="bullet"/>
+      <w:lvlText w:val="▪"/>
+      <w:lvlJc w:val="left"/>
+      <w:pPr>
+        <w:tabs>
+          <w:tab w:val="num" w:pos="3600"/>
+        </w:tabs>
+        <w:ind w:left="3600" w:hanging="360"/>
+      </w:pPr>
+      <w:rPr>
+        <w:rFonts w:ascii="OpenSymbol" w:hAnsi="OpenSymbol" w:cs="OpenSymbol" w:hint="default"/>
+        <w:rFonts w:cs="OpenSymbol"/>
+      </w:rPr>
+    </w:lvl>
+  </w:abstractNum>
+  <w:abstractNum w:abstractNumId="3">
+    <w:lvl w:ilvl="0">
+      <w:start w:val="1"/>
+      <w:numFmt w:val="bullet"/>
+      <w:lvlText w:val=""/>
+      <w:lvlJc w:val="left"/>
+      <w:pPr>
+        <w:tabs>
+          <w:tab w:val="num" w:pos="720"/>
+        </w:tabs>
+        <w:ind w:left="720" w:hanging="360"/>
+      </w:pPr>
+      <w:rPr>
+        <w:rFonts w:ascii="Symbol" w:hAnsi="Symbol" w:cs="Symbol" w:hint="default"/>
+        <w:rFonts w:cs="OpenSymbol"/>
+      </w:rPr>
+    </w:lvl>
+    <w:lvl w:ilvl="1">
+      <w:start w:val="1"/>
+      <w:numFmt w:val="bullet"/>
+      <w:lvlText w:val="◦"/>
+      <w:lvlJc w:val="left"/>
+      <w:pPr>
+        <w:tabs>
+          <w:tab w:val="num" w:pos="1080"/>
+        </w:tabs>
+        <w:ind w:left="1080" w:hanging="360"/>
+      </w:pPr>
+      <w:rPr>
+        <w:rFonts w:ascii="OpenSymbol" w:hAnsi="OpenSymbol" w:cs="OpenSymbol" w:hint="default"/>
+        <w:rFonts w:cs="OpenSymbol"/>
+      </w:rPr>
+    </w:lvl>
+    <w:lvl w:ilvl="2">
+      <w:start w:val="1"/>
+      <w:numFmt w:val="bullet"/>
+      <w:lvlText w:val="▪"/>
+      <w:lvlJc w:val="left"/>
+      <w:pPr>
+        <w:tabs>
+          <w:tab w:val="num" w:pos="1440"/>
+        </w:tabs>
+        <w:ind w:left="1440" w:hanging="360"/>
+      </w:pPr>
+      <w:rPr>
+        <w:rFonts w:ascii="OpenSymbol" w:hAnsi="OpenSymbol" w:cs="OpenSymbol" w:hint="default"/>
+        <w:rFonts w:cs="OpenSymbol"/>
+      </w:rPr>
+    </w:lvl>
+    <w:lvl w:ilvl="3">
+      <w:start w:val="1"/>
+      <w:numFmt w:val="bullet"/>
+      <w:lvlText w:val=""/>
+      <w:lvlJc w:val="left"/>
+      <w:pPr>
+        <w:tabs>
+          <w:tab w:val="num" w:pos="1800"/>
+        </w:tabs>
+        <w:ind w:left="1800" w:hanging="360"/>
+      </w:pPr>
+      <w:rPr>
+        <w:rFonts w:ascii="Symbol" w:hAnsi="Symbol" w:cs="Symbol" w:hint="default"/>
+        <w:rFonts w:cs="OpenSymbol"/>
+      </w:rPr>
+    </w:lvl>
+    <w:lvl w:ilvl="4">
+      <w:start w:val="1"/>
+      <w:numFmt w:val="bullet"/>
+      <w:lvlText w:val="◦"/>
+      <w:lvlJc w:val="left"/>
+      <w:pPr>
+        <w:tabs>
+          <w:tab w:val="num" w:pos="2160"/>
+        </w:tabs>
+        <w:ind w:left="2160" w:hanging="360"/>
+      </w:pPr>
+      <w:rPr>
+        <w:rFonts w:ascii="OpenSymbol" w:hAnsi="OpenSymbol" w:cs="OpenSymbol" w:hint="default"/>
+        <w:rFonts w:cs="OpenSymbol"/>
+      </w:rPr>
+    </w:lvl>
+    <w:lvl w:ilvl="5">
+      <w:start w:val="1"/>
+      <w:numFmt w:val="bullet"/>
+      <w:lvlText w:val="▪"/>
+      <w:lvlJc w:val="left"/>
+      <w:pPr>
+        <w:tabs>
+          <w:tab w:val="num" w:pos="2520"/>
+        </w:tabs>
+        <w:ind w:left="2520" w:hanging="360"/>
+      </w:pPr>
+      <w:rPr>
+        <w:rFonts w:ascii="OpenSymbol" w:hAnsi="OpenSymbol" w:cs="OpenSymbol" w:hint="default"/>
+        <w:rFonts w:cs="OpenSymbol"/>
+      </w:rPr>
+    </w:lvl>
+    <w:lvl w:ilvl="6">
+      <w:start w:val="1"/>
+      <w:numFmt w:val="bullet"/>
+      <w:lvlText w:val=""/>
+      <w:lvlJc w:val="left"/>
+      <w:pPr>
+        <w:tabs>
+          <w:tab w:val="num" w:pos="2880"/>
+        </w:tabs>
+        <w:ind w:left="2880" w:hanging="360"/>
+      </w:pPr>
+      <w:rPr>
+        <w:rFonts w:ascii="Symbol" w:hAnsi="Symbol" w:cs="Symbol" w:hint="default"/>
+        <w:rFonts w:cs="OpenSymbol"/>
+      </w:rPr>
+    </w:lvl>
+    <w:lvl w:ilvl="7">
+      <w:start w:val="1"/>
+      <w:numFmt w:val="bullet"/>
+      <w:lvlText w:val="◦"/>
+      <w:lvlJc w:val="left"/>
+      <w:pPr>
+        <w:tabs>
+          <w:tab w:val="num" w:pos="3240"/>
+        </w:tabs>
+        <w:ind w:left="3240" w:hanging="360"/>
+      </w:pPr>
+      <w:rPr>
+        <w:rFonts w:ascii="OpenSymbol" w:hAnsi="OpenSymbol" w:cs="OpenSymbol" w:hint="default"/>
+        <w:rFonts w:cs="OpenSymbol"/>
+      </w:rPr>
+    </w:lvl>
+    <w:lvl w:ilvl="8">
+      <w:start w:val="1"/>
+      <w:numFmt w:val="bullet"/>
+      <w:lvlText w:val="▪"/>
+      <w:lvlJc w:val="left"/>
+      <w:pPr>
+        <w:tabs>
+          <w:tab w:val="num" w:pos="3600"/>
+        </w:tabs>
+        <w:ind w:left="3600" w:hanging="360"/>
+      </w:pPr>
+      <w:rPr>
+        <w:rFonts w:ascii="OpenSymbol" w:hAnsi="OpenSymbol" w:cs="OpenSymbol" w:hint="default"/>
+        <w:rFonts w:cs="OpenSymbol"/>
+      </w:rPr>
+    </w:lvl>
+  </w:abstractNum>
+  <w:abstractNum w:abstractNumId="4">
+    <w:lvl w:ilvl="0">
+      <w:start w:val="1"/>
+      <w:numFmt w:val="bullet"/>
+      <w:lvlText w:val=""/>
+      <w:lvlJc w:val="left"/>
+      <w:pPr>
+        <w:tabs>
+          <w:tab w:val="num" w:pos="720"/>
+        </w:tabs>
+        <w:ind w:left="720" w:hanging="360"/>
+      </w:pPr>
+      <w:rPr>
+        <w:rFonts w:ascii="Symbol" w:hAnsi="Symbol" w:cs="Symbol" w:hint="default"/>
+        <w:rFonts w:cs="OpenSymbol"/>
+      </w:rPr>
+    </w:lvl>
+    <w:lvl w:ilvl="1">
+      <w:start w:val="1"/>
+      <w:numFmt w:val="bullet"/>
+      <w:lvlText w:val="◦"/>
+      <w:lvlJc w:val="left"/>
+      <w:pPr>
+        <w:tabs>
+          <w:tab w:val="num" w:pos="1080"/>
+        </w:tabs>
+        <w:ind w:left="1080" w:hanging="360"/>
+      </w:pPr>
+      <w:rPr>
+        <w:rFonts w:ascii="OpenSymbol" w:hAnsi="OpenSymbol" w:cs="OpenSymbol" w:hint="default"/>
+        <w:rFonts w:cs="OpenSymbol"/>
+      </w:rPr>
+    </w:lvl>
+    <w:lvl w:ilvl="2">
+      <w:start w:val="1"/>
+      <w:numFmt w:val="bullet"/>
+      <w:lvlText w:val="▪"/>
+      <w:lvlJc w:val="left"/>
+      <w:pPr>
+        <w:tabs>
+          <w:tab w:val="num" w:pos="1440"/>
+        </w:tabs>
+        <w:ind w:left="1440" w:hanging="360"/>
+      </w:pPr>
+      <w:rPr>
+        <w:rFonts w:ascii="OpenSymbol" w:hAnsi="OpenSymbol" w:cs="OpenSymbol" w:hint="default"/>
+        <w:rFonts w:cs="OpenSymbol"/>
+      </w:rPr>
+    </w:lvl>
+    <w:lvl w:ilvl="3">
+      <w:start w:val="1"/>
+      <w:numFmt w:val="bullet"/>
+      <w:lvlText w:val=""/>
+      <w:lvlJc w:val="left"/>
+      <w:pPr>
+        <w:tabs>
+          <w:tab w:val="num" w:pos="1800"/>
+        </w:tabs>
+        <w:ind w:left="1800" w:hanging="360"/>
+      </w:pPr>
+      <w:rPr>
+        <w:rFonts w:ascii="Symbol" w:hAnsi="Symbol" w:cs="Symbol" w:hint="default"/>
+        <w:rFonts w:cs="OpenSymbol"/>
+      </w:rPr>
+    </w:lvl>
+    <w:lvl w:ilvl="4">
+      <w:start w:val="1"/>
+      <w:numFmt w:val="bullet"/>
+      <w:lvlText w:val="◦"/>
+      <w:lvlJc w:val="left"/>
+      <w:pPr>
+        <w:tabs>
+          <w:tab w:val="num" w:pos="2160"/>
+        </w:tabs>
+        <w:ind w:left="2160" w:hanging="360"/>
+      </w:pPr>
+      <w:rPr>
+        <w:rFonts w:ascii="OpenSymbol" w:hAnsi="OpenSymbol" w:cs="OpenSymbol" w:hint="default"/>
+        <w:rFonts w:cs="OpenSymbol"/>
+      </w:rPr>
+    </w:lvl>
+    <w:lvl w:ilvl="5">
+      <w:start w:val="1"/>
+      <w:numFmt w:val="bullet"/>
+      <w:lvlText w:val="▪"/>
+      <w:lvlJc w:val="left"/>
+      <w:pPr>
+        <w:tabs>
+          <w:tab w:val="num" w:pos="2520"/>
+        </w:tabs>
+        <w:ind w:left="2520" w:hanging="360"/>
+      </w:pPr>
+      <w:rPr>
+        <w:rFonts w:ascii="OpenSymbol" w:hAnsi="OpenSymbol" w:cs="OpenSymbol" w:hint="default"/>
+        <w:rFonts w:cs="OpenSymbol"/>
+      </w:rPr>
+    </w:lvl>
+    <w:lvl w:ilvl="6">
+      <w:start w:val="1"/>
+      <w:numFmt w:val="bullet"/>
+      <w:lvlText w:val=""/>
+      <w:lvlJc w:val="left"/>
+      <w:pPr>
+        <w:tabs>
+          <w:tab w:val="num" w:pos="2880"/>
+        </w:tabs>
+        <w:ind w:left="2880" w:hanging="360"/>
+      </w:pPr>
+      <w:rPr>
+        <w:rFonts w:ascii="Symbol" w:hAnsi="Symbol" w:cs="Symbol" w:hint="default"/>
+        <w:rFonts w:cs="OpenSymbol"/>
+      </w:rPr>
+    </w:lvl>
+    <w:lvl w:ilvl="7">
+      <w:start w:val="1"/>
+      <w:numFmt w:val="bullet"/>
+      <w:lvlText w:val="◦"/>
+      <w:lvlJc w:val="left"/>
+      <w:pPr>
+        <w:tabs>
+          <w:tab w:val="num" w:pos="3240"/>
+        </w:tabs>
+        <w:ind w:left="3240" w:hanging="360"/>
+      </w:pPr>
+      <w:rPr>
+        <w:rFonts w:ascii="OpenSymbol" w:hAnsi="OpenSymbol" w:cs="OpenSymbol" w:hint="default"/>
+        <w:rFonts w:cs="OpenSymbol"/>
+      </w:rPr>
+    </w:lvl>
+    <w:lvl w:ilvl="8">
+      <w:start w:val="1"/>
+      <w:numFmt w:val="bullet"/>
+      <w:lvlText w:val="▪"/>
+      <w:lvlJc w:val="left"/>
+      <w:pPr>
+        <w:tabs>
+          <w:tab w:val="num" w:pos="3600"/>
+        </w:tabs>
+        <w:ind w:left="3600" w:hanging="360"/>
+      </w:pPr>
+      <w:rPr>
+        <w:rFonts w:ascii="OpenSymbol" w:hAnsi="OpenSymbol" w:cs="OpenSymbol" w:hint="default"/>
+        <w:rFonts w:cs="OpenSymbol"/>
+      </w:rPr>
+    </w:lvl>
+  </w:abstractNum>
+  <w:abstractNum w:abstractNumId="5">
+    <w:lvl w:ilvl="0">
+      <w:start w:val="1"/>
+      <w:numFmt w:val="bullet"/>
+      <w:lvlText w:val=""/>
+      <w:lvlJc w:val="left"/>
+      <w:pPr>
+        <w:tabs>
+          <w:tab w:val="num" w:pos="720"/>
+        </w:tabs>
+        <w:ind w:left="720" w:hanging="360"/>
+      </w:pPr>
+      <w:rPr>
+        <w:rFonts w:ascii="Symbol" w:hAnsi="Symbol" w:cs="Symbol" w:hint="default"/>
+        <w:rFonts w:cs="OpenSymbol"/>
+      </w:rPr>
+    </w:lvl>
+    <w:lvl w:ilvl="1">
+      <w:start w:val="1"/>
+      <w:numFmt w:val="bullet"/>
+      <w:lvlText w:val="◦"/>
+      <w:lvlJc w:val="left"/>
+      <w:pPr>
+        <w:tabs>
+          <w:tab w:val="num" w:pos="1080"/>
+        </w:tabs>
+        <w:ind w:left="1080" w:hanging="360"/>
+      </w:pPr>
+      <w:rPr>
+        <w:rFonts w:ascii="OpenSymbol" w:hAnsi="OpenSymbol" w:cs="OpenSymbol" w:hint="default"/>
+        <w:rFonts w:cs="OpenSymbol"/>
+      </w:rPr>
+    </w:lvl>
+    <w:lvl w:ilvl="2">
+      <w:start w:val="1"/>
+      <w:numFmt w:val="bullet"/>
+      <w:lvlText w:val="▪"/>
+      <w:lvlJc w:val="left"/>
+      <w:pPr>
+        <w:tabs>
+          <w:tab w:val="num" w:pos="1440"/>
+        </w:tabs>
+        <w:ind w:left="1440" w:hanging="360"/>
+      </w:pPr>
+      <w:rPr>
+        <w:rFonts w:ascii="OpenSymbol" w:hAnsi="OpenSymbol" w:cs="OpenSymbol" w:hint="default"/>
+        <w:rFonts w:cs="OpenSymbol"/>
+      </w:rPr>
+    </w:lvl>
+    <w:lvl w:ilvl="3">
+      <w:start w:val="1"/>
+      <w:numFmt w:val="bullet"/>
+      <w:lvlText w:val=""/>
+      <w:lvlJc w:val="left"/>
+      <w:pPr>
+        <w:tabs>
+          <w:tab w:val="num" w:pos="1800"/>
+        </w:tabs>
+        <w:ind w:left="1800" w:hanging="360"/>
+      </w:pPr>
+      <w:rPr>
+        <w:rFonts w:ascii="Symbol" w:hAnsi="Symbol" w:cs="Symbol" w:hint="default"/>
+        <w:rFonts w:cs="OpenSymbol"/>
+      </w:rPr>
+    </w:lvl>
+    <w:lvl w:ilvl="4">
+      <w:start w:val="1"/>
+      <w:numFmt w:val="bullet"/>
+      <w:lvlText w:val="◦"/>
+      <w:lvlJc w:val="left"/>
+      <w:pPr>
+        <w:tabs>
+          <w:tab w:val="num" w:pos="2160"/>
+        </w:tabs>
+        <w:ind w:left="2160" w:hanging="360"/>
+      </w:pPr>
+      <w:rPr>
+        <w:rFonts w:ascii="OpenSymbol" w:hAnsi="OpenSymbol" w:cs="OpenSymbol" w:hint="default"/>
+        <w:rFonts w:cs="OpenSymbol"/>
+      </w:rPr>
+    </w:lvl>
+    <w:lvl w:ilvl="5">
+      <w:start w:val="1"/>
+      <w:numFmt w:val="bullet"/>
+      <w:lvlText w:val="▪"/>
+      <w:lvlJc w:val="left"/>
+      <w:pPr>
+        <w:tabs>
+          <w:tab w:val="num" w:pos="2520"/>
+        </w:tabs>
+        <w:ind w:left="2520" w:hanging="360"/>
+      </w:pPr>
+      <w:rPr>
+        <w:rFonts w:ascii="OpenSymbol" w:hAnsi="OpenSymbol" w:cs="OpenSymbol" w:hint="default"/>
+        <w:rFonts w:cs="OpenSymbol"/>
+      </w:rPr>
+    </w:lvl>
+    <w:lvl w:ilvl="6">
+      <w:start w:val="1"/>
+      <w:numFmt w:val="bullet"/>
+      <w:lvlText w:val=""/>
+      <w:lvlJc w:val="left"/>
+      <w:pPr>
+        <w:tabs>
+          <w:tab w:val="num" w:pos="2880"/>
+        </w:tabs>
+        <w:ind w:left="2880" w:hanging="360"/>
+      </w:pPr>
+      <w:rPr>
+        <w:rFonts w:ascii="Symbol" w:hAnsi="Symbol" w:cs="Symbol" w:hint="default"/>
+        <w:rFonts w:cs="OpenSymbol"/>
+      </w:rPr>
+    </w:lvl>
+    <w:lvl w:ilvl="7">
+      <w:start w:val="1"/>
+      <w:numFmt w:val="bullet"/>
+      <w:lvlText w:val="◦"/>
+      <w:lvlJc w:val="left"/>
+      <w:pPr>
+        <w:tabs>
+          <w:tab w:val="num" w:pos="3240"/>
+        </w:tabs>
+        <w:ind w:left="3240" w:hanging="360"/>
+      </w:pPr>
+      <w:rPr>
+        <w:rFonts w:ascii="OpenSymbol" w:hAnsi="OpenSymbol" w:cs="OpenSymbol" w:hint="default"/>
+        <w:rFonts w:cs="OpenSymbol"/>
+      </w:rPr>
+    </w:lvl>
+    <w:lvl w:ilvl="8">
+      <w:start w:val="1"/>
+      <w:numFmt w:val="bullet"/>
+      <w:lvlText w:val="▪"/>
+      <w:lvlJc w:val="left"/>
+      <w:pPr>
+        <w:tabs>
+          <w:tab w:val="num" w:pos="3600"/>
+        </w:tabs>
+        <w:ind w:left="3600" w:hanging="360"/>
+      </w:pPr>
+      <w:rPr>
+        <w:rFonts w:ascii="OpenSymbol" w:hAnsi="OpenSymbol" w:cs="OpenSymbol" w:hint="default"/>
+        <w:rFonts w:cs="OpenSymbol"/>
+      </w:rPr>
+    </w:lvl>
+  </w:abstractNum>
+  <w:abstractNum w:abstractNumId="6">
+    <w:lvl w:ilvl="0">
+      <w:start w:val="1"/>
+      <w:numFmt w:val="bullet"/>
+      <w:lvlText w:val=""/>
+      <w:lvlJc w:val="left"/>
+      <w:pPr>
+        <w:tabs>
+          <w:tab w:val="num" w:pos="720"/>
+        </w:tabs>
+        <w:ind w:left="720" w:hanging="360"/>
+      </w:pPr>
+      <w:rPr>
+        <w:rFonts w:ascii="Symbol" w:hAnsi="Symbol" w:cs="Symbol" w:hint="default"/>
+        <w:rFonts w:cs="OpenSymbol"/>
+      </w:rPr>
+    </w:lvl>
+    <w:lvl w:ilvl="1">
+      <w:start w:val="1"/>
+      <w:numFmt w:val="bullet"/>
+      <w:lvlText w:val="◦"/>
+      <w:lvlJc w:val="left"/>
+      <w:pPr>
+        <w:tabs>
+          <w:tab w:val="num" w:pos="1080"/>
+        </w:tabs>
+        <w:ind w:left="1080" w:hanging="360"/>
+      </w:pPr>
+      <w:rPr>
+        <w:rFonts w:ascii="OpenSymbol" w:hAnsi="OpenSymbol" w:cs="OpenSymbol" w:hint="default"/>
+        <w:rFonts w:cs="OpenSymbol"/>
+      </w:rPr>
+    </w:lvl>
+    <w:lvl w:ilvl="2">
+      <w:start w:val="1"/>
+      <w:numFmt w:val="bullet"/>
+      <w:lvlText w:val="▪"/>
+      <w:lvlJc w:val="left"/>
+      <w:pPr>
+        <w:tabs>
+          <w:tab w:val="num" w:pos="1440"/>
+        </w:tabs>
+        <w:ind w:left="1440" w:hanging="360"/>
+      </w:pPr>
+      <w:rPr>
+        <w:rFonts w:ascii="OpenSymbol" w:hAnsi="OpenSymbol" w:cs="OpenSymbol" w:hint="default"/>
+        <w:rFonts w:cs="OpenSymbol"/>
+      </w:rPr>
+    </w:lvl>
+    <w:lvl w:ilvl="3">
+      <w:start w:val="1"/>
+      <w:numFmt w:val="bullet"/>
+      <w:lvlText w:val=""/>
+      <w:lvlJc w:val="left"/>
+      <w:pPr>
+        <w:tabs>
+          <w:tab w:val="num" w:pos="1800"/>
+        </w:tabs>
+        <w:ind w:left="1800" w:hanging="360"/>
+      </w:pPr>
+      <w:rPr>
+        <w:rFonts w:ascii="Symbol" w:hAnsi="Symbol" w:cs="Symbol" w:hint="default"/>
+        <w:rFonts w:cs="OpenSymbol"/>
+      </w:rPr>
+    </w:lvl>
+    <w:lvl w:ilvl="4">
+      <w:start w:val="1"/>
+      <w:numFmt w:val="bullet"/>
+      <w:lvlText w:val="◦"/>
+      <w:lvlJc w:val="left"/>
+      <w:pPr>
+        <w:tabs>
+          <w:tab w:val="num" w:pos="2160"/>
+        </w:tabs>
+        <w:ind w:left="2160" w:hanging="360"/>
+      </w:pPr>
+      <w:rPr>
+        <w:rFonts w:ascii="OpenSymbol" w:hAnsi="OpenSymbol" w:cs="OpenSymbol" w:hint="default"/>
+        <w:rFonts w:cs="OpenSymbol"/>
+      </w:rPr>
+    </w:lvl>
+    <w:lvl w:ilvl="5">
+      <w:start w:val="1"/>
+      <w:numFmt w:val="bullet"/>
+      <w:lvlText w:val="▪"/>
+      <w:lvlJc w:val="left"/>
+      <w:pPr>
+        <w:tabs>
+          <w:tab w:val="num" w:pos="2520"/>
+        </w:tabs>
+        <w:ind w:left="2520" w:hanging="360"/>
+      </w:pPr>
+      <w:rPr>
+        <w:rFonts w:ascii="OpenSymbol" w:hAnsi="OpenSymbol" w:cs="OpenSymbol" w:hint="default"/>
+        <w:rFonts w:cs="OpenSymbol"/>
+      </w:rPr>
+    </w:lvl>
+    <w:lvl w:ilvl="6">
+      <w:start w:val="1"/>
+      <w:numFmt w:val="bullet"/>
+      <w:lvlText w:val=""/>
+      <w:lvlJc w:val="left"/>
+      <w:pPr>
+        <w:tabs>
+          <w:tab w:val="num" w:pos="2880"/>
+        </w:tabs>
+        <w:ind w:left="2880" w:hanging="360"/>
+      </w:pPr>
+      <w:rPr>
+        <w:rFonts w:ascii="Symbol" w:hAnsi="Symbol" w:cs="Symbol" w:hint="default"/>
+        <w:rFonts w:cs="OpenSymbol"/>
+      </w:rPr>
+    </w:lvl>
+    <w:lvl w:ilvl="7">
+      <w:start w:val="1"/>
+      <w:numFmt w:val="bullet"/>
+      <w:lvlText w:val="◦"/>
+      <w:lvlJc w:val="left"/>
+      <w:pPr>
+        <w:tabs>
+          <w:tab w:val="num" w:pos="3240"/>
+        </w:tabs>
+        <w:ind w:left="3240" w:hanging="360"/>
+      </w:pPr>
+      <w:rPr>
+        <w:rFonts w:ascii="OpenSymbol" w:hAnsi="OpenSymbol" w:cs="OpenSymbol" w:hint="default"/>
+        <w:rFonts w:cs="OpenSymbol"/>
+      </w:rPr>
+    </w:lvl>
+    <w:lvl w:ilvl="8">
+      <w:start w:val="1"/>
+      <w:numFmt w:val="bullet"/>
+      <w:lvlText w:val="▪"/>
+      <w:lvlJc w:val="left"/>
+      <w:pPr>
+        <w:tabs>
+          <w:tab w:val="num" w:pos="3600"/>
+        </w:tabs>
+        <w:ind w:left="3600" w:hanging="360"/>
+      </w:pPr>
+      <w:rPr>
+        <w:rFonts w:ascii="OpenSymbol" w:hAnsi="OpenSymbol" w:cs="OpenSymbol" w:hint="default"/>
+        <w:rFonts w:cs="OpenSymbol"/>
+      </w:rPr>
+    </w:lvl>
+  </w:abstractNum>
+  <w:abstractNum w:abstractNumId="7">
+    <w:lvl w:ilvl="0">
+      <w:start w:val="1"/>
       <w:numFmt w:val="none"/>
       <w:suff w:val="nothing"/>
       <w:lvlText w:val=""/>
@@ -1271,6 +5457,21 @@
   </w:num>
   <w:num w:numId="2">
     <w:abstractNumId w:val="2"/>
+  </w:num>
+  <w:num w:numId="3">
+    <w:abstractNumId w:val="3"/>
+  </w:num>
+  <w:num w:numId="4">
+    <w:abstractNumId w:val="4"/>
+  </w:num>
+  <w:num w:numId="5">
+    <w:abstractNumId w:val="5"/>
+  </w:num>
+  <w:num w:numId="6">
+    <w:abstractNumId w:val="6"/>
+  </w:num>
+  <w:num w:numId="7">
+    <w:abstractNumId w:val="7"/>
   </w:num>
 </w:numbering>
 </file>
@@ -1321,6 +5522,84 @@
     <w:qFormat/>
     <w:rPr>
       <w:rFonts w:ascii="OpenSymbol" w:hAnsi="OpenSymbol" w:eastAsia="OpenSymbol" w:cs="OpenSymbol"/>
+    </w:rPr>
+  </w:style>
+  <w:style w:type="character" w:styleId="ListLabel1">
+    <w:name w:val="ListLabel 1"/>
+    <w:qFormat/>
+    <w:rPr>
+      <w:rFonts w:cs="OpenSymbol"/>
+    </w:rPr>
+  </w:style>
+  <w:style w:type="character" w:styleId="ListLabel2">
+    <w:name w:val="ListLabel 2"/>
+    <w:qFormat/>
+    <w:rPr>
+      <w:rFonts w:cs="OpenSymbol"/>
+    </w:rPr>
+  </w:style>
+  <w:style w:type="character" w:styleId="ListLabel3">
+    <w:name w:val="ListLabel 3"/>
+    <w:qFormat/>
+    <w:rPr>
+      <w:rFonts w:cs="OpenSymbol"/>
+    </w:rPr>
+  </w:style>
+  <w:style w:type="character" w:styleId="ListLabel4">
+    <w:name w:val="ListLabel 4"/>
+    <w:qFormat/>
+    <w:rPr>
+      <w:rFonts w:cs="OpenSymbol"/>
+    </w:rPr>
+  </w:style>
+  <w:style w:type="character" w:styleId="ListLabel5">
+    <w:name w:val="ListLabel 5"/>
+    <w:qFormat/>
+    <w:rPr>
+      <w:rFonts w:cs="OpenSymbol"/>
+    </w:rPr>
+  </w:style>
+  <w:style w:type="character" w:styleId="ListLabel6">
+    <w:name w:val="ListLabel 6"/>
+    <w:qFormat/>
+    <w:rPr>
+      <w:rFonts w:cs="OpenSymbol"/>
+    </w:rPr>
+  </w:style>
+  <w:style w:type="character" w:styleId="ListLabel7">
+    <w:name w:val="ListLabel 7"/>
+    <w:qFormat/>
+    <w:rPr>
+      <w:rFonts w:cs="OpenSymbol"/>
+    </w:rPr>
+  </w:style>
+  <w:style w:type="character" w:styleId="ListLabel8">
+    <w:name w:val="ListLabel 8"/>
+    <w:qFormat/>
+    <w:rPr>
+      <w:rFonts w:cs="OpenSymbol"/>
+    </w:rPr>
+  </w:style>
+  <w:style w:type="character" w:styleId="ListLabel9">
+    <w:name w:val="ListLabel 9"/>
+    <w:qFormat/>
+    <w:rPr>
+      <w:rFonts w:cs="OpenSymbol"/>
+    </w:rPr>
+  </w:style>
+  <w:style w:type="character" w:styleId="ListLabel10">
+    <w:name w:val="ListLabel 10"/>
+    <w:qFormat/>
+    <w:rPr>
+      <w:lang w:val="es-ES"/>
+    </w:rPr>
+  </w:style>
+  <w:style w:type="character" w:styleId="Muydestacado">
+    <w:name w:val="Muy destacado"/>
+    <w:qFormat/>
+    <w:rPr>
+      <w:b/>
+      <w:bCs/>
     </w:rPr>
   </w:style>
   <w:style w:type="paragraph" w:styleId="Ttulo">

</xml_diff>

<commit_message>
Actualizo informe con la visu de menciones
</commit_message>
<xml_diff>
--- a/INFORME/TP1 - informe.docx
+++ b/INFORME/TP1 - informe.docx
@@ -1079,11 +1079,7 @@
       </w:pPr>
       <w:r>
         <w:rPr/>
-        <w:t xml:space="preserve">- </w:t>
-      </w:r>
-      <w:r>
-        <w:rPr/>
-        <w:t>Numpy</w:t>
+        <w:t>- Numpy</w:t>
       </w:r>
     </w:p>
     <w:p>
@@ -1103,252 +1099,228 @@
       </w:pPr>
       <w:r>
         <w:rPr/>
-        <w:t xml:space="preserve">- </w:t>
-      </w:r>
-      <w:r>
-        <w:rPr/>
-        <w:t>Geopy</w:t>
-      </w:r>
-    </w:p>
-    <w:p>
-      <w:pPr>
-        <w:pStyle w:val="Normal"/>
-        <w:rPr/>
-      </w:pPr>
-      <w:r>
-        <w:rPr/>
-        <w:t xml:space="preserve">- </w:t>
-      </w:r>
-      <w:r>
-        <w:rPr/>
-        <w:t>Wordcloud</w:t>
-      </w:r>
-    </w:p>
-    <w:p>
-      <w:pPr>
-        <w:pStyle w:val="Normal"/>
-        <w:rPr/>
-      </w:pPr>
-      <w:r>
-        <w:rPr/>
-        <w:t xml:space="preserve">- </w:t>
-      </w:r>
-      <w:r>
-        <w:rPr/>
-        <w:t>Nltk</w:t>
-      </w:r>
-    </w:p>
-    <w:p>
-      <w:pPr>
-        <w:pStyle w:val="Normal"/>
-        <w:rPr/>
-      </w:pPr>
-      <w:r>
-        <w:rPr/>
-        <w:t xml:space="preserve">- </w:t>
-      </w:r>
-      <w:r>
-        <w:rPr/>
-        <w:t>Collections</w:t>
-      </w:r>
-    </w:p>
-    <w:p>
-      <w:pPr>
-        <w:pStyle w:val="Normal"/>
-        <w:rPr/>
-      </w:pPr>
-      <w:r>
-        <w:rPr/>
-        <w:t xml:space="preserve">- </w:t>
-      </w:r>
-      <w:r>
-        <w:rPr/>
-        <w:t>Squarfy</w:t>
-      </w:r>
-    </w:p>
-    <w:p>
-      <w:pPr>
-        <w:pStyle w:val="Normal"/>
-        <w:rPr/>
-      </w:pPr>
-      <w:r>
-        <w:rPr/>
-      </w:r>
-    </w:p>
-    <w:p>
-      <w:pPr>
-        <w:pStyle w:val="Normal"/>
-        <w:rPr/>
-      </w:pPr>
-      <w:r>
-        <w:rPr/>
-      </w:r>
-    </w:p>
-    <w:p>
-      <w:pPr>
-        <w:pStyle w:val="Normal"/>
-        <w:rPr/>
-      </w:pPr>
-      <w:r>
-        <w:rPr/>
-      </w:r>
-    </w:p>
-    <w:p>
-      <w:pPr>
-        <w:pStyle w:val="Normal"/>
-        <w:rPr/>
-      </w:pPr>
-      <w:r>
-        <w:rPr/>
-      </w:r>
-    </w:p>
-    <w:p>
-      <w:pPr>
-        <w:pStyle w:val="Normal"/>
-        <w:rPr/>
-      </w:pPr>
-      <w:r>
-        <w:rPr/>
-      </w:r>
-    </w:p>
-    <w:p>
-      <w:pPr>
-        <w:pStyle w:val="Normal"/>
-        <w:rPr/>
-      </w:pPr>
-      <w:r>
-        <w:rPr/>
-      </w:r>
-    </w:p>
-    <w:p>
-      <w:pPr>
-        <w:pStyle w:val="Normal"/>
-        <w:rPr/>
-      </w:pPr>
-      <w:r>
-        <w:rPr/>
-      </w:r>
-    </w:p>
-    <w:p>
-      <w:pPr>
-        <w:pStyle w:val="Normal"/>
-        <w:rPr/>
-      </w:pPr>
-      <w:r>
-        <w:rPr/>
-      </w:r>
-    </w:p>
-    <w:p>
-      <w:pPr>
-        <w:pStyle w:val="Normal"/>
-        <w:rPr/>
-      </w:pPr>
-      <w:r>
-        <w:rPr/>
-      </w:r>
-    </w:p>
-    <w:p>
-      <w:pPr>
-        <w:pStyle w:val="Normal"/>
-        <w:rPr/>
-      </w:pPr>
-      <w:r>
-        <w:rPr/>
-      </w:r>
-    </w:p>
-    <w:p>
-      <w:pPr>
-        <w:pStyle w:val="Normal"/>
-        <w:rPr/>
-      </w:pPr>
-      <w:r>
-        <w:rPr/>
-      </w:r>
-    </w:p>
-    <w:p>
-      <w:pPr>
-        <w:pStyle w:val="Normal"/>
-        <w:rPr/>
-      </w:pPr>
-      <w:r>
-        <w:rPr/>
-      </w:r>
-    </w:p>
-    <w:p>
-      <w:pPr>
-        <w:pStyle w:val="Normal"/>
-        <w:rPr/>
-      </w:pPr>
-      <w:r>
-        <w:rPr/>
-      </w:r>
-    </w:p>
-    <w:p>
-      <w:pPr>
-        <w:pStyle w:val="Normal"/>
-        <w:rPr/>
-      </w:pPr>
-      <w:r>
-        <w:rPr/>
-      </w:r>
-    </w:p>
-    <w:p>
-      <w:pPr>
-        <w:pStyle w:val="Normal"/>
-        <w:rPr/>
-      </w:pPr>
-      <w:r>
-        <w:rPr/>
-      </w:r>
-    </w:p>
-    <w:p>
-      <w:pPr>
-        <w:pStyle w:val="Normal"/>
-        <w:rPr/>
-      </w:pPr>
-      <w:r>
-        <w:rPr/>
-      </w:r>
-    </w:p>
-    <w:p>
-      <w:pPr>
-        <w:pStyle w:val="Normal"/>
-        <w:rPr/>
-      </w:pPr>
-      <w:r>
-        <w:rPr/>
-      </w:r>
-    </w:p>
-    <w:p>
-      <w:pPr>
-        <w:pStyle w:val="Normal"/>
-        <w:rPr/>
-      </w:pPr>
-      <w:r>
-        <w:rPr/>
-      </w:r>
-    </w:p>
-    <w:p>
-      <w:pPr>
-        <w:pStyle w:val="Normal"/>
-        <w:rPr/>
-      </w:pPr>
-      <w:r>
-        <w:rPr/>
-      </w:r>
-    </w:p>
-    <w:p>
-      <w:pPr>
-        <w:pStyle w:val="Normal"/>
-        <w:rPr/>
-      </w:pPr>
-      <w:r>
-        <w:rPr/>
-        <w:t>VISTA GENERAL DE LOS</w:t>
-      </w:r>
-      <w:r>
-        <w:rPr/>
-        <w:t xml:space="preserve"> DATOS</w:t>
+        <w:t>- Geopy</w:t>
+      </w:r>
+    </w:p>
+    <w:p>
+      <w:pPr>
+        <w:pStyle w:val="Normal"/>
+        <w:rPr/>
+      </w:pPr>
+      <w:r>
+        <w:rPr/>
+        <w:t>- Wordcloud</w:t>
+      </w:r>
+    </w:p>
+    <w:p>
+      <w:pPr>
+        <w:pStyle w:val="Normal"/>
+        <w:rPr/>
+      </w:pPr>
+      <w:r>
+        <w:rPr/>
+        <w:t>- Nltk</w:t>
+      </w:r>
+    </w:p>
+    <w:p>
+      <w:pPr>
+        <w:pStyle w:val="Normal"/>
+        <w:rPr/>
+      </w:pPr>
+      <w:r>
+        <w:rPr/>
+        <w:t>- Collections</w:t>
+      </w:r>
+    </w:p>
+    <w:p>
+      <w:pPr>
+        <w:pStyle w:val="Normal"/>
+        <w:rPr/>
+      </w:pPr>
+      <w:r>
+        <w:rPr/>
+        <w:t>- Squarfy</w:t>
+      </w:r>
+    </w:p>
+    <w:p>
+      <w:pPr>
+        <w:pStyle w:val="Normal"/>
+        <w:rPr/>
+      </w:pPr>
+      <w:r>
+        <w:rPr/>
+      </w:r>
+    </w:p>
+    <w:p>
+      <w:pPr>
+        <w:pStyle w:val="Normal"/>
+        <w:rPr/>
+      </w:pPr>
+      <w:r>
+        <w:rPr/>
+      </w:r>
+    </w:p>
+    <w:p>
+      <w:pPr>
+        <w:pStyle w:val="Normal"/>
+        <w:rPr/>
+      </w:pPr>
+      <w:r>
+        <w:rPr/>
+      </w:r>
+    </w:p>
+    <w:p>
+      <w:pPr>
+        <w:pStyle w:val="Normal"/>
+        <w:rPr/>
+      </w:pPr>
+      <w:r>
+        <w:rPr/>
+      </w:r>
+    </w:p>
+    <w:p>
+      <w:pPr>
+        <w:pStyle w:val="Normal"/>
+        <w:rPr/>
+      </w:pPr>
+      <w:r>
+        <w:rPr/>
+      </w:r>
+    </w:p>
+    <w:p>
+      <w:pPr>
+        <w:pStyle w:val="Normal"/>
+        <w:rPr/>
+      </w:pPr>
+      <w:r>
+        <w:rPr/>
+      </w:r>
+    </w:p>
+    <w:p>
+      <w:pPr>
+        <w:pStyle w:val="Normal"/>
+        <w:rPr/>
+      </w:pPr>
+      <w:r>
+        <w:rPr/>
+      </w:r>
+    </w:p>
+    <w:p>
+      <w:pPr>
+        <w:pStyle w:val="Normal"/>
+        <w:rPr/>
+      </w:pPr>
+      <w:r>
+        <w:rPr/>
+      </w:r>
+    </w:p>
+    <w:p>
+      <w:pPr>
+        <w:pStyle w:val="Normal"/>
+        <w:rPr/>
+      </w:pPr>
+      <w:r>
+        <w:rPr/>
+      </w:r>
+    </w:p>
+    <w:p>
+      <w:pPr>
+        <w:pStyle w:val="Normal"/>
+        <w:rPr/>
+      </w:pPr>
+      <w:r>
+        <w:rPr/>
+      </w:r>
+    </w:p>
+    <w:p>
+      <w:pPr>
+        <w:pStyle w:val="Normal"/>
+        <w:rPr/>
+      </w:pPr>
+      <w:r>
+        <w:rPr/>
+      </w:r>
+    </w:p>
+    <w:p>
+      <w:pPr>
+        <w:pStyle w:val="Normal"/>
+        <w:rPr/>
+      </w:pPr>
+      <w:r>
+        <w:rPr/>
+      </w:r>
+    </w:p>
+    <w:p>
+      <w:pPr>
+        <w:pStyle w:val="Normal"/>
+        <w:rPr/>
+      </w:pPr>
+      <w:r>
+        <w:rPr/>
+      </w:r>
+    </w:p>
+    <w:p>
+      <w:pPr>
+        <w:pStyle w:val="Normal"/>
+        <w:rPr/>
+      </w:pPr>
+      <w:r>
+        <w:rPr/>
+      </w:r>
+    </w:p>
+    <w:p>
+      <w:pPr>
+        <w:pStyle w:val="Normal"/>
+        <w:rPr/>
+      </w:pPr>
+      <w:r>
+        <w:rPr/>
+      </w:r>
+    </w:p>
+    <w:p>
+      <w:pPr>
+        <w:pStyle w:val="Normal"/>
+        <w:rPr/>
+      </w:pPr>
+      <w:r>
+        <w:rPr/>
+      </w:r>
+    </w:p>
+    <w:p>
+      <w:pPr>
+        <w:pStyle w:val="Normal"/>
+        <w:rPr/>
+      </w:pPr>
+      <w:r>
+        <w:rPr/>
+      </w:r>
+    </w:p>
+    <w:p>
+      <w:pPr>
+        <w:pStyle w:val="Normal"/>
+        <w:rPr/>
+      </w:pPr>
+      <w:r>
+        <w:rPr/>
+      </w:r>
+    </w:p>
+    <w:p>
+      <w:pPr>
+        <w:pStyle w:val="Normal"/>
+        <w:rPr/>
+      </w:pPr>
+      <w:r>
+        <w:rPr/>
+      </w:r>
+    </w:p>
+    <w:p>
+      <w:pPr>
+        <w:pStyle w:val="Normal"/>
+        <w:rPr/>
+      </w:pPr>
+      <w:r>
+        <w:rPr/>
+        <w:t>VISTA GENERAL DE LOS DATOS</w:t>
       </w:r>
     </w:p>
     <w:p>
@@ -1395,6 +1367,8 @@
         <w:rPr>
           <w:rFonts w:ascii="monospace" w:hAnsi="monospace"/>
           <w:b w:val="false"/>
+          <w:b w:val="false"/>
+          <w:i w:val="false"/>
           <w:i w:val="false"/>
           <w:caps w:val="false"/>
           <w:smallCaps w:val="false"/>
@@ -1425,6 +1399,8 @@
         <w:rPr>
           <w:rFonts w:ascii="monospace" w:hAnsi="monospace"/>
           <w:b w:val="false"/>
+          <w:b w:val="false"/>
+          <w:i w:val="false"/>
           <w:i w:val="false"/>
           <w:caps w:val="false"/>
           <w:smallCaps w:val="false"/>
@@ -1455,6 +1431,8 @@
         <w:rPr>
           <w:rFonts w:ascii="monospace" w:hAnsi="monospace"/>
           <w:b w:val="false"/>
+          <w:b w:val="false"/>
+          <w:i w:val="false"/>
           <w:i w:val="false"/>
           <w:caps w:val="false"/>
           <w:smallCaps w:val="false"/>
@@ -1474,33 +1452,7 @@
           <w:spacing w:val="0"/>
           <w:sz w:val="21"/>
         </w:rPr>
-        <w:t xml:space="preserve">Data columns (total </w:t>
-      </w:r>
-      <w:r>
-        <w:rPr>
-          <w:rFonts w:ascii="monospace" w:hAnsi="monospace"/>
-          <w:b w:val="false"/>
-          <w:i w:val="false"/>
-          <w:caps w:val="false"/>
-          <w:smallCaps w:val="false"/>
-          <w:color w:val="212121"/>
-          <w:spacing w:val="0"/>
-          <w:sz w:val="21"/>
-        </w:rPr>
-        <w:t>5</w:t>
-      </w:r>
-      <w:r>
-        <w:rPr>
-          <w:rFonts w:ascii="monospace" w:hAnsi="monospace"/>
-          <w:b w:val="false"/>
-          <w:i w:val="false"/>
-          <w:caps w:val="false"/>
-          <w:smallCaps w:val="false"/>
-          <w:color w:val="212121"/>
-          <w:spacing w:val="0"/>
-          <w:sz w:val="21"/>
-        </w:rPr>
-        <w:t xml:space="preserve"> columns): </w:t>
+        <w:t xml:space="preserve">Data columns (total 5 columns): </w:t>
       </w:r>
     </w:p>
     <w:p>
@@ -1511,6 +1463,8 @@
         <w:rPr>
           <w:rFonts w:ascii="monospace" w:hAnsi="monospace"/>
           <w:b w:val="false"/>
+          <w:b w:val="false"/>
+          <w:i w:val="false"/>
           <w:i w:val="false"/>
           <w:caps w:val="false"/>
           <w:smallCaps w:val="false"/>
@@ -1554,6 +1508,8 @@
         <w:rPr>
           <w:rFonts w:ascii="monospace" w:hAnsi="monospace"/>
           <w:b w:val="false"/>
+          <w:b w:val="false"/>
+          <w:i w:val="false"/>
           <w:i w:val="false"/>
           <w:caps w:val="false"/>
           <w:smallCaps w:val="false"/>
@@ -1584,6 +1540,8 @@
         <w:rPr>
           <w:rFonts w:ascii="monospace" w:hAnsi="monospace"/>
           <w:b w:val="false"/>
+          <w:b w:val="false"/>
+          <w:i w:val="false"/>
           <w:i w:val="false"/>
           <w:caps w:val="false"/>
           <w:smallCaps w:val="false"/>
@@ -1627,6 +1585,8 @@
         <w:rPr>
           <w:rFonts w:ascii="monospace" w:hAnsi="monospace"/>
           <w:b w:val="false"/>
+          <w:b w:val="false"/>
+          <w:i w:val="false"/>
           <w:i w:val="false"/>
           <w:caps w:val="false"/>
           <w:smallCaps w:val="false"/>
@@ -1670,6 +1630,8 @@
         <w:rPr>
           <w:rFonts w:ascii="monospace" w:hAnsi="monospace"/>
           <w:b w:val="false"/>
+          <w:b w:val="false"/>
+          <w:i w:val="false"/>
           <w:i w:val="false"/>
           <w:caps w:val="false"/>
           <w:smallCaps w:val="false"/>
@@ -1713,6 +1675,8 @@
         <w:rPr>
           <w:rFonts w:ascii="monospace" w:hAnsi="monospace"/>
           <w:b w:val="false"/>
+          <w:b w:val="false"/>
+          <w:i w:val="false"/>
           <w:i w:val="false"/>
           <w:caps w:val="false"/>
           <w:smallCaps w:val="false"/>
@@ -1756,6 +1720,8 @@
         <w:rPr>
           <w:rFonts w:ascii="monospace" w:hAnsi="monospace"/>
           <w:b w:val="false"/>
+          <w:b w:val="false"/>
+          <w:i w:val="false"/>
           <w:i w:val="false"/>
           <w:caps w:val="false"/>
           <w:smallCaps w:val="false"/>
@@ -1799,6 +1765,8 @@
         <w:rPr>
           <w:rFonts w:ascii="monospace" w:hAnsi="monospace"/>
           <w:b w:val="false"/>
+          <w:b w:val="false"/>
+          <w:i w:val="false"/>
           <w:i w:val="false"/>
           <w:caps w:val="false"/>
           <w:smallCaps w:val="false"/>
@@ -1829,6 +1797,8 @@
         <w:rPr>
           <w:rFonts w:ascii="monospace" w:hAnsi="monospace"/>
           <w:b w:val="false"/>
+          <w:b w:val="false"/>
+          <w:i w:val="false"/>
           <w:i w:val="false"/>
           <w:caps w:val="false"/>
           <w:smallCaps w:val="false"/>
@@ -1859,6 +1829,8 @@
         <w:rPr>
           <w:rFonts w:ascii="monospace" w:hAnsi="monospace"/>
           <w:b w:val="false"/>
+          <w:b w:val="false"/>
+          <w:i w:val="false"/>
           <w:i w:val="false"/>
           <w:caps w:val="false"/>
           <w:smallCaps w:val="false"/>
@@ -1888,6 +1860,8 @@
         <w:rPr>
           <w:rFonts w:ascii="monospace" w:hAnsi="monospace"/>
           <w:b w:val="false"/>
+          <w:b w:val="false"/>
+          <w:i w:val="false"/>
           <w:i w:val="false"/>
           <w:caps w:val="false"/>
           <w:smallCaps w:val="false"/>
@@ -1963,6 +1937,8 @@
         <w:rPr>
           <w:rFonts w:ascii="monospace" w:hAnsi="monospace"/>
           <w:b w:val="false"/>
+          <w:b w:val="false"/>
+          <w:i w:val="false"/>
           <w:i w:val="false"/>
           <w:caps w:val="false"/>
           <w:smallCaps w:val="false"/>
@@ -1993,6 +1969,8 @@
         <w:rPr>
           <w:rFonts w:ascii="monospace" w:hAnsi="monospace"/>
           <w:b w:val="false"/>
+          <w:b w:val="false"/>
+          <w:i w:val="false"/>
           <w:i w:val="false"/>
           <w:caps w:val="false"/>
           <w:smallCaps w:val="false"/>
@@ -2023,6 +2001,8 @@
         <w:rPr>
           <w:rFonts w:ascii="monospace" w:hAnsi="monospace"/>
           <w:b w:val="false"/>
+          <w:b w:val="false"/>
+          <w:i w:val="false"/>
           <w:i w:val="false"/>
           <w:caps w:val="false"/>
           <w:smallCaps w:val="false"/>
@@ -3878,6 +3858,248 @@
     </w:p>
     <w:p>
       <w:pPr>
+        <w:pStyle w:val="Normal"/>
+        <w:numPr>
+          <w:ilvl w:val="0"/>
+          <w:numId w:val="4"/>
+        </w:numPr>
+        <w:rPr/>
+      </w:pPr>
+      <w:r>
+        <w:rPr/>
+        <w:t xml:space="preserve"> </w:t>
+      </w:r>
+      <w:r>
+        <w:rPr>
+          <w:u w:val="single"/>
+        </w:rPr>
+        <w:t xml:space="preserve">Veracidad según </w:t>
+      </w:r>
+      <w:r>
+        <w:rPr>
+          <w:u w:val="single"/>
+        </w:rPr>
+        <w:t>se mencione a otro usuario (@usuarioX)</w:t>
+      </w:r>
+    </w:p>
+    <w:p>
+      <w:pPr>
+        <w:pStyle w:val="Normal"/>
+        <w:rPr/>
+      </w:pPr>
+      <w:r>
+        <w:rPr/>
+      </w:r>
+    </w:p>
+    <w:p>
+      <w:pPr>
+        <w:pStyle w:val="Cuerpodetexto"/>
+        <w:rPr/>
+      </w:pPr>
+      <w:r>
+        <w:rPr>
+          <w:rStyle w:val="Muydestacado"/>
+          <w:rFonts w:ascii="Helvetica Neue;Helvetica;Arial;sans-serif" w:hAnsi="Helvetica Neue;Helvetica;Arial;sans-serif"/>
+          <w:b/>
+          <w:i w:val="false"/>
+          <w:caps w:val="false"/>
+          <w:smallCaps w:val="false"/>
+          <w:color w:val="000000"/>
+          <w:spacing w:val="0"/>
+          <w:sz w:val="21"/>
+        </w:rPr>
+        <w:t>¿Hay una relación entre la veracidad del desastre referido y la presencia o no de una mención con arroba, a una cuenta de Twitter, en el texto?</w:t>
+      </w:r>
+    </w:p>
+    <w:p>
+      <w:pPr>
+        <w:pStyle w:val="Cuerpodetexto"/>
+        <w:rPr>
+          <w:rStyle w:val="Muydestacado"/>
+          <w:rFonts w:ascii="Helvetica Neue;Helvetica;Arial;sans-serif" w:hAnsi="Helvetica Neue;Helvetica;Arial;sans-serif"/>
+          <w:b/>
+          <w:b/>
+          <w:i w:val="false"/>
+          <w:i w:val="false"/>
+          <w:caps w:val="false"/>
+          <w:smallCaps w:val="false"/>
+          <w:color w:val="000000"/>
+          <w:spacing w:val="0"/>
+          <w:sz w:val="21"/>
+        </w:rPr>
+      </w:pPr>
+      <w:r>
+        <w:rPr/>
+      </w:r>
+    </w:p>
+    <w:p>
+      <w:pPr>
+        <w:pStyle w:val="Cuerpodetexto"/>
+        <w:rPr>
+          <w:rStyle w:val="Muydestacado"/>
+          <w:rFonts w:ascii="Helvetica Neue;Helvetica;Arial;sans-serif" w:hAnsi="Helvetica Neue;Helvetica;Arial;sans-serif"/>
+          <w:b/>
+          <w:b/>
+          <w:i w:val="false"/>
+          <w:i w:val="false"/>
+          <w:caps w:val="false"/>
+          <w:smallCaps w:val="false"/>
+          <w:color w:val="000000"/>
+          <w:spacing w:val="0"/>
+          <w:sz w:val="21"/>
+        </w:rPr>
+      </w:pPr>
+      <w:r>
+        <w:rPr/>
+        <w:drawing>
+          <wp:anchor behindDoc="0" distT="0" distB="0" distL="0" distR="0" simplePos="0" locked="0" layoutInCell="1" allowOverlap="1" relativeHeight="13">
+            <wp:simplePos x="0" y="0"/>
+            <wp:positionH relativeFrom="column">
+              <wp:align>center</wp:align>
+            </wp:positionH>
+            <wp:positionV relativeFrom="paragraph">
+              <wp:posOffset>635</wp:posOffset>
+            </wp:positionV>
+            <wp:extent cx="5224780" cy="2987040"/>
+            <wp:effectExtent l="0" t="0" r="0" b="0"/>
+            <wp:wrapSquare wrapText="largest"/>
+            <wp:docPr id="10" name="Imagen10" descr=""/>
+            <wp:cNvGraphicFramePr>
+              <a:graphicFrameLocks xmlns:a="http://schemas.openxmlformats.org/drawingml/2006/main" noChangeAspect="1"/>
+            </wp:cNvGraphicFramePr>
+            <a:graphic xmlns:a="http://schemas.openxmlformats.org/drawingml/2006/main">
+              <a:graphicData uri="http://schemas.openxmlformats.org/drawingml/2006/picture">
+                <pic:pic xmlns:pic="http://schemas.openxmlformats.org/drawingml/2006/picture">
+                  <pic:nvPicPr>
+                    <pic:cNvPr id="10" name="Imagen10" descr=""/>
+                    <pic:cNvPicPr>
+                      <a:picLocks noChangeAspect="1" noChangeArrowheads="1"/>
+                    </pic:cNvPicPr>
+                  </pic:nvPicPr>
+                  <pic:blipFill>
+                    <a:blip r:embed="rId12"/>
+                    <a:stretch>
+                      <a:fillRect/>
+                    </a:stretch>
+                  </pic:blipFill>
+                  <pic:spPr bwMode="auto">
+                    <a:xfrm>
+                      <a:off x="0" y="0"/>
+                      <a:ext cx="5224780" cy="2987040"/>
+                    </a:xfrm>
+                    <a:prstGeom prst="rect">
+                      <a:avLst/>
+                    </a:prstGeom>
+                  </pic:spPr>
+                </pic:pic>
+              </a:graphicData>
+            </a:graphic>
+          </wp:anchor>
+        </w:drawing>
+      </w:r>
+    </w:p>
+    <w:p>
+      <w:pPr>
+        <w:pStyle w:val="Cuerpodetexto"/>
+        <w:rPr/>
+      </w:pPr>
+      <w:r>
+        <w:rPr/>
+      </w:r>
+    </w:p>
+    <w:p>
+      <w:pPr>
+        <w:pStyle w:val="Cuerpodetexto"/>
+        <w:rPr/>
+      </w:pPr>
+      <w:r>
+        <w:rPr/>
+      </w:r>
+    </w:p>
+    <w:p>
+      <w:pPr>
+        <w:pStyle w:val="Cuerpodetexto"/>
+        <w:rPr/>
+      </w:pPr>
+      <w:r>
+        <w:rPr/>
+      </w:r>
+    </w:p>
+    <w:p>
+      <w:pPr>
+        <w:pStyle w:val="Cuerpodetexto"/>
+        <w:rPr/>
+      </w:pPr>
+      <w:r>
+        <w:rPr/>
+      </w:r>
+    </w:p>
+    <w:p>
+      <w:pPr>
+        <w:pStyle w:val="Cuerpodetexto"/>
+        <w:rPr/>
+      </w:pPr>
+      <w:r>
+        <w:rPr/>
+      </w:r>
+    </w:p>
+    <w:p>
+      <w:pPr>
+        <w:pStyle w:val="Cuerpodetexto"/>
+        <w:rPr/>
+      </w:pPr>
+      <w:r>
+        <w:rPr/>
+      </w:r>
+    </w:p>
+    <w:p>
+      <w:pPr>
+        <w:pStyle w:val="Cuerpodetexto"/>
+        <w:rPr/>
+      </w:pPr>
+      <w:r>
+        <w:rPr/>
+      </w:r>
+    </w:p>
+    <w:p>
+      <w:pPr>
+        <w:pStyle w:val="Cuerpodetexto"/>
+        <w:rPr/>
+      </w:pPr>
+      <w:r>
+        <w:rPr/>
+      </w:r>
+    </w:p>
+    <w:p>
+      <w:pPr>
+        <w:pStyle w:val="Cuerpodetexto"/>
+        <w:rPr/>
+      </w:pPr>
+      <w:r>
+        <w:rPr/>
+      </w:r>
+    </w:p>
+    <w:p>
+      <w:pPr>
+        <w:pStyle w:val="Cuerpodetexto"/>
+        <w:rPr/>
+      </w:pPr>
+      <w:r>
+        <w:rPr/>
+      </w:r>
+    </w:p>
+    <w:p>
+      <w:pPr>
+        <w:pStyle w:val="Cuerpodetexto"/>
+        <w:rPr/>
+      </w:pPr>
+      <w:r>
+        <w:rPr/>
+        <w:t>Se evidencia que hay una relación entre la mención de otras cuentas y la falsedad del desastre comentado.</w:t>
+      </w:r>
+    </w:p>
+    <w:p>
+      <w:pPr>
         <w:pStyle w:val="Cuerpodetexto"/>
         <w:rPr/>
       </w:pPr>
@@ -3972,7 +4194,7 @@
             <wp:extent cx="6120130" cy="3106420"/>
             <wp:effectExtent l="0" t="0" r="0" b="0"/>
             <wp:wrapSquare wrapText="largest"/>
-            <wp:docPr id="10" name="Imagen8" descr=""/>
+            <wp:docPr id="11" name="Imagen8" descr=""/>
             <wp:cNvGraphicFramePr>
               <a:graphicFrameLocks xmlns:a="http://schemas.openxmlformats.org/drawingml/2006/main" noChangeAspect="1"/>
             </wp:cNvGraphicFramePr>
@@ -3980,13 +4202,13 @@
               <a:graphicData uri="http://schemas.openxmlformats.org/drawingml/2006/picture">
                 <pic:pic xmlns:pic="http://schemas.openxmlformats.org/drawingml/2006/picture">
                   <pic:nvPicPr>
-                    <pic:cNvPr id="10" name="Imagen8" descr=""/>
+                    <pic:cNvPr id="11" name="Imagen8" descr=""/>
                     <pic:cNvPicPr>
                       <a:picLocks noChangeAspect="1" noChangeArrowheads="1"/>
                     </pic:cNvPicPr>
                   </pic:nvPicPr>
                   <pic:blipFill>
-                    <a:blip r:embed="rId12"/>
+                    <a:blip r:embed="rId13"/>
                     <a:stretch>
                       <a:fillRect/>
                     </a:stretch>
@@ -4181,7 +4403,7 @@
             <wp:extent cx="6120130" cy="3106420"/>
             <wp:effectExtent l="0" t="0" r="0" b="0"/>
             <wp:wrapSquare wrapText="largest"/>
-            <wp:docPr id="11" name="Imagen9" descr=""/>
+            <wp:docPr id="12" name="Imagen9" descr=""/>
             <wp:cNvGraphicFramePr>
               <a:graphicFrameLocks xmlns:a="http://schemas.openxmlformats.org/drawingml/2006/main" noChangeAspect="1"/>
             </wp:cNvGraphicFramePr>
@@ -4189,13 +4411,13 @@
               <a:graphicData uri="http://schemas.openxmlformats.org/drawingml/2006/picture">
                 <pic:pic xmlns:pic="http://schemas.openxmlformats.org/drawingml/2006/picture">
                   <pic:nvPicPr>
-                    <pic:cNvPr id="11" name="Imagen9" descr=""/>
+                    <pic:cNvPr id="12" name="Imagen9" descr=""/>
                     <pic:cNvPicPr>
                       <a:picLocks noChangeAspect="1" noChangeArrowheads="1"/>
                     </pic:cNvPicPr>
                   </pic:nvPicPr>
                   <pic:blipFill>
-                    <a:blip r:embed="rId13"/>
+                    <a:blip r:embed="rId14"/>
                     <a:stretch>
                       <a:fillRect/>
                     </a:stretch>
@@ -6490,6 +6712,391 @@
       <w:lang w:val="es-ES"/>
     </w:rPr>
   </w:style>
+  <w:style w:type="character" w:styleId="ListLabel66">
+    <w:name w:val="ListLabel 66"/>
+    <w:qFormat/>
+    <w:rPr>
+      <w:rFonts w:cs="OpenSymbol"/>
+    </w:rPr>
+  </w:style>
+  <w:style w:type="character" w:styleId="ListLabel67">
+    <w:name w:val="ListLabel 67"/>
+    <w:qFormat/>
+    <w:rPr>
+      <w:rFonts w:cs="OpenSymbol"/>
+    </w:rPr>
+  </w:style>
+  <w:style w:type="character" w:styleId="ListLabel68">
+    <w:name w:val="ListLabel 68"/>
+    <w:qFormat/>
+    <w:rPr>
+      <w:rFonts w:cs="OpenSymbol"/>
+    </w:rPr>
+  </w:style>
+  <w:style w:type="character" w:styleId="ListLabel69">
+    <w:name w:val="ListLabel 69"/>
+    <w:qFormat/>
+    <w:rPr>
+      <w:rFonts w:cs="OpenSymbol"/>
+    </w:rPr>
+  </w:style>
+  <w:style w:type="character" w:styleId="ListLabel70">
+    <w:name w:val="ListLabel 70"/>
+    <w:qFormat/>
+    <w:rPr>
+      <w:rFonts w:cs="OpenSymbol"/>
+    </w:rPr>
+  </w:style>
+  <w:style w:type="character" w:styleId="ListLabel71">
+    <w:name w:val="ListLabel 71"/>
+    <w:qFormat/>
+    <w:rPr>
+      <w:rFonts w:cs="OpenSymbol"/>
+    </w:rPr>
+  </w:style>
+  <w:style w:type="character" w:styleId="ListLabel72">
+    <w:name w:val="ListLabel 72"/>
+    <w:qFormat/>
+    <w:rPr>
+      <w:rFonts w:cs="OpenSymbol"/>
+    </w:rPr>
+  </w:style>
+  <w:style w:type="character" w:styleId="ListLabel73">
+    <w:name w:val="ListLabel 73"/>
+    <w:qFormat/>
+    <w:rPr>
+      <w:rFonts w:cs="OpenSymbol"/>
+    </w:rPr>
+  </w:style>
+  <w:style w:type="character" w:styleId="ListLabel74">
+    <w:name w:val="ListLabel 74"/>
+    <w:qFormat/>
+    <w:rPr>
+      <w:rFonts w:cs="OpenSymbol"/>
+    </w:rPr>
+  </w:style>
+  <w:style w:type="character" w:styleId="ListLabel75">
+    <w:name w:val="ListLabel 75"/>
+    <w:qFormat/>
+    <w:rPr>
+      <w:rFonts w:cs="OpenSymbol"/>
+    </w:rPr>
+  </w:style>
+  <w:style w:type="character" w:styleId="ListLabel76">
+    <w:name w:val="ListLabel 76"/>
+    <w:qFormat/>
+    <w:rPr>
+      <w:rFonts w:cs="OpenSymbol"/>
+    </w:rPr>
+  </w:style>
+  <w:style w:type="character" w:styleId="ListLabel77">
+    <w:name w:val="ListLabel 77"/>
+    <w:qFormat/>
+    <w:rPr>
+      <w:rFonts w:cs="OpenSymbol"/>
+    </w:rPr>
+  </w:style>
+  <w:style w:type="character" w:styleId="ListLabel78">
+    <w:name w:val="ListLabel 78"/>
+    <w:qFormat/>
+    <w:rPr>
+      <w:rFonts w:cs="OpenSymbol"/>
+    </w:rPr>
+  </w:style>
+  <w:style w:type="character" w:styleId="ListLabel79">
+    <w:name w:val="ListLabel 79"/>
+    <w:qFormat/>
+    <w:rPr>
+      <w:rFonts w:cs="OpenSymbol"/>
+    </w:rPr>
+  </w:style>
+  <w:style w:type="character" w:styleId="ListLabel80">
+    <w:name w:val="ListLabel 80"/>
+    <w:qFormat/>
+    <w:rPr>
+      <w:rFonts w:cs="OpenSymbol"/>
+    </w:rPr>
+  </w:style>
+  <w:style w:type="character" w:styleId="ListLabel81">
+    <w:name w:val="ListLabel 81"/>
+    <w:qFormat/>
+    <w:rPr>
+      <w:rFonts w:cs="OpenSymbol"/>
+    </w:rPr>
+  </w:style>
+  <w:style w:type="character" w:styleId="ListLabel82">
+    <w:name w:val="ListLabel 82"/>
+    <w:qFormat/>
+    <w:rPr>
+      <w:rFonts w:cs="OpenSymbol"/>
+    </w:rPr>
+  </w:style>
+  <w:style w:type="character" w:styleId="ListLabel83">
+    <w:name w:val="ListLabel 83"/>
+    <w:qFormat/>
+    <w:rPr>
+      <w:rFonts w:cs="OpenSymbol"/>
+    </w:rPr>
+  </w:style>
+  <w:style w:type="character" w:styleId="ListLabel84">
+    <w:name w:val="ListLabel 84"/>
+    <w:qFormat/>
+    <w:rPr>
+      <w:rFonts w:cs="OpenSymbol"/>
+    </w:rPr>
+  </w:style>
+  <w:style w:type="character" w:styleId="ListLabel85">
+    <w:name w:val="ListLabel 85"/>
+    <w:qFormat/>
+    <w:rPr>
+      <w:rFonts w:cs="OpenSymbol"/>
+    </w:rPr>
+  </w:style>
+  <w:style w:type="character" w:styleId="ListLabel86">
+    <w:name w:val="ListLabel 86"/>
+    <w:qFormat/>
+    <w:rPr>
+      <w:rFonts w:cs="OpenSymbol"/>
+    </w:rPr>
+  </w:style>
+  <w:style w:type="character" w:styleId="ListLabel87">
+    <w:name w:val="ListLabel 87"/>
+    <w:qFormat/>
+    <w:rPr>
+      <w:rFonts w:cs="OpenSymbol"/>
+    </w:rPr>
+  </w:style>
+  <w:style w:type="character" w:styleId="ListLabel88">
+    <w:name w:val="ListLabel 88"/>
+    <w:qFormat/>
+    <w:rPr>
+      <w:rFonts w:cs="OpenSymbol"/>
+    </w:rPr>
+  </w:style>
+  <w:style w:type="character" w:styleId="ListLabel89">
+    <w:name w:val="ListLabel 89"/>
+    <w:qFormat/>
+    <w:rPr>
+      <w:rFonts w:cs="OpenSymbol"/>
+    </w:rPr>
+  </w:style>
+  <w:style w:type="character" w:styleId="ListLabel90">
+    <w:name w:val="ListLabel 90"/>
+    <w:qFormat/>
+    <w:rPr>
+      <w:rFonts w:cs="OpenSymbol"/>
+    </w:rPr>
+  </w:style>
+  <w:style w:type="character" w:styleId="ListLabel91">
+    <w:name w:val="ListLabel 91"/>
+    <w:qFormat/>
+    <w:rPr>
+      <w:rFonts w:cs="OpenSymbol"/>
+    </w:rPr>
+  </w:style>
+  <w:style w:type="character" w:styleId="ListLabel92">
+    <w:name w:val="ListLabel 92"/>
+    <w:qFormat/>
+    <w:rPr>
+      <w:rFonts w:cs="OpenSymbol"/>
+    </w:rPr>
+  </w:style>
+  <w:style w:type="character" w:styleId="ListLabel93">
+    <w:name w:val="ListLabel 93"/>
+    <w:qFormat/>
+    <w:rPr>
+      <w:rFonts w:cs="OpenSymbol"/>
+    </w:rPr>
+  </w:style>
+  <w:style w:type="character" w:styleId="ListLabel94">
+    <w:name w:val="ListLabel 94"/>
+    <w:qFormat/>
+    <w:rPr>
+      <w:rFonts w:cs="OpenSymbol"/>
+    </w:rPr>
+  </w:style>
+  <w:style w:type="character" w:styleId="ListLabel95">
+    <w:name w:val="ListLabel 95"/>
+    <w:qFormat/>
+    <w:rPr>
+      <w:rFonts w:cs="OpenSymbol"/>
+    </w:rPr>
+  </w:style>
+  <w:style w:type="character" w:styleId="ListLabel96">
+    <w:name w:val="ListLabel 96"/>
+    <w:qFormat/>
+    <w:rPr>
+      <w:rFonts w:cs="OpenSymbol"/>
+    </w:rPr>
+  </w:style>
+  <w:style w:type="character" w:styleId="ListLabel97">
+    <w:name w:val="ListLabel 97"/>
+    <w:qFormat/>
+    <w:rPr>
+      <w:rFonts w:cs="OpenSymbol"/>
+    </w:rPr>
+  </w:style>
+  <w:style w:type="character" w:styleId="ListLabel98">
+    <w:name w:val="ListLabel 98"/>
+    <w:qFormat/>
+    <w:rPr>
+      <w:rFonts w:cs="OpenSymbol"/>
+    </w:rPr>
+  </w:style>
+  <w:style w:type="character" w:styleId="ListLabel99">
+    <w:name w:val="ListLabel 99"/>
+    <w:qFormat/>
+    <w:rPr>
+      <w:rFonts w:cs="OpenSymbol"/>
+    </w:rPr>
+  </w:style>
+  <w:style w:type="character" w:styleId="ListLabel100">
+    <w:name w:val="ListLabel 100"/>
+    <w:qFormat/>
+    <w:rPr>
+      <w:rFonts w:cs="OpenSymbol"/>
+    </w:rPr>
+  </w:style>
+  <w:style w:type="character" w:styleId="ListLabel101">
+    <w:name w:val="ListLabel 101"/>
+    <w:qFormat/>
+    <w:rPr>
+      <w:rFonts w:cs="OpenSymbol"/>
+    </w:rPr>
+  </w:style>
+  <w:style w:type="character" w:styleId="ListLabel102">
+    <w:name w:val="ListLabel 102"/>
+    <w:qFormat/>
+    <w:rPr>
+      <w:rFonts w:cs="OpenSymbol"/>
+    </w:rPr>
+  </w:style>
+  <w:style w:type="character" w:styleId="ListLabel103">
+    <w:name w:val="ListLabel 103"/>
+    <w:qFormat/>
+    <w:rPr>
+      <w:rFonts w:cs="OpenSymbol"/>
+    </w:rPr>
+  </w:style>
+  <w:style w:type="character" w:styleId="ListLabel104">
+    <w:name w:val="ListLabel 104"/>
+    <w:qFormat/>
+    <w:rPr>
+      <w:rFonts w:cs="OpenSymbol"/>
+    </w:rPr>
+  </w:style>
+  <w:style w:type="character" w:styleId="ListLabel105">
+    <w:name w:val="ListLabel 105"/>
+    <w:qFormat/>
+    <w:rPr>
+      <w:rFonts w:cs="OpenSymbol"/>
+    </w:rPr>
+  </w:style>
+  <w:style w:type="character" w:styleId="ListLabel106">
+    <w:name w:val="ListLabel 106"/>
+    <w:qFormat/>
+    <w:rPr>
+      <w:rFonts w:cs="OpenSymbol"/>
+    </w:rPr>
+  </w:style>
+  <w:style w:type="character" w:styleId="ListLabel107">
+    <w:name w:val="ListLabel 107"/>
+    <w:qFormat/>
+    <w:rPr>
+      <w:rFonts w:cs="OpenSymbol"/>
+    </w:rPr>
+  </w:style>
+  <w:style w:type="character" w:styleId="ListLabel108">
+    <w:name w:val="ListLabel 108"/>
+    <w:qFormat/>
+    <w:rPr>
+      <w:rFonts w:cs="OpenSymbol"/>
+    </w:rPr>
+  </w:style>
+  <w:style w:type="character" w:styleId="ListLabel109">
+    <w:name w:val="ListLabel 109"/>
+    <w:qFormat/>
+    <w:rPr>
+      <w:rFonts w:cs="OpenSymbol"/>
+    </w:rPr>
+  </w:style>
+  <w:style w:type="character" w:styleId="ListLabel110">
+    <w:name w:val="ListLabel 110"/>
+    <w:qFormat/>
+    <w:rPr>
+      <w:rFonts w:cs="OpenSymbol"/>
+    </w:rPr>
+  </w:style>
+  <w:style w:type="character" w:styleId="ListLabel111">
+    <w:name w:val="ListLabel 111"/>
+    <w:qFormat/>
+    <w:rPr>
+      <w:rFonts w:cs="OpenSymbol"/>
+    </w:rPr>
+  </w:style>
+  <w:style w:type="character" w:styleId="ListLabel112">
+    <w:name w:val="ListLabel 112"/>
+    <w:qFormat/>
+    <w:rPr>
+      <w:rFonts w:cs="OpenSymbol"/>
+    </w:rPr>
+  </w:style>
+  <w:style w:type="character" w:styleId="ListLabel113">
+    <w:name w:val="ListLabel 113"/>
+    <w:qFormat/>
+    <w:rPr>
+      <w:rFonts w:cs="OpenSymbol"/>
+    </w:rPr>
+  </w:style>
+  <w:style w:type="character" w:styleId="ListLabel114">
+    <w:name w:val="ListLabel 114"/>
+    <w:qFormat/>
+    <w:rPr>
+      <w:rFonts w:cs="OpenSymbol"/>
+    </w:rPr>
+  </w:style>
+  <w:style w:type="character" w:styleId="ListLabel115">
+    <w:name w:val="ListLabel 115"/>
+    <w:qFormat/>
+    <w:rPr>
+      <w:rFonts w:cs="OpenSymbol"/>
+    </w:rPr>
+  </w:style>
+  <w:style w:type="character" w:styleId="ListLabel116">
+    <w:name w:val="ListLabel 116"/>
+    <w:qFormat/>
+    <w:rPr>
+      <w:rFonts w:cs="OpenSymbol"/>
+    </w:rPr>
+  </w:style>
+  <w:style w:type="character" w:styleId="ListLabel117">
+    <w:name w:val="ListLabel 117"/>
+    <w:qFormat/>
+    <w:rPr>
+      <w:rFonts w:cs="OpenSymbol"/>
+    </w:rPr>
+  </w:style>
+  <w:style w:type="character" w:styleId="ListLabel118">
+    <w:name w:val="ListLabel 118"/>
+    <w:qFormat/>
+    <w:rPr>
+      <w:rFonts w:cs="OpenSymbol"/>
+    </w:rPr>
+  </w:style>
+  <w:style w:type="character" w:styleId="ListLabel119">
+    <w:name w:val="ListLabel 119"/>
+    <w:qFormat/>
+    <w:rPr>
+      <w:rFonts w:cs="OpenSymbol"/>
+    </w:rPr>
+  </w:style>
+  <w:style w:type="character" w:styleId="ListLabel120">
+    <w:name w:val="ListLabel 120"/>
+    <w:qFormat/>
+    <w:rPr>
+      <w:lang w:val="es-ES"/>
+    </w:rPr>
+  </w:style>
   <w:style w:type="paragraph" w:styleId="Ttulo">
     <w:name w:val="Título"/>
     <w:basedOn w:val="Normal"/>

</xml_diff>